<commit_message>
Linus essentials Writeup 2
</commit_message>
<xml_diff>
--- a/2021/School/Linux Essentials Writeup.docx
+++ b/2021/School/Linux Essentials Writeup.docx
@@ -205,6 +205,7 @@
         <w:pStyle w:val="Heading2"/>
       </w:pPr>
       <w:r>
+        <w:lastRenderedPageBreak/>
         <w:t xml:space="preserve">1. Working with </w:t>
       </w:r>
       <w:r>
@@ -271,7 +272,7 @@
           <w:noProof/>
         </w:rPr>
         <w:drawing>
-          <wp:anchor distT="0" distB="0" distL="114300" distR="114300" simplePos="0" relativeHeight="251658240" behindDoc="0" locked="0" layoutInCell="1" allowOverlap="1" wp14:anchorId="3EFBF896" wp14:editId="7D6798A9">
+          <wp:anchor distT="0" distB="0" distL="114300" distR="114300" simplePos="0" relativeHeight="251656192" behindDoc="0" locked="0" layoutInCell="1" allowOverlap="1" wp14:anchorId="3EFBF896" wp14:editId="037017D4">
             <wp:simplePos x="899032" y="4241587"/>
             <wp:positionH relativeFrom="column">
               <wp:align>left</wp:align>
@@ -294,7 +295,7 @@
                     <pic:cNvPicPr/>
                   </pic:nvPicPr>
                   <pic:blipFill rotWithShape="1">
-                    <a:blip r:embed="rId5" cstate="print">
+                    <a:blip r:embed="rId8" cstate="print">
                       <a:extLst>
                         <a:ext uri="{28A0092B-C50C-407E-A947-70E740481C1C}">
                           <a14:useLocalDpi xmlns:a14="http://schemas.microsoft.com/office/drawing/2010/main" val="0"/>
@@ -385,36 +386,1353 @@
         <w:pStyle w:val="Heading4"/>
       </w:pPr>
       <w:r>
+        <w:t>1.1.2 Linux Kernel</w:t>
+      </w:r>
+      <w:r>
+        <w:t xml:space="preserve"> </w:t>
+      </w:r>
+    </w:p>
+    <w:p>
+      <w:r>
+        <w:t xml:space="preserve">Linux on its own is actually only a </w:t>
+      </w:r>
+      <w:r>
+        <w:rPr>
+          <w:u w:val="single"/>
+        </w:rPr>
+        <w:t>Kernel</w:t>
+      </w:r>
+      <w:r>
+        <w:rPr>
+          <w:u w:val="single"/>
+        </w:rPr>
+        <w:t xml:space="preserve"> </w:t>
+      </w:r>
+      <w:r>
+        <w:t>while an Operating system like Ubuntu or Kali is a combination of Linux and extra software.</w:t>
+      </w:r>
+    </w:p>
+    <w:p>
+      <w:r>
         <w:lastRenderedPageBreak/>
-        <w:t>1.1.2 Linux Kernel</w:t>
+        <w:t>The Kernel is the core of an OS and is for example responsible for communicating with the hardware.</w:t>
+      </w:r>
+    </w:p>
+    <w:p/>
+    <w:p/>
+    <w:p/>
+    <w:p/>
+    <w:p/>
+    <w:p/>
+    <w:p/>
+    <w:p/>
+    <w:p/>
+    <w:p/>
+    <w:p/>
+    <w:p/>
+    <w:p/>
+    <w:p/>
+    <w:p/>
+    <w:p/>
+    <w:p/>
+    <w:p/>
+    <w:p>
+      <w:pPr>
+        <w:pStyle w:val="Heading4"/>
+      </w:pPr>
+      <w:r>
+        <w:t>1.1.3 Linux CLI</w:t>
+      </w:r>
+    </w:p>
+    <w:p>
+      <w:r>
+        <w:t>Linux CLI is a text interface, with it you have no need at all for a graphical interface. Using CLI is really powerful and its an important skill to master, OS like Arch Linux are completely build on only using the CLI and it gives its users a lot more power than you can get from a graphical interface.</w:t>
+      </w:r>
+    </w:p>
+    <w:p>
+      <w:r>
+        <w:rPr>
+          <w:noProof/>
+        </w:rPr>
+        <w:lastRenderedPageBreak/>
+        <w:drawing>
+          <wp:inline distT="0" distB="0" distL="0" distR="0" wp14:anchorId="1F465852" wp14:editId="7E4ED31D">
+            <wp:extent cx="5760720" cy="2346325"/>
+            <wp:effectExtent l="0" t="0" r="0" b="0"/>
+            <wp:docPr id="2" name="Picture 2" descr="Graphical user interface, diagram&#10;&#10;Description automatically generated with medium confidence"/>
+            <wp:cNvGraphicFramePr>
+              <a:graphicFrameLocks xmlns:a="http://schemas.openxmlformats.org/drawingml/2006/main" noChangeAspect="1"/>
+            </wp:cNvGraphicFramePr>
+            <a:graphic xmlns:a="http://schemas.openxmlformats.org/drawingml/2006/main">
+              <a:graphicData uri="http://schemas.openxmlformats.org/drawingml/2006/picture">
+                <pic:pic xmlns:pic="http://schemas.openxmlformats.org/drawingml/2006/picture">
+                  <pic:nvPicPr>
+                    <pic:cNvPr id="2" name="Picture 2" descr="Graphical user interface, diagram&#10;&#10;Description automatically generated with medium confidence"/>
+                    <pic:cNvPicPr/>
+                  </pic:nvPicPr>
+                  <pic:blipFill>
+                    <a:blip r:embed="rId9"/>
+                    <a:stretch>
+                      <a:fillRect/>
+                    </a:stretch>
+                  </pic:blipFill>
+                  <pic:spPr>
+                    <a:xfrm>
+                      <a:off x="0" y="0"/>
+                      <a:ext cx="5760720" cy="2346325"/>
+                    </a:xfrm>
+                    <a:prstGeom prst="rect">
+                      <a:avLst/>
+                    </a:prstGeom>
+                  </pic:spPr>
+                </pic:pic>
+              </a:graphicData>
+            </a:graphic>
+          </wp:inline>
+        </w:drawing>
+      </w:r>
+    </w:p>
+    <w:p>
+      <w:r>
+        <w:t>CLI has 3 parts that should be pointed out right now.</w:t>
+      </w:r>
+      <w:r>
+        <w:rPr>
+          <w:noProof/>
+        </w:rPr>
+        <mc:AlternateContent>
+          <mc:Choice Requires="wpg">
+            <w:drawing>
+              <wp:anchor distT="0" distB="0" distL="114300" distR="114300" simplePos="0" relativeHeight="251661312" behindDoc="0" locked="0" layoutInCell="1" allowOverlap="1" wp14:anchorId="555B2DC1" wp14:editId="25F7259F">
+                <wp:simplePos x="0" y="0"/>
+                <wp:positionH relativeFrom="column">
+                  <wp:posOffset>-10795</wp:posOffset>
+                </wp:positionH>
+                <wp:positionV relativeFrom="paragraph">
+                  <wp:posOffset>618490</wp:posOffset>
+                </wp:positionV>
+                <wp:extent cx="5854700" cy="3401695"/>
+                <wp:effectExtent l="19050" t="19050" r="12700" b="8255"/>
+                <wp:wrapNone/>
+                <wp:docPr id="17" name="Group 17"/>
+                <wp:cNvGraphicFramePr/>
+                <a:graphic xmlns:a="http://schemas.openxmlformats.org/drawingml/2006/main">
+                  <a:graphicData uri="http://schemas.microsoft.com/office/word/2010/wordprocessingGroup">
+                    <wpg:wgp>
+                      <wpg:cNvGrpSpPr/>
+                      <wpg:grpSpPr>
+                        <a:xfrm>
+                          <a:off x="0" y="0"/>
+                          <a:ext cx="5854700" cy="3401695"/>
+                          <a:chOff x="0" y="0"/>
+                          <a:chExt cx="5854700" cy="3401695"/>
+                        </a:xfrm>
+                      </wpg:grpSpPr>
+                      <pic:pic xmlns:pic="http://schemas.openxmlformats.org/drawingml/2006/picture">
+                        <pic:nvPicPr>
+                          <pic:cNvPr id="3" name="Picture 3" descr="A screenshot of a computer&#10;&#10;Description automatically generated with medium confidence"/>
+                          <pic:cNvPicPr>
+                            <a:picLocks noChangeAspect="1"/>
+                          </pic:cNvPicPr>
+                        </pic:nvPicPr>
+                        <pic:blipFill>
+                          <a:blip r:embed="rId10">
+                            <a:extLst>
+                              <a:ext uri="{28A0092B-C50C-407E-A947-70E740481C1C}">
+                                <a14:useLocalDpi xmlns:a14="http://schemas.microsoft.com/office/drawing/2010/main" val="0"/>
+                              </a:ext>
+                            </a:extLst>
+                          </a:blip>
+                          <a:stretch>
+                            <a:fillRect/>
+                          </a:stretch>
+                        </pic:blipFill>
+                        <pic:spPr>
+                          <a:xfrm>
+                            <a:off x="12700" y="6350"/>
+                            <a:ext cx="5824220" cy="3395345"/>
+                          </a:xfrm>
+                          <a:prstGeom prst="rect">
+                            <a:avLst/>
+                          </a:prstGeom>
+                        </pic:spPr>
+                      </pic:pic>
+                      <wpg:grpSp>
+                        <wpg:cNvPr id="16" name="Group 16"/>
+                        <wpg:cNvGrpSpPr/>
+                        <wpg:grpSpPr>
+                          <a:xfrm>
+                            <a:off x="0" y="0"/>
+                            <a:ext cx="5854700" cy="3384550"/>
+                            <a:chOff x="0" y="0"/>
+                            <a:chExt cx="5854700" cy="3384550"/>
+                          </a:xfrm>
+                        </wpg:grpSpPr>
+                        <wps:wsp>
+                          <wps:cNvPr id="6" name="Flowchart: Process 6"/>
+                          <wps:cNvSpPr/>
+                          <wps:spPr>
+                            <a:xfrm>
+                              <a:off x="0" y="0"/>
+                              <a:ext cx="5854700" cy="3384550"/>
+                            </a:xfrm>
+                            <a:prstGeom prst="flowChartProcess">
+                              <a:avLst/>
+                            </a:prstGeom>
+                            <a:noFill/>
+                            <a:ln w="38100">
+                              <a:solidFill>
+                                <a:srgbClr val="FF0000"/>
+                              </a:solidFill>
+                            </a:ln>
+                          </wps:spPr>
+                          <wps:style>
+                            <a:lnRef idx="2">
+                              <a:schemeClr val="accent1">
+                                <a:shade val="50000"/>
+                              </a:schemeClr>
+                            </a:lnRef>
+                            <a:fillRef idx="1">
+                              <a:schemeClr val="accent1"/>
+                            </a:fillRef>
+                            <a:effectRef idx="0">
+                              <a:schemeClr val="accent1"/>
+                            </a:effectRef>
+                            <a:fontRef idx="minor">
+                              <a:schemeClr val="lt1"/>
+                            </a:fontRef>
+                          </wps:style>
+                          <wps:bodyPr rot="0" spcFirstLastPara="0" vertOverflow="overflow" horzOverflow="overflow" vert="horz" wrap="square" lIns="91440" tIns="45720" rIns="91440" bIns="45720" numCol="1" spcCol="0" rtlCol="0" fromWordArt="0" anchor="ctr" anchorCtr="0" forceAA="0" compatLnSpc="1">
+                            <a:prstTxWarp prst="textNoShape">
+                              <a:avLst/>
+                            </a:prstTxWarp>
+                            <a:noAutofit/>
+                          </wps:bodyPr>
+                        </wps:wsp>
+                        <wps:wsp>
+                          <wps:cNvPr id="9" name="Arrow: Left 9"/>
+                          <wps:cNvSpPr/>
+                          <wps:spPr>
+                            <a:xfrm>
+                              <a:off x="863600" y="292100"/>
+                              <a:ext cx="1301750" cy="374650"/>
+                            </a:xfrm>
+                            <a:prstGeom prst="leftArrow">
+                              <a:avLst/>
+                            </a:prstGeom>
+                            <a:ln>
+                              <a:solidFill>
+                                <a:schemeClr val="accent1"/>
+                              </a:solidFill>
+                            </a:ln>
+                          </wps:spPr>
+                          <wps:style>
+                            <a:lnRef idx="2">
+                              <a:schemeClr val="accent6">
+                                <a:shade val="50000"/>
+                              </a:schemeClr>
+                            </a:lnRef>
+                            <a:fillRef idx="1">
+                              <a:schemeClr val="accent6"/>
+                            </a:fillRef>
+                            <a:effectRef idx="0">
+                              <a:schemeClr val="accent6"/>
+                            </a:effectRef>
+                            <a:fontRef idx="minor">
+                              <a:schemeClr val="lt1"/>
+                            </a:fontRef>
+                          </wps:style>
+                          <wps:bodyPr rot="0" spcFirstLastPara="0" vertOverflow="overflow" horzOverflow="overflow" vert="horz" wrap="square" lIns="91440" tIns="45720" rIns="91440" bIns="45720" numCol="1" spcCol="0" rtlCol="0" fromWordArt="0" anchor="ctr" anchorCtr="0" forceAA="0" compatLnSpc="1">
+                            <a:prstTxWarp prst="textNoShape">
+                              <a:avLst/>
+                            </a:prstTxWarp>
+                            <a:noAutofit/>
+                          </wps:bodyPr>
+                        </wps:wsp>
+                        <wps:wsp>
+                          <wps:cNvPr id="10" name="Arrow: Left 10"/>
+                          <wps:cNvSpPr/>
+                          <wps:spPr>
+                            <a:xfrm>
+                              <a:off x="107950" y="774700"/>
+                              <a:ext cx="2044700" cy="349250"/>
+                            </a:xfrm>
+                            <a:prstGeom prst="leftArrow">
+                              <a:avLst/>
+                            </a:prstGeom>
+                            <a:ln>
+                              <a:solidFill>
+                                <a:schemeClr val="accent1"/>
+                              </a:solidFill>
+                            </a:ln>
+                          </wps:spPr>
+                          <wps:style>
+                            <a:lnRef idx="2">
+                              <a:schemeClr val="accent4">
+                                <a:shade val="50000"/>
+                              </a:schemeClr>
+                            </a:lnRef>
+                            <a:fillRef idx="1">
+                              <a:schemeClr val="accent4"/>
+                            </a:fillRef>
+                            <a:effectRef idx="0">
+                              <a:schemeClr val="accent4"/>
+                            </a:effectRef>
+                            <a:fontRef idx="minor">
+                              <a:schemeClr val="lt1"/>
+                            </a:fontRef>
+                          </wps:style>
+                          <wps:bodyPr rot="0" spcFirstLastPara="0" vertOverflow="overflow" horzOverflow="overflow" vert="horz" wrap="square" lIns="91440" tIns="45720" rIns="91440" bIns="45720" numCol="1" spcCol="0" rtlCol="0" fromWordArt="0" anchor="ctr" anchorCtr="0" forceAA="0" compatLnSpc="1">
+                            <a:prstTxWarp prst="textNoShape">
+                              <a:avLst/>
+                            </a:prstTxWarp>
+                            <a:noAutofit/>
+                          </wps:bodyPr>
+                        </wps:wsp>
+                        <wps:wsp>
+                          <wps:cNvPr id="11" name="Arrow: Left 11"/>
+                          <wps:cNvSpPr/>
+                          <wps:spPr>
+                            <a:xfrm>
+                              <a:off x="57150" y="1517650"/>
+                              <a:ext cx="2095500" cy="349250"/>
+                            </a:xfrm>
+                            <a:prstGeom prst="leftArrow">
+                              <a:avLst/>
+                            </a:prstGeom>
+                            <a:solidFill>
+                              <a:srgbClr val="FF0000"/>
+                            </a:solidFill>
+                          </wps:spPr>
+                          <wps:style>
+                            <a:lnRef idx="2">
+                              <a:schemeClr val="accent1">
+                                <a:shade val="50000"/>
+                              </a:schemeClr>
+                            </a:lnRef>
+                            <a:fillRef idx="1">
+                              <a:schemeClr val="accent1"/>
+                            </a:fillRef>
+                            <a:effectRef idx="0">
+                              <a:schemeClr val="accent1"/>
+                            </a:effectRef>
+                            <a:fontRef idx="minor">
+                              <a:schemeClr val="lt1"/>
+                            </a:fontRef>
+                          </wps:style>
+                          <wps:bodyPr rot="0" spcFirstLastPara="0" vertOverflow="overflow" horzOverflow="overflow" vert="horz" wrap="square" lIns="91440" tIns="45720" rIns="91440" bIns="45720" numCol="1" spcCol="0" rtlCol="0" fromWordArt="0" anchor="ctr" anchorCtr="0" forceAA="0" compatLnSpc="1">
+                            <a:prstTxWarp prst="textNoShape">
+                              <a:avLst/>
+                            </a:prstTxWarp>
+                            <a:noAutofit/>
+                          </wps:bodyPr>
+                        </wps:wsp>
+                        <wps:wsp>
+                          <wps:cNvPr id="13" name="Text Box 13"/>
+                          <wps:cNvSpPr txBox="1"/>
+                          <wps:spPr>
+                            <a:xfrm>
+                              <a:off x="2222500" y="279400"/>
+                              <a:ext cx="812800" cy="361950"/>
+                            </a:xfrm>
+                            <a:prstGeom prst="rect">
+                              <a:avLst/>
+                            </a:prstGeom>
+                            <a:solidFill>
+                              <a:schemeClr val="lt1"/>
+                            </a:solidFill>
+                            <a:ln w="6350">
+                              <a:solidFill>
+                                <a:prstClr val="black"/>
+                              </a:solidFill>
+                            </a:ln>
+                          </wps:spPr>
+                          <wps:txbx>
+                            <w:txbxContent>
+                              <w:p>
+                                <w:pPr>
+                                  <w:rPr>
+                                    <w:lang w:val="nl-BE"/>
+                                  </w:rPr>
+                                </w:pPr>
+                                <w:r>
+                                  <w:rPr>
+                                    <w:lang w:val="nl-BE"/>
+                                  </w:rPr>
+                                  <w:t>Prompt</w:t>
+                                </w:r>
+                              </w:p>
+                            </w:txbxContent>
+                          </wps:txbx>
+                          <wps:bodyPr rot="0" spcFirstLastPara="0" vertOverflow="overflow" horzOverflow="overflow" vert="horz" wrap="square" lIns="91440" tIns="45720" rIns="91440" bIns="45720" numCol="1" spcCol="0" rtlCol="0" fromWordArt="0" anchor="t" anchorCtr="0" forceAA="0" compatLnSpc="1">
+                            <a:prstTxWarp prst="textNoShape">
+                              <a:avLst/>
+                            </a:prstTxWarp>
+                            <a:noAutofit/>
+                          </wps:bodyPr>
+                        </wps:wsp>
+                        <wps:wsp>
+                          <wps:cNvPr id="14" name="Text Box 14"/>
+                          <wps:cNvSpPr txBox="1"/>
+                          <wps:spPr>
+                            <a:xfrm>
+                              <a:off x="2228850" y="755650"/>
+                              <a:ext cx="812800" cy="361950"/>
+                            </a:xfrm>
+                            <a:prstGeom prst="rect">
+                              <a:avLst/>
+                            </a:prstGeom>
+                            <a:solidFill>
+                              <a:schemeClr val="lt1"/>
+                            </a:solidFill>
+                            <a:ln w="6350">
+                              <a:solidFill>
+                                <a:prstClr val="black"/>
+                              </a:solidFill>
+                            </a:ln>
+                          </wps:spPr>
+                          <wps:txbx>
+                            <w:txbxContent>
+                              <w:p>
+                                <w:pPr>
+                                  <w:rPr>
+                                    <w:lang w:val="nl-BE"/>
+                                  </w:rPr>
+                                </w:pPr>
+                                <w:r>
+                                  <w:rPr>
+                                    <w:lang w:val="nl-BE"/>
+                                  </w:rPr>
+                                  <w:t>Shell</w:t>
+                                </w:r>
+                              </w:p>
+                            </w:txbxContent>
+                          </wps:txbx>
+                          <wps:bodyPr rot="0" spcFirstLastPara="0" vertOverflow="overflow" horzOverflow="overflow" vert="horz" wrap="square" lIns="91440" tIns="45720" rIns="91440" bIns="45720" numCol="1" spcCol="0" rtlCol="0" fromWordArt="0" anchor="t" anchorCtr="0" forceAA="0" compatLnSpc="1">
+                            <a:prstTxWarp prst="textNoShape">
+                              <a:avLst/>
+                            </a:prstTxWarp>
+                            <a:noAutofit/>
+                          </wps:bodyPr>
+                        </wps:wsp>
+                        <wps:wsp>
+                          <wps:cNvPr id="15" name="Text Box 15"/>
+                          <wps:cNvSpPr txBox="1"/>
+                          <wps:spPr>
+                            <a:xfrm>
+                              <a:off x="2216150" y="1485900"/>
+                              <a:ext cx="971550" cy="361950"/>
+                            </a:xfrm>
+                            <a:prstGeom prst="rect">
+                              <a:avLst/>
+                            </a:prstGeom>
+                            <a:solidFill>
+                              <a:schemeClr val="lt1"/>
+                            </a:solidFill>
+                            <a:ln w="6350">
+                              <a:solidFill>
+                                <a:prstClr val="black"/>
+                              </a:solidFill>
+                            </a:ln>
+                          </wps:spPr>
+                          <wps:txbx>
+                            <w:txbxContent>
+                              <w:p>
+                                <w:pPr>
+                                  <w:rPr>
+                                    <w:lang w:val="nl-BE"/>
+                                  </w:rPr>
+                                </w:pPr>
+                                <w:r>
+                                  <w:rPr>
+                                    <w:lang w:val="nl-BE"/>
+                                  </w:rPr>
+                                  <w:t>Terminal</w:t>
+                                </w:r>
+                              </w:p>
+                            </w:txbxContent>
+                          </wps:txbx>
+                          <wps:bodyPr rot="0" spcFirstLastPara="0" vertOverflow="overflow" horzOverflow="overflow" vert="horz" wrap="square" lIns="91440" tIns="45720" rIns="91440" bIns="45720" numCol="1" spcCol="0" rtlCol="0" fromWordArt="0" anchor="t" anchorCtr="0" forceAA="0" compatLnSpc="1">
+                            <a:prstTxWarp prst="textNoShape">
+                              <a:avLst/>
+                            </a:prstTxWarp>
+                            <a:noAutofit/>
+                          </wps:bodyPr>
+                        </wps:wsp>
+                      </wpg:grpSp>
+                    </wpg:wgp>
+                  </a:graphicData>
+                </a:graphic>
+                <wp14:sizeRelH relativeFrom="margin">
+                  <wp14:pctWidth>0</wp14:pctWidth>
+                </wp14:sizeRelH>
+                <wp14:sizeRelV relativeFrom="margin">
+                  <wp14:pctHeight>0</wp14:pctHeight>
+                </wp14:sizeRelV>
+              </wp:anchor>
+            </w:drawing>
+          </mc:Choice>
+          <mc:Fallback>
+            <w:pict>
+              <v:group w14:anchorId="555B2DC1" id="Group 17" o:spid="_x0000_s1026" style="position:absolute;margin-left:-.85pt;margin-top:48.7pt;width:461pt;height:267.85pt;z-index:251661312;mso-width-relative:margin;mso-height-relative:margin" coordsize="58547,34016" o:gfxdata="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">
+                <v:shapetype id="_x0000_t75" coordsize="21600,21600" o:spt="75" o:preferrelative="t" path="m@4@5l@4@11@9@11@9@5xe" filled="f" stroked="f">
+                  <v:stroke joinstyle="miter"/>
+                  <v:formulas>
+                    <v:f eqn="if lineDrawn pixelLineWidth 0"/>
+                    <v:f eqn="sum @0 1 0"/>
+                    <v:f eqn="sum 0 0 @1"/>
+                    <v:f eqn="prod @2 1 2"/>
+                    <v:f eqn="prod @3 21600 pixelWidth"/>
+                    <v:f eqn="prod @3 21600 pixelHeight"/>
+                    <v:f eqn="sum @0 0 1"/>
+                    <v:f eqn="prod @6 1 2"/>
+                    <v:f eqn="prod @7 21600 pixelWidth"/>
+                    <v:f eqn="sum @8 21600 0"/>
+                    <v:f eqn="prod @7 21600 pixelHeight"/>
+                    <v:f eqn="sum @10 21600 0"/>
+                  </v:formulas>
+                  <v:path o:extrusionok="f" gradientshapeok="t" o:connecttype="rect"/>
+                  <o:lock v:ext="edit" aspectratio="t"/>
+                </v:shapetype>
+                <v:shape id="Picture 3" o:spid="_x0000_s1027" type="#_x0000_t75" alt="A screenshot of a computer&#10;&#10;Description automatically generated with medium confidence" style="position:absolute;left:127;top:63;width:58242;height:33953;visibility:visible;mso-wrap-style:square" o:gfxdata="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">
+                  <v:imagedata r:id="rId11" o:title="A screenshot of a computer&#10;&#10;Description automatically generated with medium confidence"/>
+                </v:shape>
+                <v:group id="Group 16" o:spid="_x0000_s1028" style="position:absolute;width:58547;height:33845" coordsize="58547,33845" o:gfxdata="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">
+                  <v:shapetype id="_x0000_t109" coordsize="21600,21600" o:spt="109" path="m,l,21600r21600,l21600,xe">
+                    <v:stroke joinstyle="miter"/>
+                    <v:path gradientshapeok="t" o:connecttype="rect"/>
+                  </v:shapetype>
+                  <v:shape id="Flowchart: Process 6" o:spid="_x0000_s1029" type="#_x0000_t109" style="position:absolute;width:58547;height:33845;visibility:visible;mso-wrap-style:square;v-text-anchor:middle" o:gfxdata="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" filled="f" strokecolor="red" strokeweight="3pt"/>
+                  <v:shapetype id="_x0000_t66" coordsize="21600,21600" o:spt="66" adj="5400,5400" path="m@0,l@0@1,21600@1,21600@2@0@2@0,21600,,10800xe">
+                    <v:stroke joinstyle="miter"/>
+                    <v:formulas>
+                      <v:f eqn="val #0"/>
+                      <v:f eqn="val #1"/>
+                      <v:f eqn="sum 21600 0 #1"/>
+                      <v:f eqn="prod #0 #1 10800"/>
+                      <v:f eqn="sum #0 0 @3"/>
+                    </v:formulas>
+                    <v:path o:connecttype="custom" o:connectlocs="@0,0;0,10800;@0,21600;21600,10800" o:connectangles="270,180,90,0" textboxrect="@4,@1,21600,@2"/>
+                    <v:handles>
+                      <v:h position="#0,#1" xrange="0,21600" yrange="0,10800"/>
+                    </v:handles>
+                  </v:shapetype>
+                  <v:shape id="Arrow: Left 9" o:spid="_x0000_s1030" type="#_x0000_t66" style="position:absolute;left:8636;top:2921;width:13017;height:3746;visibility:visible;mso-wrap-style:square;v-text-anchor:middle" o:gfxdata="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" adj="3108" fillcolor="#70ad47 [3209]" strokecolor="#4472c4 [3204]" strokeweight="1pt"/>
+                  <v:shape id="Arrow: Left 10" o:spid="_x0000_s1031" type="#_x0000_t66" style="position:absolute;left:1079;top:7747;width:20447;height:3492;visibility:visible;mso-wrap-style:square;v-text-anchor:middle" o:gfxdata="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" adj="1845" fillcolor="#ffc000 [3207]" strokecolor="#4472c4 [3204]" strokeweight="1pt"/>
+                  <v:shape id="Arrow: Left 11" o:spid="_x0000_s1032" type="#_x0000_t66" style="position:absolute;left:571;top:15176;width:20955;height:3493;visibility:visible;mso-wrap-style:square;v-text-anchor:middle" o:gfxdata="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" adj="1800" fillcolor="red" strokecolor="#1f3763 [1604]" strokeweight="1pt"/>
+                  <v:shapetype id="_x0000_t202" coordsize="21600,21600" o:spt="202" path="m,l,21600r21600,l21600,xe">
+                    <v:stroke joinstyle="miter"/>
+                    <v:path gradientshapeok="t" o:connecttype="rect"/>
+                  </v:shapetype>
+                  <v:shape id="Text Box 13" o:spid="_x0000_s1033" type="#_x0000_t202" style="position:absolute;left:22225;top:2794;width:8128;height:3619;visibility:visible;mso-wrap-style:square;v-text-anchor:top" o:gfxdata="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" fillcolor="white [3201]" strokeweight=".5pt">
+                    <v:textbox>
+                      <w:txbxContent>
+                        <w:p>
+                          <w:pPr>
+                            <w:rPr>
+                              <w:lang w:val="nl-BE"/>
+                            </w:rPr>
+                          </w:pPr>
+                          <w:r>
+                            <w:rPr>
+                              <w:lang w:val="nl-BE"/>
+                            </w:rPr>
+                            <w:t>Prompt</w:t>
+                          </w:r>
+                        </w:p>
+                      </w:txbxContent>
+                    </v:textbox>
+                  </v:shape>
+                  <v:shape id="Text Box 14" o:spid="_x0000_s1034" type="#_x0000_t202" style="position:absolute;left:22288;top:7556;width:8128;height:3620;visibility:visible;mso-wrap-style:square;v-text-anchor:top" o:gfxdata="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" fillcolor="white [3201]" strokeweight=".5pt">
+                    <v:textbox>
+                      <w:txbxContent>
+                        <w:p>
+                          <w:pPr>
+                            <w:rPr>
+                              <w:lang w:val="nl-BE"/>
+                            </w:rPr>
+                          </w:pPr>
+                          <w:r>
+                            <w:rPr>
+                              <w:lang w:val="nl-BE"/>
+                            </w:rPr>
+                            <w:t>Shell</w:t>
+                          </w:r>
+                        </w:p>
+                      </w:txbxContent>
+                    </v:textbox>
+                  </v:shape>
+                  <v:shape id="Text Box 15" o:spid="_x0000_s1035" type="#_x0000_t202" style="position:absolute;left:22161;top:14859;width:9716;height:3619;visibility:visible;mso-wrap-style:square;v-text-anchor:top" o:gfxdata="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" fillcolor="white [3201]" strokeweight=".5pt">
+                    <v:textbox>
+                      <w:txbxContent>
+                        <w:p>
+                          <w:pPr>
+                            <w:rPr>
+                              <w:lang w:val="nl-BE"/>
+                            </w:rPr>
+                          </w:pPr>
+                          <w:r>
+                            <w:rPr>
+                              <w:lang w:val="nl-BE"/>
+                            </w:rPr>
+                            <w:t>Terminal</w:t>
+                          </w:r>
+                        </w:p>
+                      </w:txbxContent>
+                    </v:textbox>
+                  </v:shape>
+                </v:group>
+              </v:group>
+            </w:pict>
+          </mc:Fallback>
+        </mc:AlternateContent>
+      </w:r>
+      <w:r>
+        <w:rPr>
+          <w:noProof/>
+        </w:rPr>
+        <mc:AlternateContent>
+          <mc:Choice Requires="wps">
+            <w:drawing>
+              <wp:anchor distT="0" distB="0" distL="114300" distR="114300" simplePos="0" relativeHeight="251660288" behindDoc="0" locked="0" layoutInCell="1" allowOverlap="1" wp14:anchorId="156B1CCE" wp14:editId="493CCEB9">
+                <wp:simplePos x="0" y="0"/>
+                <wp:positionH relativeFrom="column">
+                  <wp:posOffset>84455</wp:posOffset>
+                </wp:positionH>
+                <wp:positionV relativeFrom="paragraph">
+                  <wp:posOffset>974090</wp:posOffset>
+                </wp:positionV>
+                <wp:extent cx="730250" cy="190500"/>
+                <wp:effectExtent l="0" t="0" r="12700" b="19050"/>
+                <wp:wrapNone/>
+                <wp:docPr id="8" name="Flowchart: Process 8"/>
+                <wp:cNvGraphicFramePr/>
+                <a:graphic xmlns:a="http://schemas.openxmlformats.org/drawingml/2006/main">
+                  <a:graphicData uri="http://schemas.microsoft.com/office/word/2010/wordprocessingShape">
+                    <wps:wsp>
+                      <wps:cNvSpPr/>
+                      <wps:spPr>
+                        <a:xfrm>
+                          <a:off x="0" y="0"/>
+                          <a:ext cx="730250" cy="190500"/>
+                        </a:xfrm>
+                        <a:prstGeom prst="flowChartProcess">
+                          <a:avLst/>
+                        </a:prstGeom>
+                        <a:noFill/>
+                        <a:ln>
+                          <a:solidFill>
+                            <a:srgbClr val="00B050"/>
+                          </a:solidFill>
+                        </a:ln>
+                      </wps:spPr>
+                      <wps:style>
+                        <a:lnRef idx="2">
+                          <a:schemeClr val="accent1">
+                            <a:shade val="50000"/>
+                          </a:schemeClr>
+                        </a:lnRef>
+                        <a:fillRef idx="1">
+                          <a:schemeClr val="accent1"/>
+                        </a:fillRef>
+                        <a:effectRef idx="0">
+                          <a:schemeClr val="accent1"/>
+                        </a:effectRef>
+                        <a:fontRef idx="minor">
+                          <a:schemeClr val="lt1"/>
+                        </a:fontRef>
+                      </wps:style>
+                      <wps:bodyPr rot="0" spcFirstLastPara="0" vertOverflow="overflow" horzOverflow="overflow" vert="horz" wrap="square" lIns="91440" tIns="45720" rIns="91440" bIns="45720" numCol="1" spcCol="0" rtlCol="0" fromWordArt="0" anchor="ctr" anchorCtr="0" forceAA="0" compatLnSpc="1">
+                        <a:prstTxWarp prst="textNoShape">
+                          <a:avLst/>
+                        </a:prstTxWarp>
+                        <a:noAutofit/>
+                      </wps:bodyPr>
+                    </wps:wsp>
+                  </a:graphicData>
+                </a:graphic>
+              </wp:anchor>
+            </w:drawing>
+          </mc:Choice>
+          <mc:Fallback>
+            <w:pict>
+              <v:shape w14:anchorId="752F5617" id="Flowchart: Process 8" o:spid="_x0000_s1026" type="#_x0000_t109" style="position:absolute;margin-left:6.65pt;margin-top:76.7pt;width:57.5pt;height:15pt;z-index:251660288;visibility:visible;mso-wrap-style:square;mso-wrap-distance-left:9pt;mso-wrap-distance-top:0;mso-wrap-distance-right:9pt;mso-wrap-distance-bottom:0;mso-position-horizontal:absolute;mso-position-horizontal-relative:text;mso-position-vertical:absolute;mso-position-vertical-relative:text;v-text-anchor:middle" o:gfxdata="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" filled="f" strokecolor="#00b050" strokeweight="1pt"/>
+            </w:pict>
+          </mc:Fallback>
+        </mc:AlternateContent>
+      </w:r>
+      <w:r>
+        <w:rPr>
+          <w:noProof/>
+        </w:rPr>
+        <mc:AlternateContent>
+          <mc:Choice Requires="wps">
+            <w:drawing>
+              <wp:anchor distT="0" distB="0" distL="114300" distR="114300" simplePos="0" relativeHeight="251659264" behindDoc="0" locked="0" layoutInCell="1" allowOverlap="1" wp14:anchorId="3CD3586A" wp14:editId="12F39FBF">
+                <wp:simplePos x="0" y="0"/>
+                <wp:positionH relativeFrom="column">
+                  <wp:posOffset>52705</wp:posOffset>
+                </wp:positionH>
+                <wp:positionV relativeFrom="paragraph">
+                  <wp:posOffset>910590</wp:posOffset>
+                </wp:positionV>
+                <wp:extent cx="5746750" cy="3028950"/>
+                <wp:effectExtent l="19050" t="19050" r="25400" b="19050"/>
+                <wp:wrapNone/>
+                <wp:docPr id="7" name="Flowchart: Process 7"/>
+                <wp:cNvGraphicFramePr/>
+                <a:graphic xmlns:a="http://schemas.openxmlformats.org/drawingml/2006/main">
+                  <a:graphicData uri="http://schemas.microsoft.com/office/word/2010/wordprocessingShape">
+                    <wps:wsp>
+                      <wps:cNvSpPr/>
+                      <wps:spPr>
+                        <a:xfrm>
+                          <a:off x="0" y="0"/>
+                          <a:ext cx="5746750" cy="3028950"/>
+                        </a:xfrm>
+                        <a:prstGeom prst="flowChartProcess">
+                          <a:avLst/>
+                        </a:prstGeom>
+                        <a:noFill/>
+                        <a:ln w="38100">
+                          <a:solidFill>
+                            <a:srgbClr val="FFFF00"/>
+                          </a:solidFill>
+                        </a:ln>
+                      </wps:spPr>
+                      <wps:style>
+                        <a:lnRef idx="2">
+                          <a:schemeClr val="accent1">
+                            <a:shade val="50000"/>
+                          </a:schemeClr>
+                        </a:lnRef>
+                        <a:fillRef idx="1">
+                          <a:schemeClr val="accent1"/>
+                        </a:fillRef>
+                        <a:effectRef idx="0">
+                          <a:schemeClr val="accent1"/>
+                        </a:effectRef>
+                        <a:fontRef idx="minor">
+                          <a:schemeClr val="lt1"/>
+                        </a:fontRef>
+                      </wps:style>
+                      <wps:bodyPr rot="0" spcFirstLastPara="0" vertOverflow="overflow" horzOverflow="overflow" vert="horz" wrap="square" lIns="91440" tIns="45720" rIns="91440" bIns="45720" numCol="1" spcCol="0" rtlCol="0" fromWordArt="0" anchor="ctr" anchorCtr="0" forceAA="0" compatLnSpc="1">
+                        <a:prstTxWarp prst="textNoShape">
+                          <a:avLst/>
+                        </a:prstTxWarp>
+                        <a:noAutofit/>
+                      </wps:bodyPr>
+                    </wps:wsp>
+                  </a:graphicData>
+                </a:graphic>
+                <wp14:sizeRelH relativeFrom="margin">
+                  <wp14:pctWidth>0</wp14:pctWidth>
+                </wp14:sizeRelH>
+                <wp14:sizeRelV relativeFrom="margin">
+                  <wp14:pctHeight>0</wp14:pctHeight>
+                </wp14:sizeRelV>
+              </wp:anchor>
+            </w:drawing>
+          </mc:Choice>
+          <mc:Fallback>
+            <w:pict>
+              <v:shape w14:anchorId="7929623D" id="Flowchart: Process 7" o:spid="_x0000_s1026" type="#_x0000_t109" style="position:absolute;margin-left:4.15pt;margin-top:71.7pt;width:452.5pt;height:238.5pt;z-index:251659264;visibility:visible;mso-wrap-style:square;mso-width-percent:0;mso-height-percent:0;mso-wrap-distance-left:9pt;mso-wrap-distance-top:0;mso-wrap-distance-right:9pt;mso-wrap-distance-bottom:0;mso-position-horizontal:absolute;mso-position-horizontal-relative:text;mso-position-vertical:absolute;mso-position-vertical-relative:text;mso-width-percent:0;mso-height-percent:0;mso-width-relative:margin;mso-height-relative:margin;v-text-anchor:middle" o:gfxdata="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" filled="f" strokecolor="yellow" strokeweight="3pt"/>
+            </w:pict>
+          </mc:Fallback>
+        </mc:AlternateContent>
+      </w:r>
+    </w:p>
+    <w:p/>
+    <w:p/>
+    <w:p/>
+    <w:p/>
+    <w:p/>
+    <w:p/>
+    <w:p/>
+    <w:p/>
+    <w:p/>
+    <w:p/>
+    <w:p/>
+    <w:p/>
+    <w:p>
+      <w:r>
+        <w:rPr>
+          <w:u w:val="single"/>
+        </w:rPr>
+        <w:t>Prompt</w:t>
+      </w:r>
+      <w:r>
+        <w:t>: A piece of text given by the shell that tells when you can send a new command.</w:t>
+      </w:r>
+    </w:p>
+    <w:p>
+      <w:r>
+        <w:rPr>
+          <w:u w:val="single"/>
+        </w:rPr>
+        <w:t>Shell</w:t>
+      </w:r>
+      <w:r>
+        <w:t>: Shell is the text program that waits for text input that will handle all commands and programs.</w:t>
+      </w:r>
+    </w:p>
+    <w:p>
+      <w:r>
+        <w:rPr>
+          <w:u w:val="single"/>
+        </w:rPr>
+        <w:t>Terminal</w:t>
+      </w:r>
+      <w:r>
+        <w:t>: Application that shows the CLI.</w:t>
+      </w:r>
+    </w:p>
+    <w:p/>
+    <w:p/>
+    <w:p>
+      <w:r>
+        <w:t>We will mostly use Bash aka. Bourne Against Shell, this is also a CLI Shell but it also contains command language in which programming is possible.</w:t>
+      </w:r>
+    </w:p>
+    <w:p/>
+    <w:p/>
+    <w:p/>
+    <w:p/>
+    <w:p/>
+    <w:p/>
+    <w:p/>
+    <w:p/>
+    <w:p/>
+    <w:p/>
+    <w:p/>
+    <w:p/>
+    <w:p/>
+    <w:p/>
+    <w:p/>
+    <w:p>
+      <w:pPr>
+        <w:pStyle w:val="Heading2"/>
+      </w:pPr>
+      <w:r>
+        <w:t xml:space="preserve">2. </w:t>
+      </w:r>
+      <w:r>
+        <w:t>Working with CLI</w:t>
+      </w:r>
+    </w:p>
+    <w:p>
+      <w:pPr>
+        <w:pStyle w:val="Heading3"/>
+      </w:pPr>
+      <w:r>
+        <w:t>2.0 Special characters</w:t>
+      </w:r>
+    </w:p>
+    <w:p>
+      <w:r>
+        <w:t>Some characters are more difficult to find than others, on my Belgian keyboard it can be a pain in the ass so time to write those key combo’s down!</w:t>
+      </w:r>
+    </w:p>
+    <w:p>
+      <w:r>
+        <w:lastRenderedPageBreak/>
+        <w:t>~</w:t>
+      </w:r>
+      <w:r>
+        <w:t xml:space="preserve"> = ALT GR + ‘=’ + &lt;Space&gt;</w:t>
+      </w:r>
+    </w:p>
+    <w:p>
+      <w:r>
+        <w:t>` = ALT GR + ‘µ’ + &lt;Space&gt;</w:t>
+      </w:r>
+    </w:p>
+    <w:p/>
+    <w:p/>
+    <w:p/>
+    <w:p/>
+    <w:p/>
+    <w:p/>
+    <w:p/>
+    <w:p/>
+    <w:p/>
+    <w:p/>
+    <w:p/>
+    <w:p/>
+    <w:p/>
+    <w:p/>
+    <w:p/>
+    <w:p/>
+    <w:p/>
+    <w:p>
+      <w:pPr>
+        <w:pStyle w:val="Heading3"/>
+      </w:pPr>
+      <w:r>
+        <w:t>2.1 Man Pages</w:t>
+      </w:r>
+    </w:p>
+    <w:p>
+      <w:pPr>
+        <w:pStyle w:val="Heading4"/>
+      </w:pPr>
+      <w:r>
+        <w:t>2.1.</w:t>
+      </w:r>
+      <w:r>
+        <w:t>1</w:t>
       </w:r>
       <w:r>
         <w:t xml:space="preserve"> </w:t>
       </w:r>
-    </w:p>
-    <w:p>
-      <w:r>
-        <w:t xml:space="preserve">Linux on its own is actually only a </w:t>
-      </w:r>
-      <w:r>
-        <w:rPr>
-          <w:u w:val="single"/>
-        </w:rPr>
-        <w:t>Kernel</w:t>
-      </w:r>
-      <w:r>
-        <w:rPr>
-          <w:u w:val="single"/>
+      <w:r>
+        <w:t>What are Man Pages</w:t>
+      </w:r>
+    </w:p>
+    <w:p>
+      <w:r>
+        <w:t xml:space="preserve">We will first go over Man pages, this is short for Manual pages and in short we can use </w:t>
+      </w:r>
+      <w:r>
+        <w:rPr>
+          <w:color w:val="002060"/>
+        </w:rPr>
+        <w:t xml:space="preserve">Man &lt;command&gt; </w:t>
+      </w:r>
+      <w:r>
+        <w:t>To get an entire manual page of a command.</w:t>
+      </w:r>
+    </w:p>
+    <w:p/>
+    <w:p/>
+    <w:p/>
+    <w:p/>
+    <w:p/>
+    <w:p/>
+    <w:p/>
+    <w:p/>
+    <w:p/>
+    <w:p/>
+    <w:p/>
+    <w:p/>
+    <w:p/>
+    <w:p/>
+    <w:p/>
+    <w:p/>
+    <w:p/>
+    <w:p/>
+    <w:p>
+      <w:pPr>
+        <w:pStyle w:val="Heading4"/>
+      </w:pPr>
+      <w:r>
+        <w:t>2.1.</w:t>
+      </w:r>
+      <w:r>
+        <w:t>2</w:t>
+      </w:r>
+      <w:r>
+        <w:t xml:space="preserve"> Usage</w:t>
+      </w:r>
+      <w:r>
+        <w:t xml:space="preserve"> &amp; Navigation</w:t>
+      </w:r>
+    </w:p>
+    <w:p>
+      <w:r>
+        <w:t xml:space="preserve">We can use </w:t>
+      </w:r>
+      <w:r>
+        <w:rPr>
+          <w:color w:val="002060"/>
+        </w:rPr>
+        <w:t xml:space="preserve">Man ls </w:t>
+      </w:r>
+      <w:r>
+        <w:t>to get the Man Page of the command ls.</w:t>
+      </w:r>
+    </w:p>
+    <w:p>
+      <w:r>
+        <w:rPr>
+          <w:noProof/>
+        </w:rPr>
+        <w:lastRenderedPageBreak/>
+        <w:drawing>
+          <wp:inline distT="0" distB="0" distL="0" distR="0" wp14:anchorId="3DB07C34" wp14:editId="37B4A193">
+            <wp:extent cx="4965700" cy="2908700"/>
+            <wp:effectExtent l="0" t="0" r="6350" b="6350"/>
+            <wp:docPr id="18" name="Picture 18" descr="A screenshot of a computer&#10;&#10;Description automatically generated with medium confidence"/>
+            <wp:cNvGraphicFramePr>
+              <a:graphicFrameLocks xmlns:a="http://schemas.openxmlformats.org/drawingml/2006/main" noChangeAspect="1"/>
+            </wp:cNvGraphicFramePr>
+            <a:graphic xmlns:a="http://schemas.openxmlformats.org/drawingml/2006/main">
+              <a:graphicData uri="http://schemas.openxmlformats.org/drawingml/2006/picture">
+                <pic:pic xmlns:pic="http://schemas.openxmlformats.org/drawingml/2006/picture">
+                  <pic:nvPicPr>
+                    <pic:cNvPr id="18" name="Picture 18" descr="A screenshot of a computer&#10;&#10;Description automatically generated with medium confidence"/>
+                    <pic:cNvPicPr/>
+                  </pic:nvPicPr>
+                  <pic:blipFill>
+                    <a:blip r:embed="rId12"/>
+                    <a:stretch>
+                      <a:fillRect/>
+                    </a:stretch>
+                  </pic:blipFill>
+                  <pic:spPr>
+                    <a:xfrm>
+                      <a:off x="0" y="0"/>
+                      <a:ext cx="5026993" cy="2944603"/>
+                    </a:xfrm>
+                    <a:prstGeom prst="rect">
+                      <a:avLst/>
+                    </a:prstGeom>
+                  </pic:spPr>
+                </pic:pic>
+              </a:graphicData>
+            </a:graphic>
+          </wp:inline>
+        </w:drawing>
+      </w:r>
+    </w:p>
+    <w:p>
+      <w:r>
+        <w:t>Within the man page we can scroll but there are multiple other ways to navigate through the pages!</w:t>
+      </w:r>
+    </w:p>
+    <w:p>
+      <w:r>
+        <w:t xml:space="preserve">Within the man page we can use </w:t>
+      </w:r>
+      <w:r>
+        <w:rPr>
+          <w:color w:val="002060"/>
+        </w:rPr>
+        <w:t xml:space="preserve">H </w:t>
+      </w:r>
+      <w:r>
+        <w:t>to find all commands within the man page.</w:t>
+      </w:r>
+    </w:p>
+    <w:p>
+      <w:r>
+        <w:t xml:space="preserve">We can use the following </w:t>
+      </w:r>
+      <w:r>
+        <w:t>things</w:t>
+      </w:r>
+      <w:r>
+        <w:t xml:space="preserve"> to navigate:</w:t>
+      </w:r>
+    </w:p>
+    <w:p>
+      <w:pPr>
+        <w:pStyle w:val="ListParagraph"/>
+        <w:numPr>
+          <w:ilvl w:val="0"/>
+          <w:numId w:val="8"/>
+        </w:numPr>
+      </w:pPr>
+      <w:r>
+        <w:rPr>
+          <w:b/>
+          <w:bCs/>
+          <w:color w:val="002060"/>
+        </w:rPr>
+        <w:t xml:space="preserve">Space or </w:t>
+      </w:r>
+      <w:r>
+        <w:rPr>
+          <w:b/>
+          <w:bCs/>
+          <w:color w:val="002060"/>
+        </w:rPr>
+        <w:t>f</w:t>
+      </w:r>
+      <w:r>
+        <w:rPr>
+          <w:color w:val="002060"/>
+        </w:rPr>
+        <w:t>:</w:t>
+      </w:r>
+      <w:r>
+        <w:t xml:space="preserve"> Move 1 page down</w:t>
+      </w:r>
+    </w:p>
+    <w:p>
+      <w:pPr>
+        <w:pStyle w:val="ListParagraph"/>
+        <w:numPr>
+          <w:ilvl w:val="0"/>
+          <w:numId w:val="8"/>
+        </w:numPr>
+      </w:pPr>
+      <w:r>
+        <w:rPr>
+          <w:color w:val="002060"/>
+        </w:rPr>
+        <w:t>d</w:t>
+      </w:r>
+      <w:r>
+        <w:rPr>
+          <w:color w:val="002060"/>
+        </w:rPr>
+        <w:t xml:space="preserve">: </w:t>
+      </w:r>
+      <w:r>
+        <w:t>Move down half a page</w:t>
+      </w:r>
+    </w:p>
+    <w:p>
+      <w:pPr>
+        <w:pStyle w:val="ListParagraph"/>
+        <w:numPr>
+          <w:ilvl w:val="0"/>
+          <w:numId w:val="8"/>
+        </w:numPr>
+        <w:rPr>
+          <w:color w:val="002060"/>
+        </w:rPr>
+      </w:pPr>
+      <w:r>
+        <w:rPr>
+          <w:color w:val="002060"/>
+        </w:rPr>
+        <w:t>d</w:t>
+      </w:r>
+      <w:r>
+        <w:rPr>
+          <w:color w:val="002060"/>
+        </w:rPr>
+        <w:t xml:space="preserve">: </w:t>
+      </w:r>
+      <w:r>
+        <w:t>Go back one page</w:t>
+      </w:r>
+    </w:p>
+    <w:p>
+      <w:pPr>
+        <w:pStyle w:val="ListParagraph"/>
+        <w:numPr>
+          <w:ilvl w:val="0"/>
+          <w:numId w:val="8"/>
+        </w:numPr>
+        <w:rPr>
+          <w:color w:val="002060"/>
+        </w:rPr>
+      </w:pPr>
+      <w:r>
+        <w:rPr>
+          <w:color w:val="002060"/>
+        </w:rPr>
+        <w:t>d</w:t>
+      </w:r>
+      <w:r>
+        <w:rPr>
+          <w:color w:val="002060"/>
+        </w:rPr>
+        <w:t xml:space="preserve">: </w:t>
+      </w:r>
+      <w:r>
+        <w:t>Go back half a page</w:t>
+      </w:r>
+    </w:p>
+    <w:p>
+      <w:pPr>
+        <w:pStyle w:val="ListParagraph"/>
+        <w:numPr>
+          <w:ilvl w:val="0"/>
+          <w:numId w:val="8"/>
+        </w:numPr>
+        <w:rPr>
+          <w:color w:val="002060"/>
+        </w:rPr>
+      </w:pPr>
+      <w:r>
+        <w:rPr>
+          <w:color w:val="002060"/>
+        </w:rPr>
+        <w:t>/</w:t>
+      </w:r>
+      <w:r>
+        <w:rPr>
+          <w:color w:val="002060"/>
+        </w:rPr>
+        <w:t>:</w:t>
+      </w:r>
+      <w:r>
+        <w:t xml:space="preserve"> Jumps to the first word you type before you press </w:t>
+      </w:r>
+      <w:r>
+        <w:rPr>
+          <w:color w:val="002060"/>
+        </w:rPr>
+        <w:t>enter</w:t>
+      </w:r>
+      <w:r>
+        <w:rPr>
+          <w:color w:val="002060"/>
         </w:rPr>
         <w:t xml:space="preserve"> </w:t>
       </w:r>
       <w:r>
-        <w:t>while an Operating system like Ubuntu or Kali is a combination of Linux and extra software.</w:t>
-      </w:r>
-    </w:p>
-    <w:p>
-      <w:r>
-        <w:t>The Kernel is the core of an OS and is for example responsible for communicating with the hardware.</w:t>
+        <w:t xml:space="preserve">after you press enter you can use </w:t>
+      </w:r>
+    </w:p>
+    <w:p>
+      <w:pPr>
+        <w:pStyle w:val="ListParagraph"/>
+        <w:numPr>
+          <w:ilvl w:val="1"/>
+          <w:numId w:val="8"/>
+        </w:numPr>
+        <w:rPr>
+          <w:color w:val="002060"/>
+        </w:rPr>
+      </w:pPr>
+      <w:r>
+        <w:rPr>
+          <w:color w:val="002060"/>
+        </w:rPr>
+        <w:t xml:space="preserve">space </w:t>
+      </w:r>
+      <w:r>
+        <w:rPr>
+          <w:color w:val="002060"/>
+        </w:rPr>
+        <w:t xml:space="preserve">or n </w:t>
+      </w:r>
+      <w:r>
+        <w:t xml:space="preserve">to jump to the next </w:t>
+      </w:r>
+    </w:p>
+    <w:p>
+      <w:pPr>
+        <w:pStyle w:val="ListParagraph"/>
+        <w:numPr>
+          <w:ilvl w:val="1"/>
+          <w:numId w:val="8"/>
+        </w:numPr>
+        <w:rPr>
+          <w:color w:val="002060"/>
+        </w:rPr>
+      </w:pPr>
+      <w:r>
+        <w:rPr>
+          <w:color w:val="002060"/>
+        </w:rPr>
+        <w:t xml:space="preserve">shift + n </w:t>
+      </w:r>
+      <w:r>
+        <w:t>to move back</w:t>
+      </w:r>
+    </w:p>
+    <w:p>
+      <w:pPr>
+        <w:pStyle w:val="ListParagraph"/>
+        <w:numPr>
+          <w:ilvl w:val="1"/>
+          <w:numId w:val="8"/>
+        </w:numPr>
+        <w:rPr>
+          <w:color w:val="002060"/>
+        </w:rPr>
+      </w:pPr>
+      <w:r>
+        <w:rPr>
+          <w:color w:val="002060"/>
+        </w:rPr>
+        <w:t xml:space="preserve">\btext\b </w:t>
+      </w:r>
+      <w:r>
+        <w:t>to search for a specific word (when just searching for text it will also match with context, this wont)</w:t>
+      </w:r>
+    </w:p>
+    <w:p>
+      <w:pPr>
+        <w:pStyle w:val="ListParagraph"/>
+        <w:numPr>
+          <w:ilvl w:val="0"/>
+          <w:numId w:val="8"/>
+        </w:numPr>
+        <w:rPr>
+          <w:color w:val="002060"/>
+        </w:rPr>
+      </w:pPr>
+      <w:r>
+        <w:rPr>
+          <w:color w:val="002060"/>
+        </w:rPr>
+        <w:t xml:space="preserve">g: </w:t>
+      </w:r>
+      <w:r>
+        <w:t xml:space="preserve">go to the </w:t>
+      </w:r>
+      <w:r>
+        <w:t>first</w:t>
+      </w:r>
+      <w:r>
+        <w:t xml:space="preserve"> line of the man page</w:t>
+      </w:r>
+    </w:p>
+    <w:p>
+      <w:pPr>
+        <w:pStyle w:val="ListParagraph"/>
+        <w:numPr>
+          <w:ilvl w:val="0"/>
+          <w:numId w:val="8"/>
+        </w:numPr>
+        <w:rPr>
+          <w:color w:val="002060"/>
+        </w:rPr>
+      </w:pPr>
+      <w:r>
+        <w:rPr>
+          <w:color w:val="002060"/>
+        </w:rPr>
+        <w:t xml:space="preserve">Shift + g: </w:t>
+      </w:r>
+      <w:r>
+        <w:t>go to the last line of the man page</w:t>
+      </w:r>
+    </w:p>
+    <w:p>
+      <w:pPr>
+        <w:pStyle w:val="ListParagraph"/>
+        <w:numPr>
+          <w:ilvl w:val="0"/>
+          <w:numId w:val="8"/>
+        </w:numPr>
+        <w:rPr>
+          <w:color w:val="002060"/>
+        </w:rPr>
+      </w:pPr>
+      <w:r>
+        <w:rPr>
+          <w:color w:val="002060"/>
+        </w:rPr>
+        <w:t>q</w:t>
+      </w:r>
+      <w:r>
+        <w:rPr>
+          <w:color w:val="002060"/>
+        </w:rPr>
+        <w:t xml:space="preserve">: </w:t>
+      </w:r>
+      <w:r>
+        <w:t xml:space="preserve">Quit the </w:t>
+      </w:r>
+      <w:r>
+        <w:t>M</w:t>
+      </w:r>
+      <w:r>
+        <w:t>an</w:t>
+      </w:r>
+      <w:r>
+        <w:t xml:space="preserve"> P</w:t>
+      </w:r>
+      <w:r>
+        <w:t>age</w:t>
       </w:r>
     </w:p>
     <w:p>
@@ -422,18 +1740,2099 @@
         <w:pStyle w:val="Heading4"/>
       </w:pPr>
       <w:r>
-        <w:t>1.1.3 Linux CLI</w:t>
-      </w:r>
-    </w:p>
+        <w:lastRenderedPageBreak/>
+        <w:t>2.1.</w:t>
+      </w:r>
+      <w:r>
+        <w:t>3 More info</w:t>
+      </w:r>
+    </w:p>
+    <w:p>
+      <w:r>
+        <w:t>Most Unix files have a man page, we will go over some with examples:</w:t>
+      </w:r>
+    </w:p>
+    <w:p>
+      <w:pPr>
+        <w:pStyle w:val="ListParagraph"/>
+        <w:numPr>
+          <w:ilvl w:val="0"/>
+          <w:numId w:val="8"/>
+        </w:numPr>
+      </w:pPr>
+      <w:r>
+        <w:rPr>
+          <w:color w:val="002060"/>
+        </w:rPr>
+        <w:t xml:space="preserve">Man &lt;Command&gt;: </w:t>
+      </w:r>
+      <w:r>
+        <w:t xml:space="preserve">Man following a command will give out the manual with all variations | </w:t>
+      </w:r>
+      <w:r>
+        <w:rPr>
+          <w:color w:val="002060"/>
+        </w:rPr>
+        <w:t>man ls</w:t>
+      </w:r>
+    </w:p>
+    <w:p>
+      <w:pPr>
+        <w:pStyle w:val="ListParagraph"/>
+        <w:numPr>
+          <w:ilvl w:val="0"/>
+          <w:numId w:val="8"/>
+        </w:numPr>
+      </w:pPr>
+      <w:r>
+        <w:rPr>
+          <w:color w:val="002060"/>
+        </w:rPr>
+        <w:t xml:space="preserve">Man &lt;Config-File&gt;: </w:t>
+      </w:r>
+      <w:r>
+        <w:t xml:space="preserve">Most config files have its own manual page | </w:t>
+      </w:r>
+      <w:r>
+        <w:rPr>
+          <w:color w:val="002060"/>
+        </w:rPr>
+        <w:t>man resolv.conf</w:t>
+      </w:r>
+    </w:p>
+    <w:p>
+      <w:pPr>
+        <w:pStyle w:val="ListParagraph"/>
+        <w:numPr>
+          <w:ilvl w:val="0"/>
+          <w:numId w:val="8"/>
+        </w:numPr>
+        <w:rPr>
+          <w:color w:val="002060"/>
+        </w:rPr>
+      </w:pPr>
+      <w:r>
+        <w:rPr>
+          <w:color w:val="002060"/>
+        </w:rPr>
+        <w:t>Man &lt;daemon/root-binary&gt;:</w:t>
+      </w:r>
+      <w:r>
+        <w:t xml:space="preserve"> </w:t>
+      </w:r>
+      <w:r>
+        <w:t xml:space="preserve">man pages also exist for daemons | </w:t>
+      </w:r>
+      <w:r>
+        <w:rPr>
+          <w:color w:val="002060"/>
+        </w:rPr>
+        <w:t>man system-networkd</w:t>
+      </w:r>
+    </w:p>
+    <w:p>
+      <w:r>
+        <w:t xml:space="preserve">We can also use </w:t>
+      </w:r>
+      <w:r>
+        <w:rPr>
+          <w:color w:val="002060"/>
+        </w:rPr>
+        <w:t>man -k &lt;</w:t>
+      </w:r>
+      <w:r>
+        <w:rPr>
+          <w:color w:val="002060"/>
+        </w:rPr>
+        <w:t>string</w:t>
+      </w:r>
+      <w:r>
+        <w:rPr>
+          <w:color w:val="002060"/>
+        </w:rPr>
+        <w:t xml:space="preserve">&gt; </w:t>
+      </w:r>
+      <w:r>
+        <w:t>to search through all Man Pages with the given string inside.</w:t>
+      </w:r>
+    </w:p>
+    <w:p>
+      <w:r>
+        <w:t xml:space="preserve">We can use </w:t>
+      </w:r>
+      <w:r>
+        <w:rPr>
+          <w:color w:val="002060"/>
+        </w:rPr>
+        <w:t>whatis &lt;</w:t>
+      </w:r>
+      <w:r>
+        <w:rPr>
+          <w:color w:val="002060"/>
+        </w:rPr>
+        <w:t>path</w:t>
+      </w:r>
+      <w:r>
+        <w:rPr>
+          <w:color w:val="002060"/>
+        </w:rPr>
+        <w:t>&gt;</w:t>
+      </w:r>
+      <w:r>
+        <w:t xml:space="preserve"> to get a description | </w:t>
+      </w:r>
+      <w:r>
+        <w:rPr>
+          <w:color w:val="002060"/>
+        </w:rPr>
+        <w:t>whatis route</w:t>
+      </w:r>
+    </w:p>
+    <w:p>
+      <w:pPr>
+        <w:rPr>
+          <w:color w:val="002060"/>
+        </w:rPr>
+      </w:pPr>
+      <w:r>
+        <w:t xml:space="preserve">We can use </w:t>
+      </w:r>
+      <w:r>
+        <w:rPr>
+          <w:color w:val="002060"/>
+        </w:rPr>
+        <w:t>Whereis &lt;</w:t>
+      </w:r>
+      <w:r>
+        <w:rPr>
+          <w:color w:val="002060"/>
+        </w:rPr>
+        <w:t>path</w:t>
+      </w:r>
+      <w:r>
+        <w:rPr>
+          <w:color w:val="002060"/>
+        </w:rPr>
+        <w:t>&gt;</w:t>
+      </w:r>
+      <w:r>
+        <w:rPr>
+          <w:color w:val="002060"/>
+        </w:rPr>
+        <w:t xml:space="preserve"> </w:t>
+      </w:r>
+      <w:r>
+        <w:t xml:space="preserve">to get the location of a Man Page | </w:t>
+      </w:r>
+      <w:r>
+        <w:rPr>
+          <w:color w:val="002060"/>
+        </w:rPr>
+        <w:t>whereis passwd</w:t>
+      </w:r>
+    </w:p>
+    <w:p>
+      <w:r>
+        <w:t>There is also Man Man which will give the man page of man.</w:t>
+      </w:r>
+      <w:r>
+        <w:br/>
+        <w:t>In here we can see:</w:t>
+      </w:r>
+    </w:p>
+    <w:p>
+      <w:pPr>
+        <w:pStyle w:val="ListParagraph"/>
+        <w:numPr>
+          <w:ilvl w:val="0"/>
+          <w:numId w:val="10"/>
+        </w:numPr>
+      </w:pPr>
+      <w:r>
+        <w:rPr>
+          <w:color w:val="002060"/>
+        </w:rPr>
+        <w:t xml:space="preserve">1 Executable </w:t>
+      </w:r>
+      <w:r>
+        <w:t>programs or shell commands</w:t>
+      </w:r>
+    </w:p>
+    <w:p>
+      <w:pPr>
+        <w:pStyle w:val="ListParagraph"/>
+        <w:numPr>
+          <w:ilvl w:val="0"/>
+          <w:numId w:val="9"/>
+        </w:numPr>
+      </w:pPr>
+      <w:r>
+        <w:rPr>
+          <w:color w:val="002060"/>
+        </w:rPr>
+        <w:t xml:space="preserve">2 </w:t>
+      </w:r>
+      <w:r>
+        <w:rPr>
+          <w:color w:val="002060"/>
+        </w:rPr>
+        <w:t xml:space="preserve">System calls </w:t>
+      </w:r>
+      <w:r>
+        <w:t>(functions provided by the kernel)</w:t>
+      </w:r>
+    </w:p>
+    <w:p>
+      <w:pPr>
+        <w:pStyle w:val="ListParagraph"/>
+        <w:numPr>
+          <w:ilvl w:val="0"/>
+          <w:numId w:val="9"/>
+        </w:numPr>
+      </w:pPr>
+      <w:r>
+        <w:rPr>
+          <w:color w:val="002060"/>
+        </w:rPr>
+        <w:t xml:space="preserve">3 </w:t>
+      </w:r>
+      <w:r>
+        <w:rPr>
+          <w:color w:val="002060"/>
+        </w:rPr>
+        <w:t xml:space="preserve">Library calls </w:t>
+      </w:r>
+      <w:r>
+        <w:t>(functions within program libraries)</w:t>
+      </w:r>
+    </w:p>
+    <w:p>
+      <w:pPr>
+        <w:pStyle w:val="ListParagraph"/>
+        <w:numPr>
+          <w:ilvl w:val="0"/>
+          <w:numId w:val="9"/>
+        </w:numPr>
+      </w:pPr>
+      <w:r>
+        <w:rPr>
+          <w:color w:val="002060"/>
+        </w:rPr>
+        <w:t xml:space="preserve">4 </w:t>
+      </w:r>
+      <w:r>
+        <w:rPr>
+          <w:color w:val="002060"/>
+        </w:rPr>
+        <w:t xml:space="preserve">Special files </w:t>
+      </w:r>
+      <w:r>
+        <w:t>(usually found in /dev)</w:t>
+      </w:r>
+    </w:p>
+    <w:p>
+      <w:pPr>
+        <w:pStyle w:val="ListParagraph"/>
+        <w:numPr>
+          <w:ilvl w:val="0"/>
+          <w:numId w:val="9"/>
+        </w:numPr>
+      </w:pPr>
+      <w:r>
+        <w:rPr>
+          <w:color w:val="002060"/>
+        </w:rPr>
+        <w:t xml:space="preserve">5 </w:t>
+      </w:r>
+      <w:r>
+        <w:rPr>
+          <w:color w:val="002060"/>
+        </w:rPr>
+        <w:t xml:space="preserve">File formats </w:t>
+      </w:r>
+      <w:r>
+        <w:t>and conventions eg /etc/passwd</w:t>
+      </w:r>
+    </w:p>
+    <w:p>
+      <w:pPr>
+        <w:pStyle w:val="ListParagraph"/>
+        <w:numPr>
+          <w:ilvl w:val="0"/>
+          <w:numId w:val="9"/>
+        </w:numPr>
+        <w:rPr>
+          <w:color w:val="002060"/>
+        </w:rPr>
+      </w:pPr>
+      <w:r>
+        <w:rPr>
+          <w:color w:val="002060"/>
+        </w:rPr>
+        <w:t xml:space="preserve">6 </w:t>
+      </w:r>
+      <w:r>
+        <w:rPr>
+          <w:color w:val="002060"/>
+        </w:rPr>
+        <w:t>Games</w:t>
+      </w:r>
+    </w:p>
+    <w:p>
+      <w:pPr>
+        <w:pStyle w:val="ListParagraph"/>
+        <w:numPr>
+          <w:ilvl w:val="0"/>
+          <w:numId w:val="9"/>
+        </w:numPr>
+      </w:pPr>
+      <w:r>
+        <w:rPr>
+          <w:color w:val="002060"/>
+        </w:rPr>
+        <w:t xml:space="preserve">7 </w:t>
+      </w:r>
+      <w:r>
+        <w:rPr>
+          <w:color w:val="002060"/>
+        </w:rPr>
+        <w:t xml:space="preserve">Miscellaneous </w:t>
+      </w:r>
+      <w:r>
+        <w:t>(including macro packages and conventions), e.g. man(7)</w:t>
+      </w:r>
+    </w:p>
+    <w:p>
+      <w:pPr>
+        <w:pStyle w:val="ListParagraph"/>
+        <w:numPr>
+          <w:ilvl w:val="0"/>
+          <w:numId w:val="9"/>
+        </w:numPr>
+      </w:pPr>
+      <w:r>
+        <w:rPr>
+          <w:color w:val="002060"/>
+        </w:rPr>
+        <w:t xml:space="preserve">8 </w:t>
+      </w:r>
+      <w:r>
+        <w:rPr>
+          <w:color w:val="002060"/>
+        </w:rPr>
+        <w:t xml:space="preserve">System administration </w:t>
+      </w:r>
+      <w:r>
+        <w:t>commands (usually only for root)</w:t>
+      </w:r>
+    </w:p>
+    <w:p>
+      <w:pPr>
+        <w:pStyle w:val="ListParagraph"/>
+        <w:numPr>
+          <w:ilvl w:val="0"/>
+          <w:numId w:val="9"/>
+        </w:numPr>
+      </w:pPr>
+      <w:r>
+        <w:rPr>
+          <w:color w:val="002060"/>
+        </w:rPr>
+        <w:t xml:space="preserve">9 </w:t>
+      </w:r>
+      <w:r>
+        <w:rPr>
+          <w:color w:val="002060"/>
+        </w:rPr>
+        <w:t xml:space="preserve">Kernel routines </w:t>
+      </w:r>
+      <w:r>
+        <w:t>[Non standard]</w:t>
+      </w:r>
+    </w:p>
+    <w:p>
+      <w:r>
+        <w:t>These are different sections within a man page.</w:t>
+      </w:r>
+    </w:p>
+    <w:p>
+      <w:r>
+        <w:t xml:space="preserve">We can search for a section in a man page by using </w:t>
+      </w:r>
+      <w:r>
+        <w:rPr>
+          <w:color w:val="002060"/>
+        </w:rPr>
+        <w:t>man &lt;sectionNr&gt; &lt;</w:t>
+      </w:r>
+      <w:r>
+        <w:rPr>
+          <w:color w:val="002060"/>
+        </w:rPr>
+        <w:t>path</w:t>
+      </w:r>
+      <w:r>
+        <w:rPr>
+          <w:color w:val="002060"/>
+        </w:rPr>
+        <w:t>&gt;</w:t>
+      </w:r>
+      <w:r>
+        <w:t xml:space="preserve"> | </w:t>
+      </w:r>
+      <w:r>
+        <w:rPr>
+          <w:color w:val="002060"/>
+        </w:rPr>
+        <w:t>man 5 passwd</w:t>
+      </w:r>
+    </w:p>
+    <w:p/>
+    <w:p>
+      <w:pPr>
+        <w:pStyle w:val="Heading3"/>
+      </w:pPr>
+      <w:r>
+        <w:lastRenderedPageBreak/>
+        <w:t>2.2 Working With Directories</w:t>
+      </w:r>
+    </w:p>
+    <w:p>
+      <w:pPr>
+        <w:pStyle w:val="Heading4"/>
+      </w:pPr>
+      <w:r>
+        <w:t>2.2.1 What are Directories</w:t>
+      </w:r>
+    </w:p>
+    <w:p>
+      <w:r>
+        <w:t>In short: A Directory is a location for storing files on your computer. These sit in a hierarchical file system.</w:t>
+      </w:r>
+    </w:p>
+    <w:p>
+      <w:pPr>
+        <w:pStyle w:val="Heading4"/>
+      </w:pPr>
+      <w:r>
+        <w:t>2.2.2 Navigating through Directories</w:t>
+      </w:r>
+    </w:p>
+    <w:p>
+      <w:r>
+        <w:t xml:space="preserve">We can use </w:t>
+      </w:r>
+      <w:r>
+        <w:rPr>
+          <w:color w:val="002060"/>
+        </w:rPr>
+        <w:t xml:space="preserve">pwd </w:t>
+      </w:r>
+      <w:r>
+        <w:t xml:space="preserve">(Print Working Directory) to check the current directory you are in from the root (/) . </w:t>
+      </w:r>
+    </w:p>
+    <w:p>
+      <w:r>
+        <w:t xml:space="preserve">We use </w:t>
+      </w:r>
+      <w:r>
+        <w:rPr>
+          <w:color w:val="002060"/>
+        </w:rPr>
+        <w:t xml:space="preserve">cd </w:t>
+      </w:r>
+      <w:r>
+        <w:t xml:space="preserve">(Change Directory) to change our directory, when we use </w:t>
+      </w:r>
+      <w:r>
+        <w:rPr>
+          <w:color w:val="002060"/>
+        </w:rPr>
+        <w:t xml:space="preserve">ls </w:t>
+      </w:r>
+      <w:r>
+        <w:t xml:space="preserve">we can see to what Directory we can quickly change to | </w:t>
+      </w:r>
+      <w:r>
+        <w:br/>
+      </w:r>
+      <w:r>
+        <w:rPr>
+          <w:color w:val="002060"/>
+        </w:rPr>
+        <w:t>cd Downloads</w:t>
+      </w:r>
+      <w:r>
+        <w:t>.</w:t>
+      </w:r>
+    </w:p>
+    <w:p>
+      <w:r>
+        <w:rPr>
+          <w:color w:val="002060"/>
+        </w:rPr>
+        <w:t xml:space="preserve">Cd </w:t>
+      </w:r>
+      <w:r>
+        <w:t>has some special ways to path:</w:t>
+      </w:r>
+    </w:p>
+    <w:p>
+      <w:pPr>
+        <w:pStyle w:val="ListParagraph"/>
+        <w:numPr>
+          <w:ilvl w:val="0"/>
+          <w:numId w:val="9"/>
+        </w:numPr>
+      </w:pPr>
+      <w:r>
+        <w:rPr>
+          <w:color w:val="002060"/>
+        </w:rPr>
+        <w:t>~</w:t>
+      </w:r>
+      <w:r>
+        <w:t xml:space="preserve"> </w:t>
+      </w:r>
+      <w:r>
+        <w:rPr>
+          <w:color w:val="002060"/>
+        </w:rPr>
+        <w:t>:</w:t>
+      </w:r>
+      <w:r>
+        <w:t xml:space="preserve"> Instantly go to the home directory | </w:t>
+      </w:r>
+      <w:r>
+        <w:rPr>
+          <w:color w:val="002060"/>
+        </w:rPr>
+        <w:t>cd ~/Downloads</w:t>
+      </w:r>
+    </w:p>
+    <w:p>
+      <w:pPr>
+        <w:pStyle w:val="ListParagraph"/>
+        <w:numPr>
+          <w:ilvl w:val="0"/>
+          <w:numId w:val="9"/>
+        </w:numPr>
+      </w:pPr>
+      <w:r>
+        <w:rPr>
+          <w:color w:val="002060"/>
+        </w:rPr>
+        <w:t>..</w:t>
+      </w:r>
+      <w:r>
+        <w:t xml:space="preserve"> </w:t>
+      </w:r>
+      <w:r>
+        <w:rPr>
+          <w:color w:val="002060"/>
+        </w:rPr>
+        <w:t>:</w:t>
+      </w:r>
+      <w:r>
+        <w:t xml:space="preserve"> Move one folder up | </w:t>
+      </w:r>
+      <w:r>
+        <w:rPr>
+          <w:color w:val="002060"/>
+        </w:rPr>
+        <w:t>cd ../Downloads</w:t>
+      </w:r>
+    </w:p>
+    <w:p>
+      <w:pPr>
+        <w:pStyle w:val="ListParagraph"/>
+        <w:numPr>
+          <w:ilvl w:val="0"/>
+          <w:numId w:val="9"/>
+        </w:numPr>
+      </w:pPr>
+      <w:r>
+        <w:rPr>
+          <w:color w:val="002060"/>
+        </w:rPr>
+        <w:t xml:space="preserve">. </w:t>
+      </w:r>
+      <w:r>
+        <w:rPr>
+          <w:color w:val="002060"/>
+        </w:rPr>
+        <w:t>:</w:t>
+      </w:r>
+      <w:r>
+        <w:rPr>
+          <w:color w:val="002060"/>
+        </w:rPr>
+        <w:t xml:space="preserve"> </w:t>
+      </w:r>
+      <w:r>
+        <w:t xml:space="preserve">Stay in the current directory </w:t>
+      </w:r>
+      <w:r>
+        <w:rPr>
+          <w:color w:val="002060"/>
+        </w:rPr>
+        <w:t>| cd .</w:t>
+      </w:r>
+    </w:p>
+    <w:p>
+      <w:pPr>
+        <w:pStyle w:val="ListParagraph"/>
+        <w:numPr>
+          <w:ilvl w:val="0"/>
+          <w:numId w:val="9"/>
+        </w:numPr>
+      </w:pPr>
+      <w:r>
+        <w:rPr>
+          <w:color w:val="002060"/>
+        </w:rPr>
+        <w:t>-</w:t>
+      </w:r>
+      <w:r>
+        <w:t xml:space="preserve"> </w:t>
+      </w:r>
+      <w:r>
+        <w:rPr>
+          <w:color w:val="002060"/>
+        </w:rPr>
+        <w:t>:</w:t>
+      </w:r>
+      <w:r>
+        <w:t xml:space="preserve"> Go to the directory you where previously in | </w:t>
+      </w:r>
+      <w:r>
+        <w:rPr>
+          <w:color w:val="002060"/>
+        </w:rPr>
+        <w:t>cd -</w:t>
+      </w:r>
+    </w:p>
+    <w:p>
+      <w:r>
+        <w:rPr>
+          <w:color w:val="002060"/>
+        </w:rPr>
+        <w:t>Absolute and relative paths</w:t>
+      </w:r>
+      <w:r>
+        <w:t xml:space="preserve">, to put it really simple, </w:t>
+      </w:r>
+      <w:r>
+        <w:rPr>
+          <w:color w:val="002060"/>
+        </w:rPr>
+        <w:t>an absolute path always starts with ‘/’</w:t>
+      </w:r>
+      <w:r>
+        <w:t xml:space="preserve"> in Linux</w:t>
+      </w:r>
+      <w:r>
+        <w:t xml:space="preserve">, </w:t>
+      </w:r>
+      <w:r>
+        <w:rPr>
+          <w:color w:val="002060"/>
+        </w:rPr>
+        <w:t>a relative never starts with ‘/’</w:t>
+      </w:r>
+      <w:r>
+        <w:t>.</w:t>
+      </w:r>
+    </w:p>
+    <w:p>
+      <w:r>
+        <w:t>When looking for downloads from for example the home folder you will do:</w:t>
+      </w:r>
+    </w:p>
+    <w:p>
+      <w:pPr>
+        <w:pStyle w:val="ListParagraph"/>
+        <w:numPr>
+          <w:ilvl w:val="0"/>
+          <w:numId w:val="9"/>
+        </w:numPr>
+      </w:pPr>
+      <w:r>
+        <w:t xml:space="preserve">Absolute path: </w:t>
+      </w:r>
+      <w:r>
+        <w:rPr>
+          <w:color w:val="002060"/>
+        </w:rPr>
+        <w:t>cd /home/&lt;name&gt;/Downloads</w:t>
+      </w:r>
+      <w:r>
+        <w:rPr>
+          <w:color w:val="002060"/>
+        </w:rPr>
+        <w:t xml:space="preserve"> </w:t>
+      </w:r>
+    </w:p>
+    <w:p>
+      <w:pPr>
+        <w:pStyle w:val="ListParagraph"/>
+        <w:numPr>
+          <w:ilvl w:val="0"/>
+          <w:numId w:val="9"/>
+        </w:numPr>
+      </w:pPr>
+      <w:r>
+        <w:t xml:space="preserve">Relative path:  </w:t>
+      </w:r>
+      <w:r>
+        <w:rPr>
+          <w:color w:val="002060"/>
+        </w:rPr>
+        <w:t>cd &lt;name&gt;/downloads</w:t>
+      </w:r>
+    </w:p>
+    <w:p>
+      <w:r>
+        <w:t>An Absolute path always starts from the root while a relative starts from the directory you are currently at.</w:t>
+      </w:r>
+    </w:p>
+    <w:p/>
+    <w:p/>
+    <w:p/>
+    <w:p/>
+    <w:p>
+      <w:r>
+        <w:lastRenderedPageBreak/>
+        <w:t xml:space="preserve">We can see the current directories and files using </w:t>
+      </w:r>
+      <w:r>
+        <w:rPr>
+          <w:color w:val="002060"/>
+        </w:rPr>
+        <w:t>ls</w:t>
+      </w:r>
+      <w:r>
+        <w:rPr>
+          <w:color w:val="002060"/>
+        </w:rPr>
+        <w:t xml:space="preserve"> </w:t>
+      </w:r>
+      <w:r>
+        <w:t>inside of a directory</w:t>
+      </w:r>
+      <w:r>
+        <w:t xml:space="preserve">. </w:t>
+      </w:r>
+    </w:p>
+    <w:p>
+      <w:r>
+        <w:t xml:space="preserve">Ls has some important </w:t>
+      </w:r>
+      <w:r>
+        <w:t>arguments to remember:</w:t>
+      </w:r>
+    </w:p>
+    <w:p>
+      <w:pPr>
+        <w:pStyle w:val="ListParagraph"/>
+        <w:numPr>
+          <w:ilvl w:val="0"/>
+          <w:numId w:val="9"/>
+        </w:numPr>
+      </w:pPr>
+      <w:r>
+        <w:rPr>
+          <w:color w:val="002060"/>
+        </w:rPr>
+        <w:t>-a</w:t>
+      </w:r>
+      <w:r>
+        <w:t xml:space="preserve"> :</w:t>
+      </w:r>
+      <w:r>
+        <w:t xml:space="preserve"> This will show all files including hidden files | </w:t>
+      </w:r>
+      <w:r>
+        <w:rPr>
+          <w:color w:val="002060"/>
+        </w:rPr>
+        <w:t>ls -a</w:t>
+      </w:r>
+    </w:p>
+    <w:p>
+      <w:pPr>
+        <w:pStyle w:val="ListParagraph"/>
+        <w:numPr>
+          <w:ilvl w:val="0"/>
+          <w:numId w:val="9"/>
+        </w:numPr>
+      </w:pPr>
+      <w:r>
+        <w:rPr>
+          <w:color w:val="002060"/>
+        </w:rPr>
+        <w:t>-</w:t>
+      </w:r>
+      <w:r>
+        <w:rPr>
+          <w:color w:val="002060"/>
+        </w:rPr>
+        <w:t>1</w:t>
+      </w:r>
+      <w:r>
+        <w:t xml:space="preserve"> :</w:t>
+      </w:r>
+      <w:r>
+        <w:t xml:space="preserve"> when ad</w:t>
+      </w:r>
+      <w:r>
+        <w:t xml:space="preserve">ding -1 your folders will be listed vertically | </w:t>
+      </w:r>
+      <w:r>
+        <w:rPr>
+          <w:color w:val="002060"/>
+        </w:rPr>
+        <w:t>ls -1</w:t>
+      </w:r>
+      <w:r>
+        <w:rPr>
+          <w:color w:val="002060"/>
+        </w:rPr>
+        <w:t xml:space="preserve"> </w:t>
+      </w:r>
+    </w:p>
+    <w:p>
+      <w:pPr>
+        <w:pStyle w:val="ListParagraph"/>
+        <w:numPr>
+          <w:ilvl w:val="0"/>
+          <w:numId w:val="9"/>
+        </w:numPr>
+      </w:pPr>
+      <w:r>
+        <w:rPr>
+          <w:color w:val="002060"/>
+        </w:rPr>
+        <w:t>-</w:t>
+      </w:r>
+      <w:r>
+        <w:rPr>
+          <w:color w:val="002060"/>
+        </w:rPr>
+        <w:t>l</w:t>
+      </w:r>
+      <w:r>
+        <w:rPr>
+          <w:color w:val="002060"/>
+        </w:rPr>
+        <w:t xml:space="preserve"> </w:t>
+      </w:r>
+      <w:r>
+        <w:t>:</w:t>
+      </w:r>
+      <w:r>
+        <w:t xml:space="preserve"> When adding -h the file sizes will be shown </w:t>
+      </w:r>
+      <w:r>
+        <w:t xml:space="preserve">we add 1 to it to make the listing more visible | </w:t>
+      </w:r>
+      <w:r>
+        <w:rPr>
+          <w:color w:val="002060"/>
+        </w:rPr>
+        <w:t>ls -</w:t>
+      </w:r>
+      <w:r>
+        <w:rPr>
+          <w:color w:val="002060"/>
+        </w:rPr>
+        <w:t>l</w:t>
+      </w:r>
+    </w:p>
+    <w:p>
+      <w:pPr>
+        <w:pStyle w:val="Heading4"/>
+      </w:pPr>
+      <w:r>
+        <w:t>2.2.3 Tree</w:t>
+      </w:r>
+    </w:p>
+    <w:p>
+      <w:r>
+        <w:t xml:space="preserve">Tree is a package that isn’t on Linux by default, we can install this using </w:t>
+      </w:r>
+      <w:r>
+        <w:rPr>
+          <w:color w:val="002060"/>
+        </w:rPr>
+        <w:t xml:space="preserve">sudo apt install tree </w:t>
+      </w:r>
+      <w:r>
+        <w:t>mor</w:t>
+      </w:r>
+      <w:r>
+        <w:t>e info about this later</w:t>
+      </w:r>
+      <w:r>
+        <w:t>.</w:t>
+      </w:r>
+    </w:p>
+    <w:p>
+      <w:r>
+        <w:t xml:space="preserve">Now we can use the </w:t>
+      </w:r>
+      <w:r>
+        <w:rPr>
+          <w:color w:val="002060"/>
+        </w:rPr>
+        <w:t xml:space="preserve">tree </w:t>
+      </w:r>
+      <w:r>
+        <w:t xml:space="preserve">command and receive a directory tree, we can find in the man page many different parameters we can add to it using </w:t>
+      </w:r>
+      <w:r>
+        <w:rPr>
+          <w:color w:val="002060"/>
+        </w:rPr>
+        <w:t>man tree</w:t>
+      </w:r>
+      <w:r>
+        <w:t>.</w:t>
+      </w:r>
+    </w:p>
+    <w:p>
+      <w:r>
+        <w:t>In this example I made a tree of everything inside the home folder.</w:t>
+      </w:r>
+    </w:p>
+    <w:p>
+      <w:r>
+        <w:rPr>
+          <w:noProof/>
+        </w:rPr>
+        <w:drawing>
+          <wp:inline distT="0" distB="0" distL="0" distR="0" wp14:anchorId="75E96685" wp14:editId="40355C87">
+            <wp:extent cx="4635500" cy="4381500"/>
+            <wp:effectExtent l="0" t="0" r="0" b="0"/>
+            <wp:docPr id="20" name="Picture 20" descr="Text&#10;&#10;Description automatically generated"/>
+            <wp:cNvGraphicFramePr>
+              <a:graphicFrameLocks xmlns:a="http://schemas.openxmlformats.org/drawingml/2006/main" noChangeAspect="1"/>
+            </wp:cNvGraphicFramePr>
+            <a:graphic xmlns:a="http://schemas.openxmlformats.org/drawingml/2006/main">
+              <a:graphicData uri="http://schemas.openxmlformats.org/drawingml/2006/picture">
+                <pic:pic xmlns:pic="http://schemas.openxmlformats.org/drawingml/2006/picture">
+                  <pic:nvPicPr>
+                    <pic:cNvPr id="20" name="Picture 20" descr="Text&#10;&#10;Description automatically generated"/>
+                    <pic:cNvPicPr/>
+                  </pic:nvPicPr>
+                  <pic:blipFill>
+                    <a:blip r:embed="rId13"/>
+                    <a:stretch>
+                      <a:fillRect/>
+                    </a:stretch>
+                  </pic:blipFill>
+                  <pic:spPr>
+                    <a:xfrm>
+                      <a:off x="0" y="0"/>
+                      <a:ext cx="4643881" cy="4389422"/>
+                    </a:xfrm>
+                    <a:prstGeom prst="rect">
+                      <a:avLst/>
+                    </a:prstGeom>
+                  </pic:spPr>
+                </pic:pic>
+              </a:graphicData>
+            </a:graphic>
+          </wp:inline>
+        </w:drawing>
+      </w:r>
+    </w:p>
+    <w:p/>
+    <w:p>
+      <w:pPr>
+        <w:pStyle w:val="Heading4"/>
+      </w:pPr>
+      <w:r>
+        <w:t>2.2.4 Create and remove directories</w:t>
+      </w:r>
+    </w:p>
+    <w:p>
+      <w:r>
+        <w:t>Obviously we can also create and remove directories</w:t>
+      </w:r>
+    </w:p>
+    <w:p>
+      <w:r>
+        <w:t xml:space="preserve">We can simply do </w:t>
+      </w:r>
+      <w:r>
+        <w:rPr>
+          <w:color w:val="002060"/>
+        </w:rPr>
+        <w:t xml:space="preserve">mkdir &lt;string&gt; </w:t>
+      </w:r>
+      <w:r>
+        <w:t xml:space="preserve">to create a directory with name | </w:t>
+      </w:r>
+      <w:r>
+        <w:rPr>
+          <w:color w:val="002060"/>
+        </w:rPr>
+        <w:t>mkdir hello</w:t>
+      </w:r>
+      <w:r>
+        <w:t>.</w:t>
+      </w:r>
+    </w:p>
+    <w:p>
+      <w:pPr>
+        <w:rPr>
+          <w:color w:val="002060"/>
+        </w:rPr>
+      </w:pPr>
+      <w:r>
+        <w:t>We can also use mkdir</w:t>
+      </w:r>
+      <w:r>
+        <w:t xml:space="preserve"> -p &lt;string&gt; to create a directory within parent directories, when adding -p mkdir will create the directories that don’t exist yet | </w:t>
+      </w:r>
+      <w:r>
+        <w:rPr>
+          <w:color w:val="002060"/>
+        </w:rPr>
+        <w:t xml:space="preserve">mkdir -p </w:t>
+      </w:r>
+      <w:r>
+        <w:rPr>
+          <w:color w:val="002060"/>
+        </w:rPr>
+        <w:t>~/</w:t>
+      </w:r>
+      <w:r>
+        <w:rPr>
+          <w:color w:val="002060"/>
+        </w:rPr>
+        <w:t>hello/hello/hello</w:t>
+      </w:r>
+      <w:r>
+        <w:t>.</w:t>
+      </w:r>
+    </w:p>
+    <w:p>
+      <w:r>
+        <w:rPr>
+          <w:noProof/>
+        </w:rPr>
+        <w:drawing>
+          <wp:inline distT="0" distB="0" distL="0" distR="0" wp14:anchorId="14519D0B" wp14:editId="2D1E9817">
+            <wp:extent cx="5759450" cy="1198245"/>
+            <wp:effectExtent l="0" t="0" r="0" b="1905"/>
+            <wp:docPr id="21" name="Picture 21" descr="Text&#10;&#10;Description automatically generated"/>
+            <wp:cNvGraphicFramePr>
+              <a:graphicFrameLocks xmlns:a="http://schemas.openxmlformats.org/drawingml/2006/main" noChangeAspect="1"/>
+            </wp:cNvGraphicFramePr>
+            <a:graphic xmlns:a="http://schemas.openxmlformats.org/drawingml/2006/main">
+              <a:graphicData uri="http://schemas.openxmlformats.org/drawingml/2006/picture">
+                <pic:pic xmlns:pic="http://schemas.openxmlformats.org/drawingml/2006/picture">
+                  <pic:nvPicPr>
+                    <pic:cNvPr id="21" name="Picture 21" descr="Text&#10;&#10;Description automatically generated"/>
+                    <pic:cNvPicPr/>
+                  </pic:nvPicPr>
+                  <pic:blipFill>
+                    <a:blip r:embed="rId14"/>
+                    <a:stretch>
+                      <a:fillRect/>
+                    </a:stretch>
+                  </pic:blipFill>
+                  <pic:spPr>
+                    <a:xfrm>
+                      <a:off x="0" y="0"/>
+                      <a:ext cx="5759450" cy="1198245"/>
+                    </a:xfrm>
+                    <a:prstGeom prst="rect">
+                      <a:avLst/>
+                    </a:prstGeom>
+                  </pic:spPr>
+                </pic:pic>
+              </a:graphicData>
+            </a:graphic>
+          </wp:inline>
+        </w:drawing>
+      </w:r>
+    </w:p>
+    <w:p>
+      <w:r>
+        <w:t xml:space="preserve">You can delete empty directories using </w:t>
+      </w:r>
+      <w:r>
+        <w:rPr>
+          <w:color w:val="002060"/>
+        </w:rPr>
+        <w:t>rmdir</w:t>
+      </w:r>
+      <w:r>
+        <w:rPr>
+          <w:color w:val="002060"/>
+        </w:rPr>
+        <w:t xml:space="preserve"> &lt;path&gt;</w:t>
+      </w:r>
+      <w:r>
+        <w:t xml:space="preserve"> | </w:t>
+      </w:r>
+      <w:r>
+        <w:br/>
+      </w:r>
+      <w:r>
+        <w:rPr>
+          <w:color w:val="002060"/>
+        </w:rPr>
+        <w:t>rmdir ~/hello/hello/hello</w:t>
+      </w:r>
+    </w:p>
+    <w:p>
+      <w:r>
+        <w:rPr>
+          <w:noProof/>
+        </w:rPr>
+        <w:drawing>
+          <wp:inline distT="0" distB="0" distL="0" distR="0" wp14:anchorId="24764FCA" wp14:editId="3C757BE3">
+            <wp:extent cx="3291840" cy="1422400"/>
+            <wp:effectExtent l="0" t="0" r="3810" b="6350"/>
+            <wp:docPr id="22" name="Picture 22" descr="Text&#10;&#10;Description automatically generated"/>
+            <wp:cNvGraphicFramePr>
+              <a:graphicFrameLocks xmlns:a="http://schemas.openxmlformats.org/drawingml/2006/main" noChangeAspect="1"/>
+            </wp:cNvGraphicFramePr>
+            <a:graphic xmlns:a="http://schemas.openxmlformats.org/drawingml/2006/main">
+              <a:graphicData uri="http://schemas.openxmlformats.org/drawingml/2006/picture">
+                <pic:pic xmlns:pic="http://schemas.openxmlformats.org/drawingml/2006/picture">
+                  <pic:nvPicPr>
+                    <pic:cNvPr id="22" name="Picture 22" descr="Text&#10;&#10;Description automatically generated"/>
+                    <pic:cNvPicPr/>
+                  </pic:nvPicPr>
+                  <pic:blipFill>
+                    <a:blip r:embed="rId15"/>
+                    <a:stretch>
+                      <a:fillRect/>
+                    </a:stretch>
+                  </pic:blipFill>
+                  <pic:spPr>
+                    <a:xfrm>
+                      <a:off x="0" y="0"/>
+                      <a:ext cx="3294560" cy="1423575"/>
+                    </a:xfrm>
+                    <a:prstGeom prst="rect">
+                      <a:avLst/>
+                    </a:prstGeom>
+                  </pic:spPr>
+                </pic:pic>
+              </a:graphicData>
+            </a:graphic>
+          </wp:inline>
+        </w:drawing>
+      </w:r>
+    </w:p>
+    <w:p>
+      <w:r>
+        <w:t xml:space="preserve">You can also delete an entire path with </w:t>
+      </w:r>
+      <w:r>
+        <w:rPr>
+          <w:color w:val="002060"/>
+        </w:rPr>
+        <w:t xml:space="preserve">rmdir -p </w:t>
+      </w:r>
+      <w:r>
+        <w:rPr>
+          <w:color w:val="002060"/>
+        </w:rPr>
+        <w:t xml:space="preserve">&lt;path&gt; </w:t>
+      </w:r>
+      <w:r>
+        <w:t xml:space="preserve">| </w:t>
+      </w:r>
+      <w:r>
+        <w:br/>
+      </w:r>
+      <w:r>
+        <w:rPr>
+          <w:color w:val="002060"/>
+        </w:rPr>
+        <w:t>rmdir -p hello/hello</w:t>
+      </w:r>
+    </w:p>
+    <w:p>
+      <w:r>
+        <w:rPr>
+          <w:noProof/>
+        </w:rPr>
+        <w:drawing>
+          <wp:inline distT="0" distB="0" distL="0" distR="0" wp14:anchorId="256E62E7" wp14:editId="16D505EC">
+            <wp:extent cx="2361905" cy="542857"/>
+            <wp:effectExtent l="0" t="0" r="635" b="0"/>
+            <wp:docPr id="23" name="Picture 23" descr="Text&#10;&#10;Description automatically generated"/>
+            <wp:cNvGraphicFramePr>
+              <a:graphicFrameLocks xmlns:a="http://schemas.openxmlformats.org/drawingml/2006/main" noChangeAspect="1"/>
+            </wp:cNvGraphicFramePr>
+            <a:graphic xmlns:a="http://schemas.openxmlformats.org/drawingml/2006/main">
+              <a:graphicData uri="http://schemas.openxmlformats.org/drawingml/2006/picture">
+                <pic:pic xmlns:pic="http://schemas.openxmlformats.org/drawingml/2006/picture">
+                  <pic:nvPicPr>
+                    <pic:cNvPr id="23" name="Picture 23" descr="Text&#10;&#10;Description automatically generated"/>
+                    <pic:cNvPicPr/>
+                  </pic:nvPicPr>
+                  <pic:blipFill>
+                    <a:blip r:embed="rId16"/>
+                    <a:stretch>
+                      <a:fillRect/>
+                    </a:stretch>
+                  </pic:blipFill>
+                  <pic:spPr>
+                    <a:xfrm>
+                      <a:off x="0" y="0"/>
+                      <a:ext cx="2361905" cy="542857"/>
+                    </a:xfrm>
+                    <a:prstGeom prst="rect">
+                      <a:avLst/>
+                    </a:prstGeom>
+                  </pic:spPr>
+                </pic:pic>
+              </a:graphicData>
+            </a:graphic>
+          </wp:inline>
+        </w:drawing>
+      </w:r>
+    </w:p>
+    <w:p>
+      <w:r>
+        <w:t xml:space="preserve">You can </w:t>
+      </w:r>
+      <w:r>
+        <w:rPr>
+          <w:b/>
+          <w:bCs/>
+        </w:rPr>
+        <w:t xml:space="preserve">not </w:t>
+      </w:r>
+      <w:r>
+        <w:t>add a ~ to your path cause with you tell rmdir to also remove your home folder like that!</w:t>
+      </w:r>
+    </w:p>
+    <w:p/>
+    <w:p/>
+    <w:p>
+      <w:pPr>
+        <w:pStyle w:val="Heading3"/>
+      </w:pPr>
+      <w:r>
+        <w:lastRenderedPageBreak/>
+        <w:t>2.3 Working With Files</w:t>
+      </w:r>
+    </w:p>
+    <w:p>
+      <w:pPr>
+        <w:pStyle w:val="Heading4"/>
+      </w:pPr>
+      <w:r>
+        <w:t>2.</w:t>
+      </w:r>
+      <w:r>
+        <w:t>3</w:t>
+      </w:r>
+      <w:r>
+        <w:t>.1 Files In Linux</w:t>
+      </w:r>
+    </w:p>
+    <w:p>
+      <w:r>
+        <w:t xml:space="preserve">Files in Linux are case sensitive do if you search for File1 by with the command </w:t>
+      </w:r>
+      <w:r>
+        <w:rPr>
+          <w:color w:val="002060"/>
+        </w:rPr>
+        <w:t xml:space="preserve">cat file1 </w:t>
+      </w:r>
+      <w:r>
+        <w:t xml:space="preserve">you won’t find it! </w:t>
+      </w:r>
+    </w:p>
+    <w:p>
+      <w:r>
+        <w:t>Its also important to know that basically everything on your OS is a file, even directories are some kind of special file and is still case sensitive!</w:t>
+      </w:r>
+    </w:p>
+    <w:p>
+      <w:r>
+        <w:t xml:space="preserve">If we want to see what type of file extension a file is we can use the </w:t>
+      </w:r>
+      <w:r>
+        <w:rPr>
+          <w:color w:val="002060"/>
+        </w:rPr>
+        <w:t xml:space="preserve">file </w:t>
+      </w:r>
+      <w:r>
+        <w:t xml:space="preserve">command | </w:t>
+      </w:r>
+      <w:r>
+        <w:rPr>
+          <w:color w:val="002060"/>
+        </w:rPr>
+        <w:t>file /etc/passwd</w:t>
+      </w:r>
+      <w:r>
+        <w:t>.</w:t>
+      </w:r>
+    </w:p>
+    <w:p>
+      <w:pPr>
+        <w:pStyle w:val="Heading4"/>
+      </w:pPr>
+      <w:r>
+        <w:t>2.3.2</w:t>
+      </w:r>
+      <w:r>
+        <w:t xml:space="preserve"> File create, copy, remove and move</w:t>
+      </w:r>
+    </w:p>
+    <w:p>
+      <w:r>
+        <w:t xml:space="preserve">If we want to create a file e can simply do </w:t>
+      </w:r>
+      <w:r>
+        <w:rPr>
+          <w:color w:val="002060"/>
+        </w:rPr>
+        <w:t xml:space="preserve">touch &lt;string&gt; </w:t>
+      </w:r>
+      <w:r>
+        <w:t xml:space="preserve">in order to create one | </w:t>
+      </w:r>
+      <w:r>
+        <w:rPr>
+          <w:color w:val="002060"/>
+        </w:rPr>
+        <w:t>touch hello</w:t>
+      </w:r>
+      <w:r>
+        <w:t>.</w:t>
+      </w:r>
+    </w:p>
+    <w:p>
+      <w:r>
+        <w:t>You should keep in mind that touch can do this:</w:t>
+      </w:r>
+    </w:p>
+    <w:p>
+      <w:pPr>
+        <w:pStyle w:val="ListParagraph"/>
+        <w:numPr>
+          <w:ilvl w:val="0"/>
+          <w:numId w:val="9"/>
+        </w:numPr>
+        <w:rPr>
+          <w:color w:val="002060"/>
+        </w:rPr>
+      </w:pPr>
+      <w:r>
+        <w:rPr>
+          <w:color w:val="002060"/>
+        </w:rPr>
+        <w:t>-t</w:t>
+      </w:r>
+      <w:r>
+        <w:t xml:space="preserve"> </w:t>
+      </w:r>
+      <w:r>
+        <w:rPr>
+          <w:color w:val="002060"/>
+        </w:rPr>
+        <w:t>:</w:t>
+      </w:r>
+      <w:r>
+        <w:t xml:space="preserve"> When you want to specify a time created instead of the current time | </w:t>
+      </w:r>
+      <w:r>
+        <w:rPr>
+          <w:color w:val="002060"/>
+        </w:rPr>
+        <w:t>touch -t 201905050000 hi</w:t>
+      </w:r>
+    </w:p>
+    <w:p>
+      <w:r>
+        <w:t xml:space="preserve">If we want to </w:t>
+      </w:r>
+      <w:r>
+        <w:t>remove</w:t>
+      </w:r>
+      <w:r>
+        <w:t xml:space="preserve"> a file e can simply do </w:t>
+      </w:r>
+      <w:r>
+        <w:rPr>
+          <w:color w:val="002060"/>
+        </w:rPr>
+        <w:t>rm</w:t>
+      </w:r>
+      <w:r>
+        <w:rPr>
+          <w:color w:val="002060"/>
+        </w:rPr>
+        <w:t xml:space="preserve"> &lt;</w:t>
+      </w:r>
+      <w:r>
+        <w:rPr>
+          <w:color w:val="002060"/>
+        </w:rPr>
+        <w:t>path</w:t>
+      </w:r>
+      <w:r>
+        <w:rPr>
+          <w:color w:val="002060"/>
+        </w:rPr>
+        <w:t xml:space="preserve">&gt; </w:t>
+      </w:r>
+      <w:r>
+        <w:t xml:space="preserve">in order to </w:t>
+      </w:r>
+      <w:r>
+        <w:t>remove</w:t>
+      </w:r>
+      <w:r>
+        <w:t xml:space="preserve"> one | </w:t>
+      </w:r>
+      <w:r>
+        <w:rPr>
+          <w:color w:val="002060"/>
+        </w:rPr>
+        <w:t>rm</w:t>
+      </w:r>
+      <w:r>
+        <w:rPr>
+          <w:color w:val="002060"/>
+        </w:rPr>
+        <w:t xml:space="preserve"> hello</w:t>
+      </w:r>
+      <w:r>
+        <w:t>.</w:t>
+      </w:r>
+    </w:p>
+    <w:p>
+      <w:r>
+        <w:t>Rm has some interesting parameters to look at:</w:t>
+      </w:r>
+    </w:p>
+    <w:p>
+      <w:pPr>
+        <w:pStyle w:val="ListParagraph"/>
+        <w:numPr>
+          <w:ilvl w:val="0"/>
+          <w:numId w:val="9"/>
+        </w:numPr>
+      </w:pPr>
+      <w:r>
+        <w:rPr>
+          <w:color w:val="002060"/>
+        </w:rPr>
+        <w:t>-i</w:t>
+      </w:r>
+      <w:r>
+        <w:t xml:space="preserve"> </w:t>
+      </w:r>
+      <w:r>
+        <w:rPr>
+          <w:color w:val="002060"/>
+        </w:rPr>
+        <w:t xml:space="preserve">: </w:t>
+      </w:r>
+      <w:r>
+        <w:t xml:space="preserve">When adding -i to rm you will get asked for a yes or no if you really want to remove the file | </w:t>
+      </w:r>
+      <w:r>
+        <w:rPr>
+          <w:color w:val="002060"/>
+        </w:rPr>
+        <w:t>rm -i hello</w:t>
+      </w:r>
+    </w:p>
+    <w:p>
+      <w:pPr>
+        <w:pStyle w:val="ListParagraph"/>
+        <w:numPr>
+          <w:ilvl w:val="0"/>
+          <w:numId w:val="9"/>
+        </w:numPr>
+        <w:rPr>
+          <w:color w:val="002060"/>
+        </w:rPr>
+      </w:pPr>
+      <w:r>
+        <w:rPr>
+          <w:color w:val="002060"/>
+        </w:rPr>
+        <w:t>.*</w:t>
+      </w:r>
+      <w:r>
+        <w:rPr>
+          <w:color w:val="002060"/>
+        </w:rPr>
+        <w:t xml:space="preserve"> : </w:t>
+      </w:r>
+      <w:r>
+        <w:t xml:space="preserve">Removes all hidden files * stands for everything so this basically removes everything with a . in front of it | </w:t>
+      </w:r>
+      <w:r>
+        <w:rPr>
+          <w:color w:val="002060"/>
+        </w:rPr>
+        <w:t>rm .*</w:t>
+      </w:r>
+    </w:p>
+    <w:p>
+      <w:pPr>
+        <w:pStyle w:val="ListParagraph"/>
+        <w:numPr>
+          <w:ilvl w:val="0"/>
+          <w:numId w:val="9"/>
+        </w:numPr>
+        <w:rPr>
+          <w:color w:val="002060"/>
+        </w:rPr>
+      </w:pPr>
+      <w:r>
+        <w:rPr>
+          <w:color w:val="002060"/>
+        </w:rPr>
+        <w:t>{*,.*}:</w:t>
+      </w:r>
+      <w:r>
+        <w:t xml:space="preserve"> Removes all files and hidden files | </w:t>
+      </w:r>
+      <w:r>
+        <w:rPr>
+          <w:color w:val="002060"/>
+        </w:rPr>
+        <w:t>rm {*,.*}</w:t>
+      </w:r>
+    </w:p>
+    <w:p>
+      <w:pPr>
+        <w:pStyle w:val="ListParagraph"/>
+        <w:numPr>
+          <w:ilvl w:val="0"/>
+          <w:numId w:val="9"/>
+        </w:numPr>
+      </w:pPr>
+      <w:r>
+        <w:rPr>
+          <w:color w:val="002060"/>
+        </w:rPr>
+        <w:t xml:space="preserve">-rf : </w:t>
+      </w:r>
+      <w:r>
+        <w:t xml:space="preserve">This is a yeet away all, rm -r will not remove non-empty directories but when we add the -f parameter it will force it to also remove non-empty directories | </w:t>
+      </w:r>
+      <w:r>
+        <w:rPr>
+          <w:color w:val="002060"/>
+        </w:rPr>
+        <w:t>rm -rf hello</w:t>
+      </w:r>
+    </w:p>
+    <w:p/>
+    <w:p/>
+    <w:p>
+      <w:r>
+        <w:lastRenderedPageBreak/>
+        <w:t xml:space="preserve">In order to copy a file we can use the </w:t>
+      </w:r>
+      <w:r>
+        <w:rPr>
+          <w:color w:val="002060"/>
+        </w:rPr>
+        <w:t>cp</w:t>
+      </w:r>
+      <w:r>
+        <w:t xml:space="preserve"> command | </w:t>
+      </w:r>
+      <w:r>
+        <w:rPr>
+          <w:color w:val="002060"/>
+        </w:rPr>
+        <w:t>cp hi hi2</w:t>
+      </w:r>
+      <w:r>
+        <w:t>:</w:t>
+      </w:r>
+    </w:p>
+    <w:p>
+      <w:pPr>
+        <w:pStyle w:val="ListParagraph"/>
+        <w:numPr>
+          <w:ilvl w:val="0"/>
+          <w:numId w:val="11"/>
+        </w:numPr>
+      </w:pPr>
+      <w:r>
+        <w:t xml:space="preserve">We can also copy a file into a directory with the same name as the target file | </w:t>
+      </w:r>
+      <w:r>
+        <w:rPr>
+          <w:color w:val="002060"/>
+        </w:rPr>
+        <w:t xml:space="preserve">cp </w:t>
+      </w:r>
+      <w:r>
+        <w:rPr>
+          <w:color w:val="002060"/>
+        </w:rPr>
+        <w:t>hi hiDirectory/</w:t>
+      </w:r>
+    </w:p>
+    <w:p>
+      <w:pPr>
+        <w:pStyle w:val="ListParagraph"/>
+        <w:numPr>
+          <w:ilvl w:val="0"/>
+          <w:numId w:val="11"/>
+        </w:numPr>
+      </w:pPr>
+      <w:r>
+        <w:rPr>
+          <w:color w:val="002060"/>
+        </w:rPr>
+        <w:t xml:space="preserve">-r : </w:t>
+      </w:r>
+      <w:r>
+        <w:t xml:space="preserve">You can also copy an entire directory with -r | </w:t>
+      </w:r>
+      <w:r>
+        <w:br/>
+      </w:r>
+      <w:r>
+        <w:rPr>
+          <w:color w:val="002060"/>
+        </w:rPr>
+        <w:t>cp -r dir1 dir2</w:t>
+      </w:r>
+    </w:p>
+    <w:p>
+      <w:pPr>
+        <w:pStyle w:val="ListParagraph"/>
+        <w:numPr>
+          <w:ilvl w:val="0"/>
+          <w:numId w:val="11"/>
+        </w:numPr>
+      </w:pPr>
+      <w:r>
+        <w:rPr>
+          <w:color w:val="002060"/>
+        </w:rPr>
+        <w:t xml:space="preserve">-i : </w:t>
+      </w:r>
+      <w:r>
+        <w:t xml:space="preserve">when we add -i in front we can prevent cp from overriding any existing files | </w:t>
+      </w:r>
+      <w:r>
+        <w:rPr>
+          <w:color w:val="002060"/>
+        </w:rPr>
+        <w:t xml:space="preserve">cp dir1 dir1BackupWhereFilesCantChange </w:t>
+      </w:r>
+    </w:p>
+    <w:p/>
+    <w:p>
+      <w:pPr>
+        <w:rPr>
+          <w:color w:val="002060"/>
+        </w:rPr>
+      </w:pPr>
+      <w:r>
+        <w:t>We can Ofcorse also move and rename files</w:t>
+      </w:r>
+      <w:r>
+        <w:t xml:space="preserve"> for this we use the </w:t>
+      </w:r>
+      <w:r>
+        <w:rPr>
+          <w:color w:val="002060"/>
+        </w:rPr>
+        <w:t xml:space="preserve">mv </w:t>
+      </w:r>
+      <w:r>
+        <w:t xml:space="preserve">command with this we can chose a file and place it in a directory by doing </w:t>
+      </w:r>
+      <w:r>
+        <w:rPr>
+          <w:color w:val="002060"/>
+        </w:rPr>
+        <w:t>mv &lt;</w:t>
+      </w:r>
+      <w:r>
+        <w:rPr>
+          <w:color w:val="002060"/>
+        </w:rPr>
+        <w:t>t</w:t>
+      </w:r>
+      <w:r>
+        <w:rPr>
+          <w:color w:val="002060"/>
+        </w:rPr>
+        <w:t xml:space="preserve">argetFile&gt; &lt;Directory&gt; </w:t>
+      </w:r>
+      <w:r>
+        <w:t xml:space="preserve">| </w:t>
+      </w:r>
+      <w:r>
+        <w:rPr>
+          <w:color w:val="002060"/>
+        </w:rPr>
+        <w:t>mv file1 dir2</w:t>
+      </w:r>
+      <w:r>
+        <w:rPr>
+          <w:color w:val="002060"/>
+        </w:rPr>
+        <w:t>/</w:t>
+      </w:r>
+    </w:p>
+    <w:p/>
+    <w:p>
+      <w:r>
+        <w:t>What this does is delete file1 at 1 spot and placing it in another we can also use this to rename and simply say mv &lt;targetFile&gt; &lt;newname&gt; what this does is it will recreate the file at the current path, which is the same with a new name | mv file1 file2</w:t>
+      </w:r>
+    </w:p>
+    <w:p/>
+    <w:p>
+      <w:r>
+        <w:t xml:space="preserve">There is also the </w:t>
+      </w:r>
+      <w:r>
+        <w:rPr>
+          <w:color w:val="002060"/>
+        </w:rPr>
+        <w:t xml:space="preserve">rename </w:t>
+      </w:r>
+      <w:r>
+        <w:t xml:space="preserve">command but it’s a little more tricky. It uses regular expressions but we will get into it. Imagine that we got a folder with </w:t>
+      </w:r>
+      <w:r>
+        <w:rPr>
+          <w:color w:val="002060"/>
+        </w:rPr>
+        <w:t xml:space="preserve">.txt </w:t>
+      </w:r>
+      <w:r>
+        <w:t xml:space="preserve">files and we want them to be </w:t>
+      </w:r>
+      <w:r>
+        <w:rPr>
+          <w:color w:val="002060"/>
+        </w:rPr>
+        <w:t xml:space="preserve">.png </w:t>
+      </w:r>
+      <w:r>
+        <w:t xml:space="preserve">files in order to do this we can do | </w:t>
+      </w:r>
+      <w:r>
+        <w:rPr>
+          <w:color w:val="002060"/>
+        </w:rPr>
+        <w:t>rename ‘s/\.txt/.png/’ *.txt</w:t>
+      </w:r>
+    </w:p>
+    <w:p>
+      <w:pPr>
+        <w:pStyle w:val="ListParagraph"/>
+        <w:numPr>
+          <w:ilvl w:val="0"/>
+          <w:numId w:val="11"/>
+        </w:numPr>
+      </w:pPr>
+      <w:r>
+        <w:t>First it does the rename command</w:t>
+      </w:r>
+    </w:p>
+    <w:p>
+      <w:pPr>
+        <w:pStyle w:val="ListParagraph"/>
+        <w:numPr>
+          <w:ilvl w:val="0"/>
+          <w:numId w:val="11"/>
+        </w:numPr>
+      </w:pPr>
+      <w:r>
+        <w:t xml:space="preserve">Then you specify </w:t>
+      </w:r>
+      <w:r>
+        <w:rPr>
+          <w:color w:val="002060"/>
+        </w:rPr>
+        <w:t xml:space="preserve">.txt </w:t>
+      </w:r>
+      <w:r>
+        <w:t xml:space="preserve">which is the thing you want to be changed | </w:t>
+      </w:r>
+      <w:r>
+        <w:rPr>
+          <w:color w:val="002060"/>
+        </w:rPr>
+        <w:t>‘s/\.txt</w:t>
+      </w:r>
+    </w:p>
+    <w:p>
+      <w:pPr>
+        <w:pStyle w:val="ListParagraph"/>
+        <w:numPr>
+          <w:ilvl w:val="0"/>
+          <w:numId w:val="11"/>
+        </w:numPr>
+      </w:pPr>
+      <w:r>
+        <w:t xml:space="preserve">Then you specify what you want to replace </w:t>
+      </w:r>
+      <w:r>
+        <w:rPr>
+          <w:color w:val="002060"/>
+        </w:rPr>
+        <w:t xml:space="preserve">.txt </w:t>
+      </w:r>
+      <w:r>
+        <w:t>with</w:t>
+      </w:r>
+      <w:r>
+        <w:t xml:space="preserve"> </w:t>
+      </w:r>
+      <w:r>
+        <w:rPr>
+          <w:color w:val="002060"/>
+        </w:rPr>
+        <w:t>.png</w:t>
+      </w:r>
+      <w:r>
+        <w:rPr>
+          <w:color w:val="002060"/>
+        </w:rPr>
+        <w:t xml:space="preserve"> </w:t>
+      </w:r>
+      <w:r>
+        <w:t xml:space="preserve">| </w:t>
+      </w:r>
+      <w:r>
+        <w:rPr>
+          <w:color w:val="002060"/>
+        </w:rPr>
+        <w:t>/.png/’</w:t>
+      </w:r>
+    </w:p>
+    <w:p>
+      <w:pPr>
+        <w:pStyle w:val="ListParagraph"/>
+        <w:numPr>
+          <w:ilvl w:val="0"/>
+          <w:numId w:val="11"/>
+        </w:numPr>
+      </w:pPr>
+      <w:r>
+        <w:t xml:space="preserve">This happened between quotes to make sure its seen as </w:t>
+      </w:r>
+      <w:r>
+        <w:rPr>
+          <w:color w:val="002060"/>
+        </w:rPr>
+        <w:t>one string</w:t>
+      </w:r>
+      <w:r>
+        <w:t xml:space="preserve"> | </w:t>
+      </w:r>
+      <w:r>
+        <w:rPr>
+          <w:color w:val="002060"/>
+        </w:rPr>
+        <w:t>‘s/\.txt/.png/’</w:t>
+      </w:r>
+    </w:p>
+    <w:p>
+      <w:pPr>
+        <w:pStyle w:val="ListParagraph"/>
+        <w:numPr>
+          <w:ilvl w:val="0"/>
+          <w:numId w:val="11"/>
+        </w:numPr>
+      </w:pPr>
+      <w:r>
+        <w:t xml:space="preserve">Then we specify our targets which is all files with </w:t>
+      </w:r>
+      <w:r>
+        <w:rPr>
+          <w:color w:val="002060"/>
+        </w:rPr>
+        <w:t xml:space="preserve">.txt </w:t>
+      </w:r>
+      <w:r>
+        <w:t xml:space="preserve">in the back | </w:t>
+      </w:r>
+      <w:r>
+        <w:rPr>
+          <w:color w:val="002060"/>
+        </w:rPr>
+        <w:t xml:space="preserve">*.txt  </w:t>
+      </w:r>
+    </w:p>
+    <w:p/>
+    <w:p/>
+    <w:p/>
     <w:p/>
     <w:sectPr>
+      <w:footerReference w:type="default" r:id="rId17"/>
       <w:pgSz w:w="11906" w:h="16838"/>
-      <w:pgMar w:top="1417" w:right="1417" w:bottom="1417" w:left="1417" w:header="708" w:footer="708" w:gutter="0"/>
+      <w:pgMar w:top="1134" w:right="1418" w:bottom="1134" w:left="1418" w:header="709" w:footer="709" w:gutter="0"/>
       <w:cols w:space="708"/>
       <w:docGrid w:linePitch="360"/>
     </w:sectPr>
   </w:body>
 </w:document>
+</file>
+
+<file path=word/endnotes.xml><?xml version="1.0" encoding="utf-8"?>
+<w:endnotes xmlns:wpc="http://schemas.microsoft.com/office/word/2010/wordprocessingCanvas" xmlns:cx="http://schemas.microsoft.com/office/drawing/2014/chartex" xmlns:cx1="http://schemas.microsoft.com/office/drawing/2015/9/8/chartex" xmlns:cx2="http://schemas.microsoft.com/office/drawing/2015/10/21/chartex" xmlns:cx3="http://schemas.microsoft.com/office/drawing/2016/5/9/chartex" xmlns:cx4="http://schemas.microsoft.com/office/drawing/2016/5/10/chartex" xmlns:cx5="http://schemas.microsoft.com/office/drawing/2016/5/11/chartex" xmlns:cx6="http://schemas.microsoft.com/office/drawing/2016/5/12/chartex" xmlns:cx7="http://schemas.microsoft.com/office/drawing/2016/5/13/chartex" xmlns:cx8="http://schemas.microsoft.com/office/drawing/2016/5/14/chartex" xmlns:mc="http://schemas.openxmlformats.org/markup-compatibility/2006" xmlns:aink="http://schemas.microsoft.com/office/drawing/2016/ink" xmlns:am3d="http://schemas.microsoft.com/office/drawing/2017/model3d" xmlns:o="urn:schemas-microsoft-com:office:office" xmlns:r="http://schemas.openxmlformats.org/officeDocument/2006/relationships" xmlns:m="http://schemas.openxmlformats.org/officeDocument/2006/math" xmlns:v="urn:schemas-microsoft-com:vml" xmlns:wp14="http://schemas.microsoft.com/office/word/2010/wordprocessingDrawing" xmlns:wp="http://schemas.openxmlformats.org/drawingml/2006/wordprocessingDrawing" xmlns:w10="urn:schemas-microsoft-com:office:word" xmlns:w="http://schemas.openxmlformats.org/wordprocessingml/2006/main" xmlns:w14="http://schemas.microsoft.com/office/word/2010/wordml" xmlns:w15="http://schemas.microsoft.com/office/word/2012/wordml" xmlns:w16cex="http://schemas.microsoft.com/office/word/2018/wordml/cex" xmlns:w16cid="http://schemas.microsoft.com/office/word/2016/wordml/cid" xmlns:w16="http://schemas.microsoft.com/office/word/2018/wordml" xmlns:w16sdtdh="http://schemas.microsoft.com/office/word/2020/wordml/sdtdatahash" xmlns:w16se="http://schemas.microsoft.com/office/word/2015/wordml/symex" xmlns:wpg="http://schemas.microsoft.com/office/word/2010/wordprocessingGroup" xmlns:wpi="http://schemas.microsoft.com/office/word/2010/wordprocessingInk" xmlns:wne="http://schemas.microsoft.com/office/word/2006/wordml" xmlns:wps="http://schemas.microsoft.com/office/word/2010/wordprocessingShape" mc:Ignorable="w14 w15 w16se w16cid w16 w16cex w16sdtdh wp14">
+  <w:endnote w:type="separator" w:id="-1">
+    <w:p>
+      <w:pPr>
+        <w:spacing w:after="0" w:line="240" w:lineRule="auto"/>
+      </w:pPr>
+      <w:r>
+        <w:separator/>
+      </w:r>
+    </w:p>
+  </w:endnote>
+  <w:endnote w:type="continuationSeparator" w:id="0">
+    <w:p>
+      <w:pPr>
+        <w:spacing w:after="0" w:line="240" w:lineRule="auto"/>
+      </w:pPr>
+      <w:r>
+        <w:continuationSeparator/>
+      </w:r>
+    </w:p>
+  </w:endnote>
+</w:endnotes>
+</file>
+
+<file path=word/footer1.xml><?xml version="1.0" encoding="utf-8"?>
+<w:ftr xmlns:wpc="http://schemas.microsoft.com/office/word/2010/wordprocessingCanvas" xmlns:cx="http://schemas.microsoft.com/office/drawing/2014/chartex" xmlns:cx1="http://schemas.microsoft.com/office/drawing/2015/9/8/chartex" xmlns:cx2="http://schemas.microsoft.com/office/drawing/2015/10/21/chartex" xmlns:cx3="http://schemas.microsoft.com/office/drawing/2016/5/9/chartex" xmlns:cx4="http://schemas.microsoft.com/office/drawing/2016/5/10/chartex" xmlns:cx5="http://schemas.microsoft.com/office/drawing/2016/5/11/chartex" xmlns:cx6="http://schemas.microsoft.com/office/drawing/2016/5/12/chartex" xmlns:cx7="http://schemas.microsoft.com/office/drawing/2016/5/13/chartex" xmlns:cx8="http://schemas.microsoft.com/office/drawing/2016/5/14/chartex" xmlns:mc="http://schemas.openxmlformats.org/markup-compatibility/2006" xmlns:aink="http://schemas.microsoft.com/office/drawing/2016/ink" xmlns:am3d="http://schemas.microsoft.com/office/drawing/2017/model3d" xmlns:o="urn:schemas-microsoft-com:office:office" xmlns:r="http://schemas.openxmlformats.org/officeDocument/2006/relationships" xmlns:m="http://schemas.openxmlformats.org/officeDocument/2006/math" xmlns:v="urn:schemas-microsoft-com:vml" xmlns:wp14="http://schemas.microsoft.com/office/word/2010/wordprocessingDrawing" xmlns:wp="http://schemas.openxmlformats.org/drawingml/2006/wordprocessingDrawing" xmlns:w10="urn:schemas-microsoft-com:office:word" xmlns:w="http://schemas.openxmlformats.org/wordprocessingml/2006/main" xmlns:w14="http://schemas.microsoft.com/office/word/2010/wordml" xmlns:w15="http://schemas.microsoft.com/office/word/2012/wordml" xmlns:w16cex="http://schemas.microsoft.com/office/word/2018/wordml/cex" xmlns:w16cid="http://schemas.microsoft.com/office/word/2016/wordml/cid" xmlns:w16="http://schemas.microsoft.com/office/word/2018/wordml" xmlns:w16sdtdh="http://schemas.microsoft.com/office/word/2020/wordml/sdtdatahash" xmlns:w16se="http://schemas.microsoft.com/office/word/2015/wordml/symex" xmlns:wpg="http://schemas.microsoft.com/office/word/2010/wordprocessingGroup" xmlns:wpi="http://schemas.microsoft.com/office/word/2010/wordprocessingInk" xmlns:wne="http://schemas.microsoft.com/office/word/2006/wordml" xmlns:wps="http://schemas.microsoft.com/office/word/2010/wordprocessingShape" mc:Ignorable="w14 w15 w16se w16cid w16 w16cex w16sdtdh wp14">
+  <w:p>
+    <w:pPr>
+      <w:pStyle w:val="Footer"/>
+      <w:pBdr>
+        <w:top w:val="single" w:sz="4" w:space="1" w:color="D9D9D9" w:themeColor="background1" w:themeShade="D9"/>
+      </w:pBdr>
+      <w:tabs>
+        <w:tab w:val="clear" w:pos="4536"/>
+      </w:tabs>
+      <w:rPr>
+        <w:b/>
+        <w:bCs/>
+      </w:rPr>
+    </w:pPr>
+    <w:sdt>
+      <w:sdtPr>
+        <w:id w:val="-1530800606"/>
+        <w:docPartObj>
+          <w:docPartGallery w:val="Page Numbers (Bottom of Page)"/>
+          <w:docPartUnique/>
+        </w:docPartObj>
+      </w:sdtPr>
+      <w:sdtEndPr>
+        <w:rPr>
+          <w:color w:val="7F7F7F" w:themeColor="background1" w:themeShade="7F"/>
+          <w:spacing w:val="60"/>
+        </w:rPr>
+      </w:sdtEndPr>
+      <w:sdtContent>
+        <w:r>
+          <w:fldChar w:fldCharType="begin"/>
+        </w:r>
+        <w:r>
+          <w:instrText xml:space="preserve"> PAGE   \* MERGEFORMAT </w:instrText>
+        </w:r>
+        <w:r>
+          <w:fldChar w:fldCharType="separate"/>
+        </w:r>
+        <w:r>
+          <w:rPr>
+            <w:b/>
+            <w:bCs/>
+            <w:noProof/>
+          </w:rPr>
+          <w:t>2</w:t>
+        </w:r>
+        <w:r>
+          <w:rPr>
+            <w:b/>
+            <w:bCs/>
+            <w:noProof/>
+          </w:rPr>
+          <w:fldChar w:fldCharType="end"/>
+        </w:r>
+        <w:r>
+          <w:rPr>
+            <w:b/>
+            <w:bCs/>
+          </w:rPr>
+          <w:t xml:space="preserve"> | </w:t>
+        </w:r>
+        <w:r>
+          <w:rPr>
+            <w:color w:val="7F7F7F" w:themeColor="background1" w:themeShade="7F"/>
+            <w:spacing w:val="60"/>
+          </w:rPr>
+          <w:t>Page</w:t>
+        </w:r>
+      </w:sdtContent>
+    </w:sdt>
+    <w:r>
+      <w:rPr>
+        <w:color w:val="7F7F7F" w:themeColor="background1" w:themeShade="7F"/>
+        <w:spacing w:val="60"/>
+      </w:rPr>
+      <w:tab/>
+      <w:t>Daan Detre</w:t>
+    </w:r>
+  </w:p>
+  <w:p>
+    <w:pPr>
+      <w:pStyle w:val="Footer"/>
+    </w:pPr>
+  </w:p>
+</w:ftr>
+</file>
+
+<file path=word/footnotes.xml><?xml version="1.0" encoding="utf-8"?>
+<w:footnotes xmlns:wpc="http://schemas.microsoft.com/office/word/2010/wordprocessingCanvas" xmlns:cx="http://schemas.microsoft.com/office/drawing/2014/chartex" xmlns:cx1="http://schemas.microsoft.com/office/drawing/2015/9/8/chartex" xmlns:cx2="http://schemas.microsoft.com/office/drawing/2015/10/21/chartex" xmlns:cx3="http://schemas.microsoft.com/office/drawing/2016/5/9/chartex" xmlns:cx4="http://schemas.microsoft.com/office/drawing/2016/5/10/chartex" xmlns:cx5="http://schemas.microsoft.com/office/drawing/2016/5/11/chartex" xmlns:cx6="http://schemas.microsoft.com/office/drawing/2016/5/12/chartex" xmlns:cx7="http://schemas.microsoft.com/office/drawing/2016/5/13/chartex" xmlns:cx8="http://schemas.microsoft.com/office/drawing/2016/5/14/chartex" xmlns:mc="http://schemas.openxmlformats.org/markup-compatibility/2006" xmlns:aink="http://schemas.microsoft.com/office/drawing/2016/ink" xmlns:am3d="http://schemas.microsoft.com/office/drawing/2017/model3d" xmlns:o="urn:schemas-microsoft-com:office:office" xmlns:r="http://schemas.openxmlformats.org/officeDocument/2006/relationships" xmlns:m="http://schemas.openxmlformats.org/officeDocument/2006/math" xmlns:v="urn:schemas-microsoft-com:vml" xmlns:wp14="http://schemas.microsoft.com/office/word/2010/wordprocessingDrawing" xmlns:wp="http://schemas.openxmlformats.org/drawingml/2006/wordprocessingDrawing" xmlns:w10="urn:schemas-microsoft-com:office:word" xmlns:w="http://schemas.openxmlformats.org/wordprocessingml/2006/main" xmlns:w14="http://schemas.microsoft.com/office/word/2010/wordml" xmlns:w15="http://schemas.microsoft.com/office/word/2012/wordml" xmlns:w16cex="http://schemas.microsoft.com/office/word/2018/wordml/cex" xmlns:w16cid="http://schemas.microsoft.com/office/word/2016/wordml/cid" xmlns:w16="http://schemas.microsoft.com/office/word/2018/wordml" xmlns:w16sdtdh="http://schemas.microsoft.com/office/word/2020/wordml/sdtdatahash" xmlns:w16se="http://schemas.microsoft.com/office/word/2015/wordml/symex" xmlns:wpg="http://schemas.microsoft.com/office/word/2010/wordprocessingGroup" xmlns:wpi="http://schemas.microsoft.com/office/word/2010/wordprocessingInk" xmlns:wne="http://schemas.microsoft.com/office/word/2006/wordml" xmlns:wps="http://schemas.microsoft.com/office/word/2010/wordprocessingShape" mc:Ignorable="w14 w15 w16se w16cid w16 w16cex w16sdtdh wp14">
+  <w:footnote w:type="separator" w:id="-1">
+    <w:p>
+      <w:pPr>
+        <w:spacing w:after="0" w:line="240" w:lineRule="auto"/>
+      </w:pPr>
+      <w:r>
+        <w:separator/>
+      </w:r>
+    </w:p>
+  </w:footnote>
+  <w:footnote w:type="continuationSeparator" w:id="0">
+    <w:p>
+      <w:pPr>
+        <w:spacing w:after="0" w:line="240" w:lineRule="auto"/>
+      </w:pPr>
+      <w:r>
+        <w:continuationSeparator/>
+      </w:r>
+    </w:p>
+  </w:footnote>
+</w:footnotes>
 </file>
 
 <file path=word/numbering.xml><?xml version="1.0" encoding="utf-8"?>
@@ -729,6 +4128,119 @@
     </w:lvl>
   </w:abstractNum>
   <w:abstractNum w:abstractNumId="3" w15:restartNumberingAfterBreak="0">
+    <w:nsid w:val="3C251D95"/>
+    <w:multiLevelType w:val="hybridMultilevel"/>
+    <w:tmpl w:val="46AE14A6"/>
+    <w:lvl w:ilvl="0" w:tplc="1430CF1A">
+      <w:start w:val="1"/>
+      <w:numFmt w:val="bullet"/>
+      <w:lvlText w:val="-"/>
+      <w:lvlJc w:val="left"/>
+      <w:pPr>
+        <w:ind w:left="720" w:hanging="360"/>
+      </w:pPr>
+      <w:rPr>
+        <w:rFonts w:ascii="Calibri" w:eastAsiaTheme="minorHAnsi" w:hAnsi="Calibri" w:cs="Calibri" w:hint="default"/>
+      </w:rPr>
+    </w:lvl>
+    <w:lvl w:ilvl="1" w:tplc="08090003" w:tentative="1">
+      <w:start w:val="1"/>
+      <w:numFmt w:val="bullet"/>
+      <w:lvlText w:val="o"/>
+      <w:lvlJc w:val="left"/>
+      <w:pPr>
+        <w:ind w:left="1440" w:hanging="360"/>
+      </w:pPr>
+      <w:rPr>
+        <w:rFonts w:ascii="Courier New" w:hAnsi="Courier New" w:cs="Courier New" w:hint="default"/>
+      </w:rPr>
+    </w:lvl>
+    <w:lvl w:ilvl="2" w:tplc="08090005" w:tentative="1">
+      <w:start w:val="1"/>
+      <w:numFmt w:val="bullet"/>
+      <w:lvlText w:val=""/>
+      <w:lvlJc w:val="left"/>
+      <w:pPr>
+        <w:ind w:left="2160" w:hanging="360"/>
+      </w:pPr>
+      <w:rPr>
+        <w:rFonts w:ascii="Wingdings" w:hAnsi="Wingdings" w:hint="default"/>
+      </w:rPr>
+    </w:lvl>
+    <w:lvl w:ilvl="3" w:tplc="08090001" w:tentative="1">
+      <w:start w:val="1"/>
+      <w:numFmt w:val="bullet"/>
+      <w:lvlText w:val=""/>
+      <w:lvlJc w:val="left"/>
+      <w:pPr>
+        <w:ind w:left="2880" w:hanging="360"/>
+      </w:pPr>
+      <w:rPr>
+        <w:rFonts w:ascii="Symbol" w:hAnsi="Symbol" w:hint="default"/>
+      </w:rPr>
+    </w:lvl>
+    <w:lvl w:ilvl="4" w:tplc="08090003" w:tentative="1">
+      <w:start w:val="1"/>
+      <w:numFmt w:val="bullet"/>
+      <w:lvlText w:val="o"/>
+      <w:lvlJc w:val="left"/>
+      <w:pPr>
+        <w:ind w:left="3600" w:hanging="360"/>
+      </w:pPr>
+      <w:rPr>
+        <w:rFonts w:ascii="Courier New" w:hAnsi="Courier New" w:cs="Courier New" w:hint="default"/>
+      </w:rPr>
+    </w:lvl>
+    <w:lvl w:ilvl="5" w:tplc="08090005" w:tentative="1">
+      <w:start w:val="1"/>
+      <w:numFmt w:val="bullet"/>
+      <w:lvlText w:val=""/>
+      <w:lvlJc w:val="left"/>
+      <w:pPr>
+        <w:ind w:left="4320" w:hanging="360"/>
+      </w:pPr>
+      <w:rPr>
+        <w:rFonts w:ascii="Wingdings" w:hAnsi="Wingdings" w:hint="default"/>
+      </w:rPr>
+    </w:lvl>
+    <w:lvl w:ilvl="6" w:tplc="08090001" w:tentative="1">
+      <w:start w:val="1"/>
+      <w:numFmt w:val="bullet"/>
+      <w:lvlText w:val=""/>
+      <w:lvlJc w:val="left"/>
+      <w:pPr>
+        <w:ind w:left="5040" w:hanging="360"/>
+      </w:pPr>
+      <w:rPr>
+        <w:rFonts w:ascii="Symbol" w:hAnsi="Symbol" w:hint="default"/>
+      </w:rPr>
+    </w:lvl>
+    <w:lvl w:ilvl="7" w:tplc="08090003" w:tentative="1">
+      <w:start w:val="1"/>
+      <w:numFmt w:val="bullet"/>
+      <w:lvlText w:val="o"/>
+      <w:lvlJc w:val="left"/>
+      <w:pPr>
+        <w:ind w:left="5760" w:hanging="360"/>
+      </w:pPr>
+      <w:rPr>
+        <w:rFonts w:ascii="Courier New" w:hAnsi="Courier New" w:cs="Courier New" w:hint="default"/>
+      </w:rPr>
+    </w:lvl>
+    <w:lvl w:ilvl="8" w:tplc="08090005" w:tentative="1">
+      <w:start w:val="1"/>
+      <w:numFmt w:val="bullet"/>
+      <w:lvlText w:val=""/>
+      <w:lvlJc w:val="left"/>
+      <w:pPr>
+        <w:ind w:left="6480" w:hanging="360"/>
+      </w:pPr>
+      <w:rPr>
+        <w:rFonts w:ascii="Wingdings" w:hAnsi="Wingdings" w:hint="default"/>
+      </w:rPr>
+    </w:lvl>
+  </w:abstractNum>
+  <w:abstractNum w:abstractNumId="4" w15:restartNumberingAfterBreak="0">
     <w:nsid w:val="49EE7D53"/>
     <w:multiLevelType w:val="hybridMultilevel"/>
     <w:tmpl w:val="6B18ED78"/>
@@ -816,7 +4328,7 @@
       </w:pPr>
     </w:lvl>
   </w:abstractNum>
-  <w:abstractNum w:abstractNumId="4" w15:restartNumberingAfterBreak="0">
+  <w:abstractNum w:abstractNumId="5" w15:restartNumberingAfterBreak="0">
     <w:nsid w:val="4CCE4D6D"/>
     <w:multiLevelType w:val="hybridMultilevel"/>
     <w:tmpl w:val="2CFC1D74"/>
@@ -902,7 +4414,7 @@
       </w:pPr>
     </w:lvl>
   </w:abstractNum>
-  <w:abstractNum w:abstractNumId="5" w15:restartNumberingAfterBreak="0">
+  <w:abstractNum w:abstractNumId="6" w15:restartNumberingAfterBreak="0">
     <w:nsid w:val="51CB2326"/>
     <w:multiLevelType w:val="hybridMultilevel"/>
     <w:tmpl w:val="8EBE837E"/>
@@ -918,7 +4430,7 @@
         <w:rFonts w:ascii="Calibri" w:eastAsiaTheme="minorHAnsi" w:hAnsi="Calibri" w:cs="Calibri" w:hint="default"/>
       </w:rPr>
     </w:lvl>
-    <w:lvl w:ilvl="1" w:tplc="08090003" w:tentative="1">
+    <w:lvl w:ilvl="1" w:tplc="08090003">
       <w:start w:val="1"/>
       <w:numFmt w:val="bullet"/>
       <w:lvlText w:val="o"/>
@@ -1015,7 +4527,7 @@
       </w:rPr>
     </w:lvl>
   </w:abstractNum>
-  <w:abstractNum w:abstractNumId="6" w15:restartNumberingAfterBreak="0">
+  <w:abstractNum w:abstractNumId="7" w15:restartNumberingAfterBreak="0">
     <w:nsid w:val="51CF3BCA"/>
     <w:multiLevelType w:val="hybridMultilevel"/>
     <w:tmpl w:val="FCB8B036"/>
@@ -1103,7 +4615,233 @@
       </w:pPr>
     </w:lvl>
   </w:abstractNum>
-  <w:abstractNum w:abstractNumId="7" w15:restartNumberingAfterBreak="0">
+  <w:abstractNum w:abstractNumId="8" w15:restartNumberingAfterBreak="0">
+    <w:nsid w:val="555D12A1"/>
+    <w:multiLevelType w:val="hybridMultilevel"/>
+    <w:tmpl w:val="B3F43410"/>
+    <w:lvl w:ilvl="0" w:tplc="1430CF1A">
+      <w:start w:val="1"/>
+      <w:numFmt w:val="bullet"/>
+      <w:lvlText w:val="-"/>
+      <w:lvlJc w:val="left"/>
+      <w:pPr>
+        <w:ind w:left="720" w:hanging="360"/>
+      </w:pPr>
+      <w:rPr>
+        <w:rFonts w:ascii="Calibri" w:eastAsiaTheme="minorHAnsi" w:hAnsi="Calibri" w:cs="Calibri" w:hint="default"/>
+      </w:rPr>
+    </w:lvl>
+    <w:lvl w:ilvl="1" w:tplc="08090003" w:tentative="1">
+      <w:start w:val="1"/>
+      <w:numFmt w:val="bullet"/>
+      <w:lvlText w:val="o"/>
+      <w:lvlJc w:val="left"/>
+      <w:pPr>
+        <w:ind w:left="1440" w:hanging="360"/>
+      </w:pPr>
+      <w:rPr>
+        <w:rFonts w:ascii="Courier New" w:hAnsi="Courier New" w:cs="Courier New" w:hint="default"/>
+      </w:rPr>
+    </w:lvl>
+    <w:lvl w:ilvl="2" w:tplc="08090005" w:tentative="1">
+      <w:start w:val="1"/>
+      <w:numFmt w:val="bullet"/>
+      <w:lvlText w:val=""/>
+      <w:lvlJc w:val="left"/>
+      <w:pPr>
+        <w:ind w:left="2160" w:hanging="360"/>
+      </w:pPr>
+      <w:rPr>
+        <w:rFonts w:ascii="Wingdings" w:hAnsi="Wingdings" w:hint="default"/>
+      </w:rPr>
+    </w:lvl>
+    <w:lvl w:ilvl="3" w:tplc="08090001" w:tentative="1">
+      <w:start w:val="1"/>
+      <w:numFmt w:val="bullet"/>
+      <w:lvlText w:val=""/>
+      <w:lvlJc w:val="left"/>
+      <w:pPr>
+        <w:ind w:left="2880" w:hanging="360"/>
+      </w:pPr>
+      <w:rPr>
+        <w:rFonts w:ascii="Symbol" w:hAnsi="Symbol" w:hint="default"/>
+      </w:rPr>
+    </w:lvl>
+    <w:lvl w:ilvl="4" w:tplc="08090003" w:tentative="1">
+      <w:start w:val="1"/>
+      <w:numFmt w:val="bullet"/>
+      <w:lvlText w:val="o"/>
+      <w:lvlJc w:val="left"/>
+      <w:pPr>
+        <w:ind w:left="3600" w:hanging="360"/>
+      </w:pPr>
+      <w:rPr>
+        <w:rFonts w:ascii="Courier New" w:hAnsi="Courier New" w:cs="Courier New" w:hint="default"/>
+      </w:rPr>
+    </w:lvl>
+    <w:lvl w:ilvl="5" w:tplc="08090005" w:tentative="1">
+      <w:start w:val="1"/>
+      <w:numFmt w:val="bullet"/>
+      <w:lvlText w:val=""/>
+      <w:lvlJc w:val="left"/>
+      <w:pPr>
+        <w:ind w:left="4320" w:hanging="360"/>
+      </w:pPr>
+      <w:rPr>
+        <w:rFonts w:ascii="Wingdings" w:hAnsi="Wingdings" w:hint="default"/>
+      </w:rPr>
+    </w:lvl>
+    <w:lvl w:ilvl="6" w:tplc="08090001" w:tentative="1">
+      <w:start w:val="1"/>
+      <w:numFmt w:val="bullet"/>
+      <w:lvlText w:val=""/>
+      <w:lvlJc w:val="left"/>
+      <w:pPr>
+        <w:ind w:left="5040" w:hanging="360"/>
+      </w:pPr>
+      <w:rPr>
+        <w:rFonts w:ascii="Symbol" w:hAnsi="Symbol" w:hint="default"/>
+      </w:rPr>
+    </w:lvl>
+    <w:lvl w:ilvl="7" w:tplc="08090003" w:tentative="1">
+      <w:start w:val="1"/>
+      <w:numFmt w:val="bullet"/>
+      <w:lvlText w:val="o"/>
+      <w:lvlJc w:val="left"/>
+      <w:pPr>
+        <w:ind w:left="5760" w:hanging="360"/>
+      </w:pPr>
+      <w:rPr>
+        <w:rFonts w:ascii="Courier New" w:hAnsi="Courier New" w:cs="Courier New" w:hint="default"/>
+      </w:rPr>
+    </w:lvl>
+    <w:lvl w:ilvl="8" w:tplc="08090005" w:tentative="1">
+      <w:start w:val="1"/>
+      <w:numFmt w:val="bullet"/>
+      <w:lvlText w:val=""/>
+      <w:lvlJc w:val="left"/>
+      <w:pPr>
+        <w:ind w:left="6480" w:hanging="360"/>
+      </w:pPr>
+      <w:rPr>
+        <w:rFonts w:ascii="Wingdings" w:hAnsi="Wingdings" w:hint="default"/>
+      </w:rPr>
+    </w:lvl>
+  </w:abstractNum>
+  <w:abstractNum w:abstractNumId="9" w15:restartNumberingAfterBreak="0">
+    <w:nsid w:val="59AF6726"/>
+    <w:multiLevelType w:val="hybridMultilevel"/>
+    <w:tmpl w:val="EA963C7C"/>
+    <w:lvl w:ilvl="0" w:tplc="1430CF1A">
+      <w:start w:val="1"/>
+      <w:numFmt w:val="bullet"/>
+      <w:lvlText w:val="-"/>
+      <w:lvlJc w:val="left"/>
+      <w:pPr>
+        <w:ind w:left="720" w:hanging="360"/>
+      </w:pPr>
+      <w:rPr>
+        <w:rFonts w:ascii="Calibri" w:eastAsiaTheme="minorHAnsi" w:hAnsi="Calibri" w:cs="Calibri" w:hint="default"/>
+      </w:rPr>
+    </w:lvl>
+    <w:lvl w:ilvl="1" w:tplc="08090003" w:tentative="1">
+      <w:start w:val="1"/>
+      <w:numFmt w:val="bullet"/>
+      <w:lvlText w:val="o"/>
+      <w:lvlJc w:val="left"/>
+      <w:pPr>
+        <w:ind w:left="1440" w:hanging="360"/>
+      </w:pPr>
+      <w:rPr>
+        <w:rFonts w:ascii="Courier New" w:hAnsi="Courier New" w:cs="Courier New" w:hint="default"/>
+      </w:rPr>
+    </w:lvl>
+    <w:lvl w:ilvl="2" w:tplc="08090005" w:tentative="1">
+      <w:start w:val="1"/>
+      <w:numFmt w:val="bullet"/>
+      <w:lvlText w:val=""/>
+      <w:lvlJc w:val="left"/>
+      <w:pPr>
+        <w:ind w:left="2160" w:hanging="360"/>
+      </w:pPr>
+      <w:rPr>
+        <w:rFonts w:ascii="Wingdings" w:hAnsi="Wingdings" w:hint="default"/>
+      </w:rPr>
+    </w:lvl>
+    <w:lvl w:ilvl="3" w:tplc="08090001" w:tentative="1">
+      <w:start w:val="1"/>
+      <w:numFmt w:val="bullet"/>
+      <w:lvlText w:val=""/>
+      <w:lvlJc w:val="left"/>
+      <w:pPr>
+        <w:ind w:left="2880" w:hanging="360"/>
+      </w:pPr>
+      <w:rPr>
+        <w:rFonts w:ascii="Symbol" w:hAnsi="Symbol" w:hint="default"/>
+      </w:rPr>
+    </w:lvl>
+    <w:lvl w:ilvl="4" w:tplc="08090003" w:tentative="1">
+      <w:start w:val="1"/>
+      <w:numFmt w:val="bullet"/>
+      <w:lvlText w:val="o"/>
+      <w:lvlJc w:val="left"/>
+      <w:pPr>
+        <w:ind w:left="3600" w:hanging="360"/>
+      </w:pPr>
+      <w:rPr>
+        <w:rFonts w:ascii="Courier New" w:hAnsi="Courier New" w:cs="Courier New" w:hint="default"/>
+      </w:rPr>
+    </w:lvl>
+    <w:lvl w:ilvl="5" w:tplc="08090005" w:tentative="1">
+      <w:start w:val="1"/>
+      <w:numFmt w:val="bullet"/>
+      <w:lvlText w:val=""/>
+      <w:lvlJc w:val="left"/>
+      <w:pPr>
+        <w:ind w:left="4320" w:hanging="360"/>
+      </w:pPr>
+      <w:rPr>
+        <w:rFonts w:ascii="Wingdings" w:hAnsi="Wingdings" w:hint="default"/>
+      </w:rPr>
+    </w:lvl>
+    <w:lvl w:ilvl="6" w:tplc="08090001" w:tentative="1">
+      <w:start w:val="1"/>
+      <w:numFmt w:val="bullet"/>
+      <w:lvlText w:val=""/>
+      <w:lvlJc w:val="left"/>
+      <w:pPr>
+        <w:ind w:left="5040" w:hanging="360"/>
+      </w:pPr>
+      <w:rPr>
+        <w:rFonts w:ascii="Symbol" w:hAnsi="Symbol" w:hint="default"/>
+      </w:rPr>
+    </w:lvl>
+    <w:lvl w:ilvl="7" w:tplc="08090003" w:tentative="1">
+      <w:start w:val="1"/>
+      <w:numFmt w:val="bullet"/>
+      <w:lvlText w:val="o"/>
+      <w:lvlJc w:val="left"/>
+      <w:pPr>
+        <w:ind w:left="5760" w:hanging="360"/>
+      </w:pPr>
+      <w:rPr>
+        <w:rFonts w:ascii="Courier New" w:hAnsi="Courier New" w:cs="Courier New" w:hint="default"/>
+      </w:rPr>
+    </w:lvl>
+    <w:lvl w:ilvl="8" w:tplc="08090005" w:tentative="1">
+      <w:start w:val="1"/>
+      <w:numFmt w:val="bullet"/>
+      <w:lvlText w:val=""/>
+      <w:lvlJc w:val="left"/>
+      <w:pPr>
+        <w:ind w:left="6480" w:hanging="360"/>
+      </w:pPr>
+      <w:rPr>
+        <w:rFonts w:ascii="Wingdings" w:hAnsi="Wingdings" w:hint="default"/>
+      </w:rPr>
+    </w:lvl>
+  </w:abstractNum>
+  <w:abstractNum w:abstractNumId="10" w15:restartNumberingAfterBreak="0">
     <w:nsid w:val="742048F6"/>
     <w:multiLevelType w:val="hybridMultilevel"/>
     <w:tmpl w:val="4626954A"/>
@@ -1190,19 +4928,19 @@
     </w:lvl>
   </w:abstractNum>
   <w:num w:numId="1">
-    <w:abstractNumId w:val="7"/>
+    <w:abstractNumId w:val="10"/>
   </w:num>
   <w:num w:numId="2">
-    <w:abstractNumId w:val="4"/>
+    <w:abstractNumId w:val="5"/>
   </w:num>
   <w:num w:numId="3">
     <w:abstractNumId w:val="0"/>
   </w:num>
   <w:num w:numId="4">
-    <w:abstractNumId w:val="3"/>
+    <w:abstractNumId w:val="4"/>
   </w:num>
   <w:num w:numId="5">
-    <w:abstractNumId w:val="6"/>
+    <w:abstractNumId w:val="7"/>
   </w:num>
   <w:num w:numId="6">
     <w:abstractNumId w:val="2"/>
@@ -1211,7 +4949,16 @@
     <w:abstractNumId w:val="1"/>
   </w:num>
   <w:num w:numId="8">
-    <w:abstractNumId w:val="5"/>
+    <w:abstractNumId w:val="6"/>
+  </w:num>
+  <w:num w:numId="9">
+    <w:abstractNumId w:val="9"/>
+  </w:num>
+  <w:num w:numId="10">
+    <w:abstractNumId w:val="3"/>
+  </w:num>
+  <w:num w:numId="11">
+    <w:abstractNumId w:val="8"/>
   </w:num>
 </w:numbering>
 </file>
@@ -1804,6 +5551,56 @@
       <w:sz w:val="36"/>
     </w:rPr>
   </w:style>
+  <w:style w:type="paragraph" w:styleId="Header">
+    <w:name w:val="header"/>
+    <w:basedOn w:val="Normal"/>
+    <w:link w:val="HeaderChar"/>
+    <w:uiPriority w:val="99"/>
+    <w:unhideWhenUsed/>
+    <w:rsid w:val="00415B1E"/>
+    <w:pPr>
+      <w:tabs>
+        <w:tab w:val="center" w:pos="4536"/>
+        <w:tab w:val="right" w:pos="9072"/>
+      </w:tabs>
+      <w:spacing w:after="0" w:line="240" w:lineRule="auto"/>
+    </w:pPr>
+  </w:style>
+  <w:style w:type="character" w:customStyle="1" w:styleId="HeaderChar">
+    <w:name w:val="Header Char"/>
+    <w:basedOn w:val="DefaultParagraphFont"/>
+    <w:link w:val="Header"/>
+    <w:uiPriority w:val="99"/>
+    <w:rsid w:val="00415B1E"/>
+    <w:rPr>
+      <w:sz w:val="32"/>
+    </w:rPr>
+  </w:style>
+  <w:style w:type="paragraph" w:styleId="Footer">
+    <w:name w:val="footer"/>
+    <w:basedOn w:val="Normal"/>
+    <w:link w:val="FooterChar"/>
+    <w:uiPriority w:val="99"/>
+    <w:unhideWhenUsed/>
+    <w:rsid w:val="00415B1E"/>
+    <w:pPr>
+      <w:tabs>
+        <w:tab w:val="center" w:pos="4536"/>
+        <w:tab w:val="right" w:pos="9072"/>
+      </w:tabs>
+      <w:spacing w:after="0" w:line="240" w:lineRule="auto"/>
+    </w:pPr>
+  </w:style>
+  <w:style w:type="character" w:customStyle="1" w:styleId="FooterChar">
+    <w:name w:val="Footer Char"/>
+    <w:basedOn w:val="DefaultParagraphFont"/>
+    <w:link w:val="Footer"/>
+    <w:uiPriority w:val="99"/>
+    <w:rsid w:val="00415B1E"/>
+    <w:rPr>
+      <w:sz w:val="32"/>
+    </w:rPr>
+  </w:style>
 </w:styles>
 </file>
 
@@ -2100,4 +5897,16 @@
     </a:ext>
   </a:extLst>
 </a:theme>
+</file>
+
+<file path=customXml/item1.xml><?xml version="1.0" encoding="utf-8"?>
+<b:Sources xmlns:b="http://schemas.openxmlformats.org/officeDocument/2006/bibliography" xmlns="http://schemas.openxmlformats.org/officeDocument/2006/bibliography" SelectedStyle="\APASixthEditionOfficeOnline.xsl" StyleName="APA" Version="6"/>
+</file>
+
+<file path=customXml/itemProps1.xml><?xml version="1.0" encoding="utf-8"?>
+<ds:datastoreItem xmlns:ds="http://schemas.openxmlformats.org/officeDocument/2006/customXml" ds:itemID="{79513BF1-E1DA-4AFA-AA8B-85E061D4EE55}">
+  <ds:schemaRefs>
+    <ds:schemaRef ds:uri="http://schemas.openxmlformats.org/officeDocument/2006/bibliography"/>
+  </ds:schemaRefs>
+</ds:datastoreItem>
 </file>
</xml_diff>

<commit_message>
directories for school writeup
</commit_message>
<xml_diff>
--- a/2021/School/Linux Essentials Writeup.docx
+++ b/2021/School/Linux Essentials Writeup.docx
@@ -383,9 +383,17 @@
     </w:p>
     <w:p>
       <w:pPr>
+        <w:rPr>
+          <w:szCs w:val="32"/>
+        </w:rPr>
+      </w:pPr>
+    </w:p>
+    <w:p>
+      <w:pPr>
         <w:pStyle w:val="Heading4"/>
       </w:pPr>
       <w:r>
+        <w:lastRenderedPageBreak/>
         <w:t>1.1.2 Linux Kernel</w:t>
       </w:r>
       <w:r>
@@ -414,33 +422,33 @@
     </w:p>
     <w:p>
       <w:r>
+        <w:t>The Kernel is the core of an OS and is for example responsible for communicating with the hardware.</w:t>
+      </w:r>
+    </w:p>
+    <w:p/>
+    <w:p/>
+    <w:p/>
+    <w:p/>
+    <w:p/>
+    <w:p/>
+    <w:p/>
+    <w:p/>
+    <w:p/>
+    <w:p/>
+    <w:p/>
+    <w:p/>
+    <w:p/>
+    <w:p/>
+    <w:p/>
+    <w:p/>
+    <w:p/>
+    <w:p/>
+    <w:p>
+      <w:pPr>
+        <w:pStyle w:val="Heading4"/>
+      </w:pPr>
+      <w:r>
         <w:lastRenderedPageBreak/>
-        <w:t>The Kernel is the core of an OS and is for example responsible for communicating with the hardware.</w:t>
-      </w:r>
-    </w:p>
-    <w:p/>
-    <w:p/>
-    <w:p/>
-    <w:p/>
-    <w:p/>
-    <w:p/>
-    <w:p/>
-    <w:p/>
-    <w:p/>
-    <w:p/>
-    <w:p/>
-    <w:p/>
-    <w:p/>
-    <w:p/>
-    <w:p/>
-    <w:p/>
-    <w:p/>
-    <w:p/>
-    <w:p>
-      <w:pPr>
-        <w:pStyle w:val="Heading4"/>
-      </w:pPr>
-      <w:r>
         <w:t>1.1.3 Linux CLI</w:t>
       </w:r>
     </w:p>
@@ -454,7 +462,6 @@
         <w:rPr>
           <w:noProof/>
         </w:rPr>
-        <w:lastRenderedPageBreak/>
         <w:drawing>
           <wp:inline distT="0" distB="0" distL="0" distR="0" wp14:anchorId="1F465852" wp14:editId="7E4ED31D">
             <wp:extent cx="5760720" cy="2346325"/>
@@ -1159,6 +1166,7 @@
         <w:rPr>
           <w:u w:val="single"/>
         </w:rPr>
+        <w:lastRenderedPageBreak/>
         <w:t>Prompt</w:t>
       </w:r>
       <w:r>
@@ -1214,6 +1222,7 @@
         <w:pStyle w:val="Heading2"/>
       </w:pPr>
       <w:r>
+        <w:lastRenderedPageBreak/>
         <w:t xml:space="preserve">2. </w:t>
       </w:r>
       <w:r>
@@ -1235,40 +1244,40 @@
     </w:p>
     <w:p>
       <w:r>
+        <w:t>~</w:t>
+      </w:r>
+      <w:r>
+        <w:t xml:space="preserve"> = ALT GR + ‘=’ + &lt;Space&gt;</w:t>
+      </w:r>
+    </w:p>
+    <w:p>
+      <w:r>
+        <w:t>` = ALT GR + ‘µ’ + &lt;Space&gt;</w:t>
+      </w:r>
+    </w:p>
+    <w:p/>
+    <w:p/>
+    <w:p/>
+    <w:p/>
+    <w:p/>
+    <w:p/>
+    <w:p/>
+    <w:p/>
+    <w:p/>
+    <w:p/>
+    <w:p/>
+    <w:p/>
+    <w:p/>
+    <w:p/>
+    <w:p/>
+    <w:p/>
+    <w:p/>
+    <w:p>
+      <w:pPr>
+        <w:pStyle w:val="Heading3"/>
+      </w:pPr>
+      <w:r>
         <w:lastRenderedPageBreak/>
-        <w:t>~</w:t>
-      </w:r>
-      <w:r>
-        <w:t xml:space="preserve"> = ALT GR + ‘=’ + &lt;Space&gt;</w:t>
-      </w:r>
-    </w:p>
-    <w:p>
-      <w:r>
-        <w:t>` = ALT GR + ‘µ’ + &lt;Space&gt;</w:t>
-      </w:r>
-    </w:p>
-    <w:p/>
-    <w:p/>
-    <w:p/>
-    <w:p/>
-    <w:p/>
-    <w:p/>
-    <w:p/>
-    <w:p/>
-    <w:p/>
-    <w:p/>
-    <w:p/>
-    <w:p/>
-    <w:p/>
-    <w:p/>
-    <w:p/>
-    <w:p/>
-    <w:p/>
-    <w:p>
-      <w:pPr>
-        <w:pStyle w:val="Heading3"/>
-      </w:pPr>
-      <w:r>
         <w:t>2.1 Man Pages</w:t>
       </w:r>
     </w:p>
@@ -1277,58 +1286,51 @@
         <w:pStyle w:val="Heading4"/>
       </w:pPr>
       <w:r>
+        <w:t>2.1.1 What are Man Pages</w:t>
+      </w:r>
+    </w:p>
+    <w:p>
+      <w:r>
+        <w:t xml:space="preserve">We will first go over Man pages, this is short for Manual pages and in short we can use </w:t>
+      </w:r>
+      <w:r>
+        <w:rPr>
+          <w:color w:val="002060"/>
+        </w:rPr>
+        <w:t xml:space="preserve">Man &lt;command&gt; </w:t>
+      </w:r>
+      <w:r>
+        <w:t>To get an entire manual page of a command.</w:t>
+      </w:r>
+    </w:p>
+    <w:p/>
+    <w:p/>
+    <w:p/>
+    <w:p/>
+    <w:p/>
+    <w:p/>
+    <w:p/>
+    <w:p/>
+    <w:p/>
+    <w:p/>
+    <w:p/>
+    <w:p/>
+    <w:p/>
+    <w:p/>
+    <w:p/>
+    <w:p/>
+    <w:p/>
+    <w:p/>
+    <w:p/>
+    <w:p>
+      <w:pPr>
+        <w:pStyle w:val="Heading4"/>
+      </w:pPr>
+      <w:r>
+        <w:lastRenderedPageBreak/>
         <w:t>2.1.</w:t>
       </w:r>
       <w:r>
-        <w:t>1</w:t>
-      </w:r>
-      <w:r>
-        <w:t xml:space="preserve"> </w:t>
-      </w:r>
-      <w:r>
-        <w:t>What are Man Pages</w:t>
-      </w:r>
-    </w:p>
-    <w:p>
-      <w:r>
-        <w:t xml:space="preserve">We will first go over Man pages, this is short for Manual pages and in short we can use </w:t>
-      </w:r>
-      <w:r>
-        <w:rPr>
-          <w:color w:val="002060"/>
-        </w:rPr>
-        <w:t xml:space="preserve">Man &lt;command&gt; </w:t>
-      </w:r>
-      <w:r>
-        <w:t>To get an entire manual page of a command.</w:t>
-      </w:r>
-    </w:p>
-    <w:p/>
-    <w:p/>
-    <w:p/>
-    <w:p/>
-    <w:p/>
-    <w:p/>
-    <w:p/>
-    <w:p/>
-    <w:p/>
-    <w:p/>
-    <w:p/>
-    <w:p/>
-    <w:p/>
-    <w:p/>
-    <w:p/>
-    <w:p/>
-    <w:p/>
-    <w:p/>
-    <w:p>
-      <w:pPr>
-        <w:pStyle w:val="Heading4"/>
-      </w:pPr>
-      <w:r>
-        <w:t>2.1.</w:t>
-      </w:r>
-      <w:r>
         <w:t>2</w:t>
       </w:r>
       <w:r>
@@ -1357,7 +1359,6 @@
         <w:rPr>
           <w:noProof/>
         </w:rPr>
-        <w:lastRenderedPageBreak/>
         <w:drawing>
           <wp:inline distT="0" distB="0" distL="0" distR="0" wp14:anchorId="3DB07C34" wp14:editId="37B4A193">
             <wp:extent cx="4965700" cy="2908700"/>
@@ -1666,13 +1667,7 @@
         <w:t xml:space="preserve">g: </w:t>
       </w:r>
       <w:r>
-        <w:t xml:space="preserve">go to the </w:t>
-      </w:r>
-      <w:r>
-        <w:t>first</w:t>
-      </w:r>
-      <w:r>
-        <w:t xml:space="preserve"> line of the man page</w:t>
+        <w:t>go to the first line of the man page</w:t>
       </w:r>
     </w:p>
     <w:p>
@@ -1741,10 +1736,7 @@
       </w:pPr>
       <w:r>
         <w:lastRenderedPageBreak/>
-        <w:t>2.1.</w:t>
-      </w:r>
-      <w:r>
-        <w:t>3 More info</w:t>
+        <w:t>2.1.3 More info</w:t>
       </w:r>
     </w:p>
     <w:p>
@@ -1933,7 +1925,15 @@
     </w:p>
     <w:p>
       <w:r>
-        <w:t>There is also Man Man which will give the man page of man.</w:t>
+        <w:t xml:space="preserve">There is also Man </w:t>
+      </w:r>
+      <w:proofErr w:type="spellStart"/>
+      <w:r>
+        <w:t>Man</w:t>
+      </w:r>
+      <w:proofErr w:type="spellEnd"/>
+      <w:r>
+        <w:t xml:space="preserve"> which will give the man page of man.</w:t>
       </w:r>
       <w:r>
         <w:br/>
@@ -1970,13 +1970,7 @@
         <w:rPr>
           <w:color w:val="002060"/>
         </w:rPr>
-        <w:t xml:space="preserve">2 </w:t>
-      </w:r>
-      <w:r>
-        <w:rPr>
-          <w:color w:val="002060"/>
-        </w:rPr>
-        <w:t xml:space="preserve">System calls </w:t>
+        <w:t xml:space="preserve">2 System calls </w:t>
       </w:r>
       <w:r>
         <w:t>(functions provided by the kernel)</w:t>
@@ -1994,13 +1988,7 @@
         <w:rPr>
           <w:color w:val="002060"/>
         </w:rPr>
-        <w:t xml:space="preserve">3 </w:t>
-      </w:r>
-      <w:r>
-        <w:rPr>
-          <w:color w:val="002060"/>
-        </w:rPr>
-        <w:t xml:space="preserve">Library calls </w:t>
+        <w:t xml:space="preserve">3 Library calls </w:t>
       </w:r>
       <w:r>
         <w:t>(functions within program libraries)</w:t>
@@ -2018,13 +2006,7 @@
         <w:rPr>
           <w:color w:val="002060"/>
         </w:rPr>
-        <w:t xml:space="preserve">4 </w:t>
-      </w:r>
-      <w:r>
-        <w:rPr>
-          <w:color w:val="002060"/>
-        </w:rPr>
-        <w:t xml:space="preserve">Special files </w:t>
+        <w:t xml:space="preserve">4 Special files </w:t>
       </w:r>
       <w:r>
         <w:t>(usually found in /dev)</w:t>
@@ -2042,13 +2024,7 @@
         <w:rPr>
           <w:color w:val="002060"/>
         </w:rPr>
-        <w:t xml:space="preserve">5 </w:t>
-      </w:r>
-      <w:r>
-        <w:rPr>
-          <w:color w:val="002060"/>
-        </w:rPr>
-        <w:t xml:space="preserve">File formats </w:t>
+        <w:t xml:space="preserve">5 File formats </w:t>
       </w:r>
       <w:r>
         <w:t>and conventions eg /etc/passwd</w:t>
@@ -2069,13 +2045,7 @@
         <w:rPr>
           <w:color w:val="002060"/>
         </w:rPr>
-        <w:t xml:space="preserve">6 </w:t>
-      </w:r>
-      <w:r>
-        <w:rPr>
-          <w:color w:val="002060"/>
-        </w:rPr>
-        <w:t>Games</w:t>
+        <w:t>6 Games</w:t>
       </w:r>
     </w:p>
     <w:p>
@@ -2090,13 +2060,7 @@
         <w:rPr>
           <w:color w:val="002060"/>
         </w:rPr>
-        <w:t xml:space="preserve">7 </w:t>
-      </w:r>
-      <w:r>
-        <w:rPr>
-          <w:color w:val="002060"/>
-        </w:rPr>
-        <w:t xml:space="preserve">Miscellaneous </w:t>
+        <w:t xml:space="preserve">7 Miscellaneous </w:t>
       </w:r>
       <w:r>
         <w:t>(including macro packages and conventions), e.g. man(7)</w:t>
@@ -2114,13 +2078,7 @@
         <w:rPr>
           <w:color w:val="002060"/>
         </w:rPr>
-        <w:t xml:space="preserve">8 </w:t>
-      </w:r>
-      <w:r>
-        <w:rPr>
-          <w:color w:val="002060"/>
-        </w:rPr>
-        <w:t xml:space="preserve">System administration </w:t>
+        <w:t xml:space="preserve">8 System administration </w:t>
       </w:r>
       <w:r>
         <w:t>commands (usually only for root)</w:t>
@@ -2138,13 +2096,7 @@
         <w:rPr>
           <w:color w:val="002060"/>
         </w:rPr>
-        <w:t xml:space="preserve">9 </w:t>
-      </w:r>
-      <w:r>
-        <w:rPr>
-          <w:color w:val="002060"/>
-        </w:rPr>
-        <w:t xml:space="preserve">Kernel routines </w:t>
+        <w:t xml:space="preserve">9 Kernel routines </w:t>
       </w:r>
       <w:r>
         <w:t>[Non standard]</w:t>
@@ -2748,12 +2700,12 @@
         </w:drawing>
       </w:r>
     </w:p>
-    <w:p/>
     <w:p>
       <w:pPr>
         <w:pStyle w:val="Heading4"/>
       </w:pPr>
       <w:r>
+        <w:lastRenderedPageBreak/>
         <w:t>2.2.4 Create and remove directories</w:t>
       </w:r>
     </w:p>
@@ -3162,58 +3114,22 @@
     </w:p>
     <w:p>
       <w:r>
-        <w:t xml:space="preserve">If we want to </w:t>
-      </w:r>
-      <w:r>
-        <w:t>remove</w:t>
-      </w:r>
-      <w:r>
-        <w:t xml:space="preserve"> a file e can simply do </w:t>
-      </w:r>
-      <w:r>
-        <w:rPr>
-          <w:color w:val="002060"/>
-        </w:rPr>
-        <w:t>rm</w:t>
-      </w:r>
-      <w:r>
-        <w:rPr>
-          <w:color w:val="002060"/>
-        </w:rPr>
-        <w:t xml:space="preserve"> &lt;</w:t>
-      </w:r>
-      <w:r>
-        <w:rPr>
-          <w:color w:val="002060"/>
-        </w:rPr>
-        <w:t>path</w:t>
-      </w:r>
-      <w:r>
-        <w:rPr>
-          <w:color w:val="002060"/>
-        </w:rPr>
-        <w:t xml:space="preserve">&gt; </w:t>
-      </w:r>
-      <w:r>
-        <w:t xml:space="preserve">in order to </w:t>
-      </w:r>
-      <w:r>
-        <w:t>remove</w:t>
-      </w:r>
-      <w:r>
-        <w:t xml:space="preserve"> one | </w:t>
-      </w:r>
-      <w:r>
-        <w:rPr>
-          <w:color w:val="002060"/>
-        </w:rPr>
-        <w:t>rm</w:t>
-      </w:r>
-      <w:r>
-        <w:rPr>
-          <w:color w:val="002060"/>
-        </w:rPr>
-        <w:t xml:space="preserve"> hello</w:t>
+        <w:t xml:space="preserve">If we want to remove a file e can simply do </w:t>
+      </w:r>
+      <w:r>
+        <w:rPr>
+          <w:color w:val="002060"/>
+        </w:rPr>
+        <w:t xml:space="preserve">rm &lt;path&gt; </w:t>
+      </w:r>
+      <w:r>
+        <w:t xml:space="preserve">in order to remove one | </w:t>
+      </w:r>
+      <w:r>
+        <w:rPr>
+          <w:color w:val="002060"/>
+        </w:rPr>
+        <w:t>rm hello</w:t>
       </w:r>
       <w:r>
         <w:t>.</w:t>
@@ -3272,13 +3188,7 @@
         <w:rPr>
           <w:color w:val="002060"/>
         </w:rPr>
-        <w:t>.*</w:t>
-      </w:r>
-      <w:r>
-        <w:rPr>
-          <w:color w:val="002060"/>
-        </w:rPr>
-        <w:t xml:space="preserve"> : </w:t>
+        <w:t xml:space="preserve">.* : </w:t>
       </w:r>
       <w:r>
         <w:t xml:space="preserve">Removes all hidden files * stands for everything so this basically removes everything with a . in front of it | </w:t>
@@ -3681,12 +3591,1438 @@
         <w:t xml:space="preserve">*.txt  </w:t>
       </w:r>
     </w:p>
-    <w:p/>
-    <w:p/>
-    <w:p/>
+    <w:p>
+      <w:pPr>
+        <w:pStyle w:val="Heading3"/>
+      </w:pPr>
+      <w:r>
+        <w:lastRenderedPageBreak/>
+        <w:t xml:space="preserve">2.4 </w:t>
+      </w:r>
+      <w:r>
+        <w:t>Working with file contents</w:t>
+      </w:r>
+    </w:p>
+    <w:p>
+      <w:r>
+        <w:t xml:space="preserve">To display the first 10 lines of a file we can use the </w:t>
+      </w:r>
+      <w:r>
+        <w:rPr>
+          <w:color w:val="002060"/>
+        </w:rPr>
+        <w:t xml:space="preserve">head </w:t>
+      </w:r>
+      <w:r>
+        <w:t xml:space="preserve">command | </w:t>
+      </w:r>
+      <w:r>
+        <w:rPr>
+          <w:color w:val="002060"/>
+        </w:rPr>
+        <w:t xml:space="preserve">head /etc/passwd </w:t>
+      </w:r>
+      <w:r>
+        <w:t>.</w:t>
+      </w:r>
+    </w:p>
+    <w:p>
+      <w:r>
+        <w:t xml:space="preserve">If we wanted to for example only see the first 4 we can do </w:t>
+      </w:r>
+      <w:r>
+        <w:rPr>
+          <w:color w:val="002060"/>
+        </w:rPr>
+        <w:t xml:space="preserve">head -4 </w:t>
+      </w:r>
+      <w:r>
+        <w:t xml:space="preserve">this will only display the first 4 lines | </w:t>
+      </w:r>
+      <w:r>
+        <w:rPr>
+          <w:color w:val="002060"/>
+        </w:rPr>
+        <w:t>head -4 /etc/passwd</w:t>
+      </w:r>
+      <w:r>
+        <w:t>.</w:t>
+      </w:r>
+    </w:p>
+    <w:p>
+      <w:r>
+        <w:rPr>
+          <w:color w:val="002060"/>
+        </w:rPr>
+        <w:t xml:space="preserve">Tail </w:t>
+      </w:r>
+      <w:r>
+        <w:t xml:space="preserve">is the opposite of head, it will display the last 10 lines of a file or the specified amount | </w:t>
+      </w:r>
+      <w:r>
+        <w:rPr>
+          <w:color w:val="002060"/>
+        </w:rPr>
+        <w:t>tail -4 /etc/passwd</w:t>
+      </w:r>
+      <w:r>
+        <w:t>.</w:t>
+      </w:r>
+    </w:p>
+    <w:p/>
+    <w:p/>
+    <w:p/>
+    <w:p/>
+    <w:p/>
+    <w:p/>
+    <w:p/>
+    <w:p/>
+    <w:p/>
+    <w:p/>
+    <w:p/>
+    <w:p/>
+    <w:p/>
+    <w:p/>
+    <w:p/>
+    <w:p/>
+    <w:p/>
+    <w:p>
+      <w:r>
+        <w:lastRenderedPageBreak/>
+        <w:t xml:space="preserve">Then we have </w:t>
+      </w:r>
+      <w:r>
+        <w:rPr>
+          <w:color w:val="002060"/>
+        </w:rPr>
+        <w:t>cat</w:t>
+      </w:r>
+      <w:r>
+        <w:t xml:space="preserve">, this is one of the most universal tools but this actually only copies the standard input to standard output, this will output all the contents | </w:t>
+      </w:r>
+      <w:r>
+        <w:rPr>
+          <w:color w:val="002060"/>
+        </w:rPr>
+        <w:t>cat /etc/resolv.conf</w:t>
+      </w:r>
+      <w:r>
+        <w:t>.</w:t>
+      </w:r>
+    </w:p>
+    <w:p>
+      <w:r>
+        <w:t>Cat stands for concatenate and then we can obviously concatenate files together, here is an example:</w:t>
+      </w:r>
+    </w:p>
+    <w:p>
+      <w:r>
+        <w:t>I’ll first create 3 files with text I’ll use echo and add it to an output stream, more details about that later</w:t>
+      </w:r>
+      <w:r>
+        <w:t>:</w:t>
+      </w:r>
+    </w:p>
+    <w:p>
+      <w:r>
+        <w:rPr>
+          <w:noProof/>
+        </w:rPr>
+        <w:drawing>
+          <wp:inline distT="0" distB="0" distL="0" distR="0" wp14:anchorId="1F7C3E45" wp14:editId="7C6D9603">
+            <wp:extent cx="4933333" cy="1428571"/>
+            <wp:effectExtent l="0" t="0" r="635" b="635"/>
+            <wp:docPr id="4" name="Picture 4" descr="Graphical user interface, text&#10;&#10;Description automatically generated"/>
+            <wp:cNvGraphicFramePr>
+              <a:graphicFrameLocks xmlns:a="http://schemas.openxmlformats.org/drawingml/2006/main" noChangeAspect="1"/>
+            </wp:cNvGraphicFramePr>
+            <a:graphic xmlns:a="http://schemas.openxmlformats.org/drawingml/2006/main">
+              <a:graphicData uri="http://schemas.openxmlformats.org/drawingml/2006/picture">
+                <pic:pic xmlns:pic="http://schemas.openxmlformats.org/drawingml/2006/picture">
+                  <pic:nvPicPr>
+                    <pic:cNvPr id="4" name="Picture 4" descr="Graphical user interface, text&#10;&#10;Description automatically generated"/>
+                    <pic:cNvPicPr/>
+                  </pic:nvPicPr>
+                  <pic:blipFill>
+                    <a:blip r:embed="rId17"/>
+                    <a:stretch>
+                      <a:fillRect/>
+                    </a:stretch>
+                  </pic:blipFill>
+                  <pic:spPr>
+                    <a:xfrm>
+                      <a:off x="0" y="0"/>
+                      <a:ext cx="4933333" cy="1428571"/>
+                    </a:xfrm>
+                    <a:prstGeom prst="rect">
+                      <a:avLst/>
+                    </a:prstGeom>
+                  </pic:spPr>
+                </pic:pic>
+              </a:graphicData>
+            </a:graphic>
+          </wp:inline>
+        </w:drawing>
+      </w:r>
+    </w:p>
+    <w:p>
+      <w:r>
+        <w:t>Then we can see the content of those files:</w:t>
+      </w:r>
+    </w:p>
+    <w:p>
+      <w:r>
+        <w:rPr>
+          <w:noProof/>
+        </w:rPr>
+        <w:drawing>
+          <wp:inline distT="0" distB="0" distL="0" distR="0" wp14:anchorId="44D94CB8" wp14:editId="5F610589">
+            <wp:extent cx="3609524" cy="1828571"/>
+            <wp:effectExtent l="0" t="0" r="0" b="635"/>
+            <wp:docPr id="5" name="Picture 5" descr="Text&#10;&#10;Description automatically generated"/>
+            <wp:cNvGraphicFramePr>
+              <a:graphicFrameLocks xmlns:a="http://schemas.openxmlformats.org/drawingml/2006/main" noChangeAspect="1"/>
+            </wp:cNvGraphicFramePr>
+            <a:graphic xmlns:a="http://schemas.openxmlformats.org/drawingml/2006/main">
+              <a:graphicData uri="http://schemas.openxmlformats.org/drawingml/2006/picture">
+                <pic:pic xmlns:pic="http://schemas.openxmlformats.org/drawingml/2006/picture">
+                  <pic:nvPicPr>
+                    <pic:cNvPr id="5" name="Picture 5" descr="Text&#10;&#10;Description automatically generated"/>
+                    <pic:cNvPicPr/>
+                  </pic:nvPicPr>
+                  <pic:blipFill>
+                    <a:blip r:embed="rId18"/>
+                    <a:stretch>
+                      <a:fillRect/>
+                    </a:stretch>
+                  </pic:blipFill>
+                  <pic:spPr>
+                    <a:xfrm>
+                      <a:off x="0" y="0"/>
+                      <a:ext cx="3609524" cy="1828571"/>
+                    </a:xfrm>
+                    <a:prstGeom prst="rect">
+                      <a:avLst/>
+                    </a:prstGeom>
+                  </pic:spPr>
+                </pic:pic>
+              </a:graphicData>
+            </a:graphic>
+          </wp:inline>
+        </w:drawing>
+      </w:r>
+    </w:p>
+    <w:p>
+      <w:r>
+        <w:t>Now we want to put all those files into one we can once again use the output stream and do:</w:t>
+      </w:r>
+    </w:p>
+    <w:p>
+      <w:r>
+        <w:rPr>
+          <w:noProof/>
+        </w:rPr>
+        <w:drawing>
+          <wp:inline distT="0" distB="0" distL="0" distR="0" wp14:anchorId="5192F739" wp14:editId="0E232B50">
+            <wp:extent cx="3628571" cy="1390476"/>
+            <wp:effectExtent l="0" t="0" r="0" b="635"/>
+            <wp:docPr id="12" name="Picture 12" descr="Text&#10;&#10;Description automatically generated"/>
+            <wp:cNvGraphicFramePr>
+              <a:graphicFrameLocks xmlns:a="http://schemas.openxmlformats.org/drawingml/2006/main" noChangeAspect="1"/>
+            </wp:cNvGraphicFramePr>
+            <a:graphic xmlns:a="http://schemas.openxmlformats.org/drawingml/2006/main">
+              <a:graphicData uri="http://schemas.openxmlformats.org/drawingml/2006/picture">
+                <pic:pic xmlns:pic="http://schemas.openxmlformats.org/drawingml/2006/picture">
+                  <pic:nvPicPr>
+                    <pic:cNvPr id="12" name="Picture 12" descr="Text&#10;&#10;Description automatically generated"/>
+                    <pic:cNvPicPr/>
+                  </pic:nvPicPr>
+                  <pic:blipFill>
+                    <a:blip r:embed="rId19"/>
+                    <a:stretch>
+                      <a:fillRect/>
+                    </a:stretch>
+                  </pic:blipFill>
+                  <pic:spPr>
+                    <a:xfrm>
+                      <a:off x="0" y="0"/>
+                      <a:ext cx="3628571" cy="1390476"/>
+                    </a:xfrm>
+                    <a:prstGeom prst="rect">
+                      <a:avLst/>
+                    </a:prstGeom>
+                  </pic:spPr>
+                </pic:pic>
+              </a:graphicData>
+            </a:graphic>
+          </wp:inline>
+        </w:drawing>
+      </w:r>
+    </w:p>
+    <w:p/>
+    <w:p/>
+    <w:p>
+      <w:r>
+        <w:lastRenderedPageBreak/>
+        <w:t xml:space="preserve">We can use cat also to create a new file we do this by simply doing </w:t>
+      </w:r>
+      <w:r>
+        <w:rPr>
+          <w:color w:val="002060"/>
+        </w:rPr>
+        <w:t>cat &gt; &lt;filename.extension&gt;</w:t>
+      </w:r>
+      <w:r>
+        <w:t xml:space="preserve"> we will see more about what ‘&gt;’ means in 2.12 I/O redirection | </w:t>
+      </w:r>
+      <w:r>
+        <w:rPr>
+          <w:color w:val="002060"/>
+        </w:rPr>
+        <w:t>cat &gt; hi</w:t>
+      </w:r>
+      <w:r>
+        <w:t>.</w:t>
+      </w:r>
+    </w:p>
+    <w:p>
+      <w:r>
+        <w:t xml:space="preserve">When doing this we will need </w:t>
+      </w:r>
+      <w:r>
+        <w:t xml:space="preserve">to type your text after doing enter on cat &gt; hi and use </w:t>
+      </w:r>
+      <w:r>
+        <w:rPr>
+          <w:color w:val="002060"/>
+        </w:rPr>
+        <w:t xml:space="preserve">ctrl + d </w:t>
+      </w:r>
+      <w:r>
+        <w:t>to tell the cmd that it’s the end of file</w:t>
+      </w:r>
+      <w:r>
+        <w:t>.</w:t>
+      </w:r>
+    </w:p>
+    <w:p>
+      <w:r>
+        <w:t xml:space="preserve">We don’t have to use ctrl + d tho, we can specify a stop commando using </w:t>
+      </w:r>
+      <w:r>
+        <w:rPr>
+          <w:color w:val="002060"/>
+        </w:rPr>
+        <w:t xml:space="preserve">&lt;&lt;  </w:t>
+      </w:r>
+      <w:r>
+        <w:t xml:space="preserve">when de do </w:t>
+      </w:r>
+      <w:r>
+        <w:rPr>
+          <w:color w:val="002060"/>
+        </w:rPr>
+        <w:t>cat &lt;&lt;  &lt;stop-command &gt; hi.txt</w:t>
+      </w:r>
+      <w:r>
+        <w:t xml:space="preserve"> we can specify a stop commando and when we then write the command cat will stop | </w:t>
+      </w:r>
+      <w:r>
+        <w:rPr>
+          <w:color w:val="002060"/>
+        </w:rPr>
+        <w:t>cat &lt;&lt; stop &gt; hi</w:t>
+      </w:r>
+      <w:r>
+        <w:t>.</w:t>
+      </w:r>
+    </w:p>
+    <w:p>
+      <w:r>
+        <w:rPr>
+          <w:noProof/>
+        </w:rPr>
+        <w:drawing>
+          <wp:inline distT="0" distB="0" distL="0" distR="0" wp14:anchorId="7BEF50A3" wp14:editId="26F57C25">
+            <wp:extent cx="2780952" cy="1980952"/>
+            <wp:effectExtent l="0" t="0" r="635" b="635"/>
+            <wp:docPr id="19" name="Picture 19" descr="Text&#10;&#10;Description automatically generated"/>
+            <wp:cNvGraphicFramePr>
+              <a:graphicFrameLocks xmlns:a="http://schemas.openxmlformats.org/drawingml/2006/main" noChangeAspect="1"/>
+            </wp:cNvGraphicFramePr>
+            <a:graphic xmlns:a="http://schemas.openxmlformats.org/drawingml/2006/main">
+              <a:graphicData uri="http://schemas.openxmlformats.org/drawingml/2006/picture">
+                <pic:pic xmlns:pic="http://schemas.openxmlformats.org/drawingml/2006/picture">
+                  <pic:nvPicPr>
+                    <pic:cNvPr id="19" name="Picture 19" descr="Text&#10;&#10;Description automatically generated"/>
+                    <pic:cNvPicPr/>
+                  </pic:nvPicPr>
+                  <pic:blipFill>
+                    <a:blip r:embed="rId20"/>
+                    <a:stretch>
+                      <a:fillRect/>
+                    </a:stretch>
+                  </pic:blipFill>
+                  <pic:spPr>
+                    <a:xfrm>
+                      <a:off x="0" y="0"/>
+                      <a:ext cx="2780952" cy="1980952"/>
+                    </a:xfrm>
+                    <a:prstGeom prst="rect">
+                      <a:avLst/>
+                    </a:prstGeom>
+                  </pic:spPr>
+                </pic:pic>
+              </a:graphicData>
+            </a:graphic>
+          </wp:inline>
+        </w:drawing>
+      </w:r>
+    </w:p>
+    <w:p>
+      <w:r>
+        <w:t xml:space="preserve">You can also copy files with cat by simply taking the input with </w:t>
+      </w:r>
+      <w:r>
+        <w:rPr>
+          <w:color w:val="002060"/>
+        </w:rPr>
+        <w:t xml:space="preserve">cat </w:t>
+      </w:r>
+      <w:r>
+        <w:rPr>
+          <w:color w:val="002060"/>
+        </w:rPr>
+        <w:t>&lt;</w:t>
+      </w:r>
+      <w:r>
+        <w:rPr>
+          <w:color w:val="002060"/>
+        </w:rPr>
+        <w:t>input</w:t>
+      </w:r>
+      <w:r>
+        <w:rPr>
+          <w:color w:val="002060"/>
+        </w:rPr>
+        <w:t>&gt;</w:t>
+      </w:r>
+      <w:r>
+        <w:t xml:space="preserve"> and use the </w:t>
+      </w:r>
+      <w:r>
+        <w:rPr>
+          <w:color w:val="002060"/>
+        </w:rPr>
+        <w:t>&gt;</w:t>
+      </w:r>
+      <w:r>
+        <w:t xml:space="preserve"> to put it in another file | </w:t>
+      </w:r>
+      <w:r>
+        <w:br/>
+      </w:r>
+      <w:r>
+        <w:rPr>
+          <w:color w:val="002060"/>
+        </w:rPr>
+        <w:t>cat input &gt; copyFile</w:t>
+      </w:r>
+      <w:r>
+        <w:t>.</w:t>
+      </w:r>
+    </w:p>
+    <w:p>
+      <w:r>
+        <w:t xml:space="preserve">There is cat and tac, </w:t>
+      </w:r>
+      <w:r>
+        <w:rPr>
+          <w:color w:val="002060"/>
+        </w:rPr>
+        <w:t xml:space="preserve">cat reads from up to down </w:t>
+      </w:r>
+      <w:r>
+        <w:t xml:space="preserve">and </w:t>
+      </w:r>
+      <w:r>
+        <w:rPr>
+          <w:color w:val="002060"/>
+        </w:rPr>
+        <w:t xml:space="preserve">tac reads from down to up </w:t>
+      </w:r>
+      <w:r>
+        <w:t xml:space="preserve">| </w:t>
+      </w:r>
+      <w:r>
+        <w:rPr>
+          <w:color w:val="002060"/>
+        </w:rPr>
+        <w:t>tac file</w:t>
+      </w:r>
+      <w:r>
+        <w:t>.</w:t>
+      </w:r>
+    </w:p>
+    <w:p>
+      <w:r>
+        <w:t xml:space="preserve">With </w:t>
+      </w:r>
+      <w:r>
+        <w:rPr>
+          <w:color w:val="002060"/>
+        </w:rPr>
+        <w:t xml:space="preserve">strings </w:t>
+      </w:r>
+      <w:r>
+        <w:t xml:space="preserve">you can get readable ascii strings found in files like binary files | </w:t>
+      </w:r>
+      <w:r>
+        <w:rPr>
+          <w:color w:val="002060"/>
+        </w:rPr>
+        <w:t>string /bin/ls</w:t>
+      </w:r>
+      <w:r>
+        <w:t>.</w:t>
+      </w:r>
+    </w:p>
+    <w:p/>
+    <w:p/>
+    <w:p/>
+    <w:p/>
+    <w:p>
+      <w:pPr>
+        <w:pStyle w:val="Heading3"/>
+      </w:pPr>
+      <w:r>
+        <w:lastRenderedPageBreak/>
+        <w:t>2.5 File System directory structure</w:t>
+      </w:r>
+    </w:p>
+    <w:p>
+      <w:r>
+        <w:t>In here we will go over the most common directories in the Linux file tree</w:t>
+      </w:r>
+    </w:p>
+    <w:p>
+      <w:r>
+        <w:t xml:space="preserve">Really important is to know and understand the </w:t>
+      </w:r>
+      <w:r>
+        <w:rPr>
+          <w:color w:val="002060"/>
+        </w:rPr>
+        <w:t xml:space="preserve">man hier </w:t>
+      </w:r>
+      <w:r>
+        <w:t>command this will explain the directory structure hierarchy of your Linux distribution</w:t>
+      </w:r>
+    </w:p>
+    <w:p>
+      <w:r>
+        <w:t>Here are some important directories:</w:t>
+      </w:r>
+    </w:p>
+    <w:p>
+      <w:pPr>
+        <w:pStyle w:val="ListParagraph"/>
+        <w:numPr>
+          <w:ilvl w:val="0"/>
+          <w:numId w:val="11"/>
+        </w:numPr>
+      </w:pPr>
+      <w:r>
+        <w:rPr>
+          <w:color w:val="002060"/>
+        </w:rPr>
+        <w:t>Root</w:t>
+      </w:r>
+      <w:r>
+        <w:t xml:space="preserve"> :</w:t>
+      </w:r>
+      <w:r>
+        <w:t xml:space="preserve"> this is represented with a / everything that exists on your Linux system is here | </w:t>
+      </w:r>
+      <w:r>
+        <w:rPr>
+          <w:color w:val="002060"/>
+        </w:rPr>
+        <w:t>ls /</w:t>
+      </w:r>
+    </w:p>
+    <w:p>
+      <w:pPr>
+        <w:pStyle w:val="ListParagraph"/>
+        <w:numPr>
+          <w:ilvl w:val="0"/>
+          <w:numId w:val="11"/>
+        </w:numPr>
+      </w:pPr>
+      <w:r>
+        <w:rPr>
+          <w:color w:val="002060"/>
+        </w:rPr>
+        <w:t xml:space="preserve">/boot </w:t>
+      </w:r>
+      <w:r>
+        <w:t xml:space="preserve">: this directory contains the files needed to boot the computer | </w:t>
+      </w:r>
+      <w:r>
+        <w:rPr>
+          <w:color w:val="002060"/>
+        </w:rPr>
+        <w:t>ls /boot</w:t>
+      </w:r>
+    </w:p>
+    <w:p>
+      <w:pPr>
+        <w:pStyle w:val="ListParagraph"/>
+        <w:numPr>
+          <w:ilvl w:val="0"/>
+          <w:numId w:val="11"/>
+        </w:numPr>
+      </w:pPr>
+      <w:r>
+        <w:rPr>
+          <w:color w:val="002060"/>
+        </w:rPr>
+        <w:t xml:space="preserve">/bin </w:t>
+      </w:r>
+      <w:r>
+        <w:t xml:space="preserve">: in here there are binaries these are files that contain compiled source code, these are sometimes called executables | </w:t>
+      </w:r>
+      <w:r>
+        <w:rPr>
+          <w:color w:val="002060"/>
+        </w:rPr>
+        <w:t>ls /bin</w:t>
+      </w:r>
+    </w:p>
+    <w:p>
+      <w:pPr>
+        <w:pStyle w:val="ListParagraph"/>
+        <w:numPr>
+          <w:ilvl w:val="0"/>
+          <w:numId w:val="11"/>
+        </w:numPr>
+      </w:pPr>
+      <w:r>
+        <w:rPr>
+          <w:color w:val="002060"/>
+        </w:rPr>
+        <w:t xml:space="preserve">/sbin </w:t>
+      </w:r>
+      <w:r>
+        <w:t xml:space="preserve">: this contains binaries to configure the operating system (these require boot privileges) | </w:t>
+      </w:r>
+      <w:r>
+        <w:rPr>
+          <w:color w:val="002060"/>
+        </w:rPr>
+        <w:t>ls /sbin</w:t>
+      </w:r>
+    </w:p>
+    <w:p>
+      <w:pPr>
+        <w:pStyle w:val="ListParagraph"/>
+        <w:numPr>
+          <w:ilvl w:val="0"/>
+          <w:numId w:val="11"/>
+        </w:numPr>
+        <w:rPr>
+          <w:color w:val="002060"/>
+        </w:rPr>
+      </w:pPr>
+      <w:r>
+        <w:rPr>
+          <w:color w:val="002060"/>
+        </w:rPr>
+        <w:t xml:space="preserve">/etc </w:t>
+      </w:r>
+      <w:r>
+        <w:t xml:space="preserve">: in here its machine specific config files | </w:t>
+      </w:r>
+      <w:r>
+        <w:rPr>
+          <w:color w:val="002060"/>
+        </w:rPr>
+        <w:t>ls /etc</w:t>
+      </w:r>
+    </w:p>
+    <w:p>
+      <w:pPr>
+        <w:pStyle w:val="ListParagraph"/>
+        <w:numPr>
+          <w:ilvl w:val="0"/>
+          <w:numId w:val="11"/>
+        </w:numPr>
+      </w:pPr>
+      <w:r>
+        <w:rPr>
+          <w:color w:val="002060"/>
+        </w:rPr>
+        <w:t xml:space="preserve">/etc/skel </w:t>
+      </w:r>
+      <w:r>
+        <w:t>: this is copied to the home directory of a new user |</w:t>
+      </w:r>
+      <w:r>
+        <w:rPr>
+          <w:color w:val="002060"/>
+        </w:rPr>
+        <w:t xml:space="preserve"> </w:t>
+      </w:r>
+      <w:r>
+        <w:rPr>
+          <w:color w:val="002060"/>
+        </w:rPr>
+        <w:br/>
+      </w:r>
+      <w:r>
+        <w:rPr>
+          <w:color w:val="002060"/>
+        </w:rPr>
+        <w:t>ls -A /etc/skel/</w:t>
+      </w:r>
+    </w:p>
+    <w:p>
+      <w:pPr>
+        <w:pStyle w:val="ListParagraph"/>
+        <w:numPr>
+          <w:ilvl w:val="0"/>
+          <w:numId w:val="11"/>
+        </w:numPr>
+      </w:pPr>
+      <w:r>
+        <w:rPr>
+          <w:color w:val="002060"/>
+        </w:rPr>
+        <w:t xml:space="preserve">/etc/sysconfig </w:t>
+      </w:r>
+      <w:r>
+        <w:t xml:space="preserve">: contains a lot of Red Hat Enterprise Linux configuration files | </w:t>
+      </w:r>
+      <w:r>
+        <w:rPr>
+          <w:color w:val="002060"/>
+        </w:rPr>
+        <w:t>ls /etc/sysconfig</w:t>
+      </w:r>
+    </w:p>
+    <w:p>
+      <w:pPr>
+        <w:pStyle w:val="ListParagraph"/>
+        <w:numPr>
+          <w:ilvl w:val="0"/>
+          <w:numId w:val="11"/>
+        </w:numPr>
+      </w:pPr>
+      <w:r>
+        <w:rPr>
+          <w:color w:val="002060"/>
+        </w:rPr>
+        <w:t xml:space="preserve">/home </w:t>
+      </w:r>
+      <w:r>
+        <w:t>:</w:t>
+      </w:r>
+      <w:r>
+        <w:t xml:space="preserve"> all the users are stored here |</w:t>
+      </w:r>
+      <w:r>
+        <w:t xml:space="preserve"> </w:t>
+      </w:r>
+      <w:r>
+        <w:rPr>
+          <w:color w:val="002060"/>
+        </w:rPr>
+        <w:t>ls /home</w:t>
+      </w:r>
+    </w:p>
+    <w:p>
+      <w:pPr>
+        <w:pStyle w:val="ListParagraph"/>
+        <w:numPr>
+          <w:ilvl w:val="0"/>
+          <w:numId w:val="11"/>
+        </w:numPr>
+      </w:pPr>
+      <w:r>
+        <w:rPr>
+          <w:color w:val="002060"/>
+        </w:rPr>
+        <w:t xml:space="preserve">/root </w:t>
+      </w:r>
+      <w:r>
+        <w:t xml:space="preserve">: default location for personal data and profile | </w:t>
+      </w:r>
+      <w:r>
+        <w:br/>
+      </w:r>
+      <w:r>
+        <w:rPr>
+          <w:color w:val="002060"/>
+        </w:rPr>
+        <w:t>sudo ls -A /root</w:t>
+      </w:r>
+    </w:p>
+    <w:p>
+      <w:pPr>
+        <w:pStyle w:val="ListParagraph"/>
+        <w:numPr>
+          <w:ilvl w:val="0"/>
+          <w:numId w:val="11"/>
+        </w:numPr>
+      </w:pPr>
+      <w:r>
+        <w:rPr>
+          <w:color w:val="002060"/>
+        </w:rPr>
+        <w:t xml:space="preserve">/srv </w:t>
+      </w:r>
+      <w:r>
+        <w:t xml:space="preserve">: Data server by your system | </w:t>
+      </w:r>
+      <w:r>
+        <w:rPr>
+          <w:color w:val="002060"/>
+        </w:rPr>
+        <w:t>ls /srv</w:t>
+      </w:r>
+    </w:p>
+    <w:p>
+      <w:pPr>
+        <w:pStyle w:val="ListParagraph"/>
+        <w:numPr>
+          <w:ilvl w:val="0"/>
+          <w:numId w:val="11"/>
+        </w:numPr>
+      </w:pPr>
+      <w:r>
+        <w:rPr>
+          <w:color w:val="002060"/>
+        </w:rPr>
+        <w:t xml:space="preserve">/lib </w:t>
+      </w:r>
+      <w:r>
+        <w:t xml:space="preserve">: /bin and /sbin use shared libraries from /lib | </w:t>
+      </w:r>
+      <w:r>
+        <w:rPr>
+          <w:color w:val="002060"/>
+        </w:rPr>
+        <w:t>ls lib</w:t>
+      </w:r>
+    </w:p>
+    <w:p>
+      <w:pPr>
+        <w:pStyle w:val="ListParagraph"/>
+        <w:numPr>
+          <w:ilvl w:val="0"/>
+          <w:numId w:val="11"/>
+        </w:numPr>
+        <w:rPr>
+          <w:color w:val="002060"/>
+        </w:rPr>
+      </w:pPr>
+      <w:r>
+        <w:rPr>
+          <w:color w:val="002060"/>
+        </w:rPr>
+        <w:t>/media</w:t>
+      </w:r>
+      <w:r>
+        <w:t xml:space="preserve"> </w:t>
+      </w:r>
+      <w:r>
+        <w:t xml:space="preserve">: used for removable media devices | </w:t>
+      </w:r>
+      <w:r>
+        <w:rPr>
+          <w:color w:val="002060"/>
+        </w:rPr>
+        <w:t>ls /media</w:t>
+      </w:r>
+    </w:p>
+    <w:p>
+      <w:pPr>
+        <w:pStyle w:val="ListParagraph"/>
+        <w:numPr>
+          <w:ilvl w:val="0"/>
+          <w:numId w:val="11"/>
+        </w:numPr>
+        <w:rPr>
+          <w:color w:val="002060"/>
+        </w:rPr>
+      </w:pPr>
+      <w:r>
+        <w:rPr>
+          <w:color w:val="002060"/>
+        </w:rPr>
+        <w:t>/m</w:t>
+      </w:r>
+      <w:r>
+        <w:rPr>
+          <w:color w:val="002060"/>
+        </w:rPr>
+        <w:t xml:space="preserve">nt </w:t>
+      </w:r>
+      <w:r>
+        <w:t xml:space="preserve">: this is a temporary mount point and is mostly used for remote file systems </w:t>
+      </w:r>
+      <w:r>
+        <w:t xml:space="preserve">| </w:t>
+      </w:r>
+      <w:r>
+        <w:rPr>
+          <w:color w:val="002060"/>
+        </w:rPr>
+        <w:t xml:space="preserve">ls </w:t>
+      </w:r>
+      <w:r>
+        <w:rPr>
+          <w:color w:val="002060"/>
+        </w:rPr>
+        <w:t>/</w:t>
+      </w:r>
+      <w:r>
+        <w:rPr>
+          <w:color w:val="002060"/>
+        </w:rPr>
+        <w:t>mnt</w:t>
+      </w:r>
+    </w:p>
+    <w:p>
+      <w:pPr>
+        <w:pStyle w:val="ListParagraph"/>
+        <w:numPr>
+          <w:ilvl w:val="0"/>
+          <w:numId w:val="11"/>
+        </w:numPr>
+      </w:pPr>
+      <w:r>
+        <w:rPr>
+          <w:color w:val="002060"/>
+        </w:rPr>
+        <w:t xml:space="preserve">/opt </w:t>
+      </w:r>
+      <w:r>
+        <w:t xml:space="preserve">: store optional software, this mostly comes from outside the distribution repo | </w:t>
+      </w:r>
+      <w:r>
+        <w:rPr>
+          <w:color w:val="002060"/>
+        </w:rPr>
+        <w:t>ls /opt</w:t>
+      </w:r>
+    </w:p>
+    <w:p>
+      <w:pPr>
+        <w:pStyle w:val="ListParagraph"/>
+        <w:numPr>
+          <w:ilvl w:val="0"/>
+          <w:numId w:val="11"/>
+        </w:numPr>
+      </w:pPr>
+      <w:r>
+        <w:rPr>
+          <w:color w:val="002060"/>
+        </w:rPr>
+        <w:t xml:space="preserve">/tmp </w:t>
+      </w:r>
+      <w:r>
+        <w:t>: used to store temporary data</w:t>
+      </w:r>
+    </w:p>
+    <w:p>
+      <w:pPr>
+        <w:pStyle w:val="ListParagraph"/>
+        <w:numPr>
+          <w:ilvl w:val="0"/>
+          <w:numId w:val="11"/>
+        </w:numPr>
+        <w:rPr>
+          <w:color w:val="002060"/>
+        </w:rPr>
+      </w:pPr>
+      <w:r>
+        <w:rPr>
+          <w:color w:val="002060"/>
+        </w:rPr>
+        <w:lastRenderedPageBreak/>
+        <w:t xml:space="preserve">/dev </w:t>
+      </w:r>
+      <w:r>
+        <w:t xml:space="preserve">: files that are not located on the hard disk but its for the kernel to recognise hardware devices | </w:t>
+      </w:r>
+      <w:r>
+        <w:rPr>
+          <w:color w:val="002060"/>
+        </w:rPr>
+        <w:t>ls -d /dev/[stp]??</w:t>
+      </w:r>
+    </w:p>
+    <w:p>
+      <w:pPr>
+        <w:pStyle w:val="ListParagraph"/>
+        <w:numPr>
+          <w:ilvl w:val="0"/>
+          <w:numId w:val="11"/>
+        </w:numPr>
+      </w:pPr>
+      <w:r>
+        <w:rPr>
+          <w:color w:val="002060"/>
+        </w:rPr>
+        <w:t xml:space="preserve">/dev/null </w:t>
+      </w:r>
+      <w:r>
+        <w:t xml:space="preserve">: basically a black hole, it has unlimited space but everything you put in you can’t get out |  </w:t>
+      </w:r>
+      <w:r>
+        <w:rPr>
+          <w:color w:val="002060"/>
+        </w:rPr>
+        <w:t>echo hello &gt; /dev/null</w:t>
+      </w:r>
+    </w:p>
+    <w:p>
+      <w:pPr>
+        <w:pStyle w:val="ListParagraph"/>
+        <w:numPr>
+          <w:ilvl w:val="0"/>
+          <w:numId w:val="11"/>
+        </w:numPr>
+      </w:pPr>
+      <w:r>
+        <w:rPr>
+          <w:color w:val="002060"/>
+        </w:rPr>
+        <w:t xml:space="preserve">/proc </w:t>
+      </w:r>
+      <w:r>
+        <w:t xml:space="preserve">: this is used to communicate with the kernel </w:t>
+      </w:r>
+      <w:r>
+        <w:t xml:space="preserve">| </w:t>
+      </w:r>
+      <w:r>
+        <w:br/>
+      </w:r>
+      <w:r>
+        <w:rPr>
+          <w:color w:val="002060"/>
+        </w:rPr>
+        <w:t>cat /proc/meminfo</w:t>
+      </w:r>
+    </w:p>
+    <w:p>
+      <w:pPr>
+        <w:pStyle w:val="ListParagraph"/>
+        <w:numPr>
+          <w:ilvl w:val="0"/>
+          <w:numId w:val="11"/>
+        </w:numPr>
+      </w:pPr>
+      <w:r>
+        <w:rPr>
+          <w:color w:val="002060"/>
+        </w:rPr>
+        <w:t xml:space="preserve">/sys </w:t>
+      </w:r>
+      <w:r>
+        <w:t xml:space="preserve">: contains kernel info | </w:t>
+      </w:r>
+      <w:r>
+        <w:rPr>
+          <w:color w:val="002060"/>
+        </w:rPr>
+        <w:t>ls /sys</w:t>
+      </w:r>
+    </w:p>
+    <w:p>
+      <w:pPr>
+        <w:pStyle w:val="ListParagraph"/>
+        <w:numPr>
+          <w:ilvl w:val="0"/>
+          <w:numId w:val="11"/>
+        </w:numPr>
+      </w:pPr>
+      <w:r>
+        <w:rPr>
+          <w:color w:val="002060"/>
+        </w:rPr>
+        <w:t xml:space="preserve">/usr </w:t>
+      </w:r>
+      <w:r>
+        <w:t>: this should only contain shareable, read only data</w:t>
+      </w:r>
+      <w:r>
+        <w:t xml:space="preserve"> | </w:t>
+      </w:r>
+      <w:r>
+        <w:rPr>
+          <w:color w:val="002060"/>
+        </w:rPr>
+        <w:t>ls /usr</w:t>
+      </w:r>
+    </w:p>
+    <w:p>
+      <w:pPr>
+        <w:pStyle w:val="ListParagraph"/>
+        <w:numPr>
+          <w:ilvl w:val="0"/>
+          <w:numId w:val="11"/>
+        </w:numPr>
+      </w:pPr>
+      <w:r>
+        <w:rPr>
+          <w:color w:val="002060"/>
+        </w:rPr>
+        <w:t xml:space="preserve">/var/www </w:t>
+      </w:r>
+      <w:r>
+        <w:t xml:space="preserve">: website data is saved here | </w:t>
+      </w:r>
+      <w:r>
+        <w:rPr>
+          <w:color w:val="002060"/>
+        </w:rPr>
+        <w:t>ls /var/www</w:t>
+      </w:r>
+    </w:p>
+    <w:p>
+      <w:pPr>
+        <w:pStyle w:val="ListParagraph"/>
+        <w:numPr>
+          <w:ilvl w:val="0"/>
+          <w:numId w:val="11"/>
+        </w:numPr>
+        <w:rPr>
+          <w:color w:val="002060"/>
+        </w:rPr>
+      </w:pPr>
+      <w:r>
+        <w:rPr>
+          <w:color w:val="002060"/>
+        </w:rPr>
+        <w:t xml:space="preserve">/var/log </w:t>
+      </w:r>
+      <w:r>
+        <w:t>: centerpoint for all log files</w:t>
+      </w:r>
+      <w:r>
+        <w:t xml:space="preserve"> | </w:t>
+      </w:r>
+      <w:r>
+        <w:rPr>
+          <w:color w:val="002060"/>
+        </w:rPr>
+        <w:t>ls /var/log</w:t>
+      </w:r>
+    </w:p>
+    <w:p>
+      <w:pPr>
+        <w:pStyle w:val="ListParagraph"/>
+        <w:numPr>
+          <w:ilvl w:val="0"/>
+          <w:numId w:val="11"/>
+        </w:numPr>
+      </w:pPr>
+      <w:r>
+        <w:rPr>
+          <w:color w:val="002060"/>
+        </w:rPr>
+        <w:t xml:space="preserve">/var/log/syslog </w:t>
+      </w:r>
+      <w:r>
+        <w:t>: first file to check when troubleshooting on Debian, this contains info what just happened on your system |</w:t>
+      </w:r>
+      <w:r>
+        <w:br/>
+      </w:r>
+      <w:r>
+        <w:rPr>
+          <w:color w:val="002060"/>
+        </w:rPr>
+        <w:t>var/log/syslog</w:t>
+      </w:r>
+    </w:p>
+    <w:p>
+      <w:pPr>
+        <w:pStyle w:val="ListParagraph"/>
+        <w:numPr>
+          <w:ilvl w:val="0"/>
+          <w:numId w:val="11"/>
+        </w:numPr>
+      </w:pPr>
+      <w:r>
+        <w:rPr>
+          <w:color w:val="002060"/>
+        </w:rPr>
+        <w:t xml:space="preserve">/var/log/messages </w:t>
+      </w:r>
+      <w:r>
+        <w:t xml:space="preserve">: used to check when troubleshooting on Red Hat, this also contains information on what just happened to the system | </w:t>
+      </w:r>
+      <w:r>
+        <w:rPr>
+          <w:color w:val="002060"/>
+        </w:rPr>
+        <w:t xml:space="preserve">sudo ls </w:t>
+      </w:r>
+      <w:r>
+        <w:rPr>
+          <w:color w:val="002060"/>
+        </w:rPr>
+        <w:t>/var/log/messages</w:t>
+      </w:r>
+    </w:p>
+    <w:p/>
+    <w:p/>
+    <w:p/>
+    <w:p/>
+    <w:p/>
+    <w:p/>
+    <w:p/>
+    <w:p/>
+    <w:p/>
+    <w:p/>
+    <w:p/>
+    <w:p>
+      <w:pPr>
+        <w:pStyle w:val="Heading3"/>
+      </w:pPr>
+      <w:r>
+        <w:lastRenderedPageBreak/>
+        <w:t>2.6 Commands and Arguments</w:t>
+      </w:r>
+    </w:p>
+    <w:p>
+      <w:r>
+        <w:t>Now we will go over shell expansion and take a close look at commands and arguments</w:t>
+      </w:r>
+    </w:p>
+    <w:p>
+      <w:r>
+        <w:t xml:space="preserve">One of the primary features of a shell is to perform a command line scan. When you enter a command the shell will cut all parts up and execute the command accordingly with all arguments attached. </w:t>
+      </w:r>
+    </w:p>
+    <w:p>
+      <w:r>
+        <w:t>Its important to know that parts that are separated by one or more white spaces are considered separate arguments.</w:t>
+      </w:r>
+    </w:p>
+    <w:p>
+      <w:r>
+        <w:t>We can use single quotes to prevent the removal of white spaces |</w:t>
+      </w:r>
+      <w:r>
+        <w:br/>
+      </w:r>
+      <w:r>
+        <w:rPr>
+          <w:color w:val="002060"/>
+        </w:rPr>
+        <w:t>echo ‘a line    with    single quotes and m    ultiple white spaces!’</w:t>
+      </w:r>
+    </w:p>
+    <w:p>
+      <w:r>
+        <w:t xml:space="preserve">The same works with double quotes </w:t>
+      </w:r>
+      <w:r>
+        <w:t>|</w:t>
+      </w:r>
+    </w:p>
+    <w:p>
+      <w:pPr>
+        <w:rPr>
+          <w:color w:val="002060"/>
+        </w:rPr>
+      </w:pPr>
+      <w:r>
+        <w:rPr>
+          <w:color w:val="002060"/>
+        </w:rPr>
+        <w:t xml:space="preserve">echo </w:t>
+      </w:r>
+      <w:r>
+        <w:rPr>
+          <w:color w:val="002060"/>
+        </w:rPr>
+        <w:t>“</w:t>
+      </w:r>
+      <w:r>
+        <w:rPr>
+          <w:color w:val="002060"/>
+        </w:rPr>
+        <w:t>a line    with    single quotes and m    ultiple white spaces!</w:t>
+      </w:r>
+      <w:r>
+        <w:rPr>
+          <w:color w:val="002060"/>
+        </w:rPr>
+        <w:t>”</w:t>
+      </w:r>
+    </w:p>
+    <w:p/>
+    <w:p>
+      <w:r>
+        <w:t xml:space="preserve">We can use special characters in quotes but to do so in the </w:t>
+      </w:r>
+      <w:r>
+        <w:rPr>
+          <w:color w:val="002060"/>
+        </w:rPr>
+        <w:t xml:space="preserve">echo </w:t>
+      </w:r>
+      <w:r>
+        <w:t xml:space="preserve">command we need to add </w:t>
+      </w:r>
+      <w:r>
+        <w:rPr>
+          <w:color w:val="002060"/>
+        </w:rPr>
+        <w:t xml:space="preserve">-e </w:t>
+      </w:r>
+      <w:r>
+        <w:t>behind it |</w:t>
+      </w:r>
+      <w:r>
+        <w:br/>
+      </w:r>
+      <w:r>
+        <w:rPr>
+          <w:color w:val="002060"/>
+        </w:rPr>
+        <w:t>echo -e “A line with \</w:t>
+      </w:r>
+      <w:proofErr w:type="spellStart"/>
+      <w:r>
+        <w:rPr>
+          <w:color w:val="002060"/>
+        </w:rPr>
+        <w:t>na</w:t>
+      </w:r>
+      <w:proofErr w:type="spellEnd"/>
+      <w:r>
+        <w:rPr>
+          <w:color w:val="002060"/>
+        </w:rPr>
+        <w:t xml:space="preserve"> a new line”</w:t>
+      </w:r>
+    </w:p>
+    <w:p/>
+    <w:p>
+      <w:pPr>
+        <w:pStyle w:val="Heading3"/>
+      </w:pPr>
+      <w:r>
+        <w:lastRenderedPageBreak/>
+        <w:t>2.7 Control operators</w:t>
+      </w:r>
+    </w:p>
+    <w:p>
+      <w:pPr>
+        <w:pStyle w:val="Heading3"/>
+      </w:pPr>
+      <w:r>
+        <w:t>2.8 Shell variables</w:t>
+      </w:r>
+    </w:p>
+    <w:p>
+      <w:pPr>
+        <w:pStyle w:val="Heading3"/>
+      </w:pPr>
+      <w:r>
+        <w:t>2.9 Shell embedding and options</w:t>
+      </w:r>
+    </w:p>
+    <w:p>
+      <w:pPr>
+        <w:pStyle w:val="Heading3"/>
+      </w:pPr>
+      <w:r>
+        <w:t>2.10 Shell history</w:t>
+      </w:r>
+    </w:p>
+    <w:p>
+      <w:pPr>
+        <w:pStyle w:val="Heading3"/>
+      </w:pPr>
+      <w:r>
+        <w:t>2.11 File globbing</w:t>
+      </w:r>
+    </w:p>
+    <w:p>
+      <w:pPr>
+        <w:pStyle w:val="Heading3"/>
+      </w:pPr>
+      <w:r>
+        <w:t>2.12 I/O redirection</w:t>
+      </w:r>
+    </w:p>
+    <w:p>
+      <w:pPr>
+        <w:pStyle w:val="Heading3"/>
+      </w:pPr>
+      <w:r>
+        <w:t>2.13 Filters</w:t>
+      </w:r>
+    </w:p>
+    <w:p>
+      <w:pPr>
+        <w:pStyle w:val="Heading3"/>
+      </w:pPr>
+      <w:r>
+        <w:t>2.14 Basic Unix tools</w:t>
+      </w:r>
+    </w:p>
+    <w:p>
+      <w:pPr>
+        <w:pStyle w:val="Heading3"/>
+      </w:pPr>
+      <w:r>
+        <w:t>2.15 Regular expressions</w:t>
+      </w:r>
+    </w:p>
+    <w:p>
+      <w:pPr>
+        <w:pStyle w:val="Heading3"/>
+      </w:pPr>
+      <w:r>
+        <w:t>2.16 Working with vi</w:t>
+      </w:r>
+    </w:p>
+    <w:p>
+      <w:pPr>
+        <w:pStyle w:val="Heading3"/>
+      </w:pPr>
+      <w:r>
+        <w:t>2.17 Users</w:t>
+      </w:r>
+    </w:p>
+    <w:p>
+      <w:pPr>
+        <w:pStyle w:val="Heading3"/>
+      </w:pPr>
+      <w:r>
+        <w:t>2.18 Groups</w:t>
+      </w:r>
+    </w:p>
+    <w:p>
+      <w:pPr>
+        <w:pStyle w:val="Heading3"/>
+      </w:pPr>
+      <w:r>
+        <w:t>2.19 Standard file permissions</w:t>
+      </w:r>
+    </w:p>
     <w:p/>
     <w:sectPr>
-      <w:footerReference w:type="default" r:id="rId17"/>
+      <w:footerReference w:type="default" r:id="rId21"/>
       <w:pgSz w:w="11906" w:h="16838"/>
       <w:pgMar w:top="1134" w:right="1418" w:bottom="1134" w:left="1418" w:header="709" w:footer="709" w:gutter="0"/>
       <w:cols w:space="708"/>

</xml_diff>